<commit_message>
Entregable 1 Listo Y TXT
Entregable 1 ya esta listo, y el txt son ejemplos de boopstrap
</commit_message>
<xml_diff>
--- a/Documentacion/Entregables Para Henry/Entregable_1.docx
+++ b/Documentacion/Entregables Para Henry/Entregable_1.docx
@@ -951,7 +951,7 @@
           <w:pPr>
             <w:pStyle w:val="TDC2"/>
             <w:tabs>
-              <w:tab w:val="right" w:leader="dot" w:pos="8828"/>
+              <w:tab w:val="right" w:leader="dot" w:pos="9962"/>
             </w:tabs>
             <w:rPr>
               <w:rFonts w:eastAsiaTheme="minorEastAsia"/>
@@ -983,11 +983,13 @@
             </w:rPr>
             <w:fldChar w:fldCharType="separate"/>
           </w:r>
-          <w:hyperlink w:anchor="_Toc20112461" w:history="1">
+          <w:hyperlink w:anchor="_Toc20410412" w:history="1">
             <w:r>
               <w:rPr>
                 <w:rStyle w:val="Hipervnculo"/>
                 <w:rFonts w:cstheme="minorHAnsi"/>
+                <w:b/>
+                <w:bCs/>
                 <w:i/>
                 <w:caps/>
                 <w:noProof/>
@@ -1013,7 +1015,7 @@
                 <w:noProof/>
                 <w:webHidden/>
               </w:rPr>
-              <w:instrText xml:space="preserve"> PAGEREF _Toc20112461 \h </w:instrText>
+              <w:instrText xml:space="preserve"> PAGEREF _Toc20410412 \h </w:instrText>
             </w:r>
             <w:r>
               <w:rPr>
@@ -1048,7 +1050,7 @@
           <w:pPr>
             <w:pStyle w:val="TDC2"/>
             <w:tabs>
-              <w:tab w:val="right" w:leader="dot" w:pos="8828"/>
+              <w:tab w:val="right" w:leader="dot" w:pos="9962"/>
             </w:tabs>
             <w:rPr>
               <w:rFonts w:eastAsiaTheme="minorEastAsia"/>
@@ -1056,11 +1058,13 @@
               <w:lang w:val="es-419" w:eastAsia="es-419"/>
             </w:rPr>
           </w:pPr>
-          <w:hyperlink w:anchor="_Toc20112462" w:history="1">
+          <w:hyperlink w:anchor="_Toc20410413" w:history="1">
             <w:r>
               <w:rPr>
                 <w:rStyle w:val="Hipervnculo"/>
                 <w:rFonts w:cstheme="minorHAnsi"/>
+                <w:b/>
+                <w:bCs/>
                 <w:i/>
                 <w:caps/>
                 <w:noProof/>
@@ -1086,7 +1090,7 @@
                 <w:noProof/>
                 <w:webHidden/>
               </w:rPr>
-              <w:instrText xml:space="preserve"> PAGEREF _Toc20112462 \h </w:instrText>
+              <w:instrText xml:space="preserve"> PAGEREF _Toc20410413 \h </w:instrText>
             </w:r>
             <w:r>
               <w:rPr>
@@ -1121,7 +1125,7 @@
           <w:pPr>
             <w:pStyle w:val="TDC2"/>
             <w:tabs>
-              <w:tab w:val="right" w:leader="dot" w:pos="8828"/>
+              <w:tab w:val="right" w:leader="dot" w:pos="9962"/>
             </w:tabs>
             <w:rPr>
               <w:rFonts w:eastAsiaTheme="minorEastAsia"/>
@@ -1129,11 +1133,13 @@
               <w:lang w:val="es-419" w:eastAsia="es-419"/>
             </w:rPr>
           </w:pPr>
-          <w:hyperlink w:anchor="_Toc20112463" w:history="1">
+          <w:hyperlink w:anchor="_Toc20410414" w:history="1">
             <w:r>
               <w:rPr>
                 <w:rStyle w:val="Hipervnculo"/>
                 <w:rFonts w:cstheme="minorHAnsi"/>
+                <w:b/>
+                <w:bCs/>
                 <w:i/>
                 <w:caps/>
                 <w:noProof/>
@@ -1159,7 +1165,7 @@
                 <w:noProof/>
                 <w:webHidden/>
               </w:rPr>
-              <w:instrText xml:space="preserve"> PAGEREF _Toc20112463 \h </w:instrText>
+              <w:instrText xml:space="preserve"> PAGEREF _Toc20410414 \h </w:instrText>
             </w:r>
             <w:r>
               <w:rPr>
@@ -1195,7 +1201,7 @@
             <w:pStyle w:val="TDC2"/>
             <w:tabs>
               <w:tab w:val="left" w:pos="1100"/>
-              <w:tab w:val="right" w:leader="dot" w:pos="8828"/>
+              <w:tab w:val="right" w:leader="dot" w:pos="9962"/>
             </w:tabs>
             <w:rPr>
               <w:rFonts w:eastAsiaTheme="minorEastAsia"/>
@@ -1203,11 +1209,13 @@
               <w:lang w:val="es-419" w:eastAsia="es-419"/>
             </w:rPr>
           </w:pPr>
-          <w:hyperlink w:anchor="_Toc20112464" w:history="1">
+          <w:hyperlink w:anchor="_Toc20410415" w:history="1">
             <w:r>
               <w:rPr>
                 <w:rStyle w:val="Hipervnculo"/>
                 <w:rFonts w:cstheme="minorHAnsi"/>
+                <w:b/>
+                <w:bCs/>
                 <w:i/>
                 <w:caps/>
                 <w:noProof/>
@@ -1226,6 +1234,8 @@
               <w:rPr>
                 <w:rStyle w:val="Hipervnculo"/>
                 <w:rFonts w:cstheme="minorHAnsi"/>
+                <w:b/>
+                <w:bCs/>
                 <w:i/>
                 <w:caps/>
                 <w:noProof/>
@@ -1251,7 +1261,7 @@
                 <w:noProof/>
                 <w:webHidden/>
               </w:rPr>
-              <w:instrText xml:space="preserve"> PAGEREF _Toc20112464 \h </w:instrText>
+              <w:instrText xml:space="preserve"> PAGEREF _Toc20410415 \h </w:instrText>
             </w:r>
             <w:r>
               <w:rPr>
@@ -1286,7 +1296,7 @@
           <w:pPr>
             <w:pStyle w:val="TDC2"/>
             <w:tabs>
-              <w:tab w:val="right" w:leader="dot" w:pos="8828"/>
+              <w:tab w:val="right" w:leader="dot" w:pos="9962"/>
             </w:tabs>
             <w:rPr>
               <w:rFonts w:eastAsiaTheme="minorEastAsia"/>
@@ -1294,11 +1304,13 @@
               <w:lang w:val="es-419" w:eastAsia="es-419"/>
             </w:rPr>
           </w:pPr>
-          <w:hyperlink w:anchor="_Toc20112465" w:history="1">
+          <w:hyperlink w:anchor="_Toc20410416" w:history="1">
             <w:r>
               <w:rPr>
                 <w:rStyle w:val="Hipervnculo"/>
                 <w:rFonts w:cstheme="minorHAnsi"/>
+                <w:b/>
+                <w:bCs/>
                 <w:i/>
                 <w:caps/>
                 <w:noProof/>
@@ -1324,7 +1336,7 @@
                 <w:noProof/>
                 <w:webHidden/>
               </w:rPr>
-              <w:instrText xml:space="preserve"> PAGEREF _Toc20112465 \h </w:instrText>
+              <w:instrText xml:space="preserve"> PAGEREF _Toc20410416 \h </w:instrText>
             </w:r>
             <w:r>
               <w:rPr>
@@ -1344,7 +1356,7 @@
                 <w:noProof/>
                 <w:webHidden/>
               </w:rPr>
-              <w:t>4</w:t>
+              <w:t>3</w:t>
             </w:r>
             <w:r>
               <w:rPr>
@@ -1359,7 +1371,7 @@
           <w:pPr>
             <w:pStyle w:val="TDC2"/>
             <w:tabs>
-              <w:tab w:val="right" w:leader="dot" w:pos="8828"/>
+              <w:tab w:val="right" w:leader="dot" w:pos="9962"/>
             </w:tabs>
             <w:rPr>
               <w:rFonts w:eastAsiaTheme="minorEastAsia"/>
@@ -1367,11 +1379,13 @@
               <w:lang w:val="es-419" w:eastAsia="es-419"/>
             </w:rPr>
           </w:pPr>
-          <w:hyperlink w:anchor="_Toc20112466" w:history="1">
+          <w:hyperlink w:anchor="_Toc20410417" w:history="1">
             <w:r>
               <w:rPr>
                 <w:rStyle w:val="Hipervnculo"/>
                 <w:rFonts w:eastAsia="Calibri" w:cstheme="minorHAnsi"/>
+                <w:b/>
+                <w:bCs/>
                 <w:i/>
                 <w:caps/>
                 <w:noProof/>
@@ -1398,7 +1412,7 @@
                 <w:noProof/>
                 <w:webHidden/>
               </w:rPr>
-              <w:instrText xml:space="preserve"> PAGEREF _Toc20112466 \h </w:instrText>
+              <w:instrText xml:space="preserve"> PAGEREF _Toc20410417 \h </w:instrText>
             </w:r>
             <w:r>
               <w:rPr>
@@ -1418,7 +1432,7 @@
                 <w:noProof/>
                 <w:webHidden/>
               </w:rPr>
-              <w:t>5</w:t>
+              <w:t>4</w:t>
             </w:r>
             <w:r>
               <w:rPr>
@@ -1434,7 +1448,7 @@
             <w:pStyle w:val="TDC2"/>
             <w:tabs>
               <w:tab w:val="left" w:pos="1100"/>
-              <w:tab w:val="right" w:leader="dot" w:pos="8828"/>
+              <w:tab w:val="right" w:leader="dot" w:pos="9962"/>
             </w:tabs>
             <w:rPr>
               <w:rFonts w:eastAsiaTheme="minorEastAsia"/>
@@ -1442,11 +1456,13 @@
               <w:lang w:val="es-419" w:eastAsia="es-419"/>
             </w:rPr>
           </w:pPr>
-          <w:hyperlink w:anchor="_Toc20112467" w:history="1">
+          <w:hyperlink w:anchor="_Toc20410418" w:history="1">
             <w:r>
               <w:rPr>
                 <w:rStyle w:val="Hipervnculo"/>
                 <w:rFonts w:eastAsia="Calibri" w:cstheme="minorHAnsi"/>
+                <w:b/>
+                <w:bCs/>
                 <w:i/>
                 <w:caps/>
                 <w:noProof/>
@@ -1466,6 +1482,8 @@
               <w:rPr>
                 <w:rStyle w:val="Hipervnculo"/>
                 <w:rFonts w:eastAsia="Calibri" w:cstheme="minorHAnsi"/>
+                <w:b/>
+                <w:bCs/>
                 <w:i/>
                 <w:caps/>
                 <w:noProof/>
@@ -1492,7 +1510,7 @@
                 <w:noProof/>
                 <w:webHidden/>
               </w:rPr>
-              <w:instrText xml:space="preserve"> PAGEREF _Toc20112467 \h </w:instrText>
+              <w:instrText xml:space="preserve"> PAGEREF _Toc20410418 \h </w:instrText>
             </w:r>
             <w:r>
               <w:rPr>
@@ -1512,7 +1530,7 @@
                 <w:noProof/>
                 <w:webHidden/>
               </w:rPr>
-              <w:t>5</w:t>
+              <w:t>4</w:t>
             </w:r>
             <w:r>
               <w:rPr>
@@ -1528,7 +1546,7 @@
             <w:pStyle w:val="TDC2"/>
             <w:tabs>
               <w:tab w:val="left" w:pos="1100"/>
-              <w:tab w:val="right" w:leader="dot" w:pos="8828"/>
+              <w:tab w:val="right" w:leader="dot" w:pos="9962"/>
             </w:tabs>
             <w:rPr>
               <w:rFonts w:eastAsiaTheme="minorEastAsia"/>
@@ -1536,11 +1554,13 @@
               <w:lang w:val="es-419" w:eastAsia="es-419"/>
             </w:rPr>
           </w:pPr>
-          <w:hyperlink w:anchor="_Toc20112468" w:history="1">
+          <w:hyperlink w:anchor="_Toc20410419" w:history="1">
             <w:r>
               <w:rPr>
                 <w:rStyle w:val="Hipervnculo"/>
                 <w:rFonts w:eastAsia="Calibri" w:cstheme="minorHAnsi"/>
+                <w:b/>
+                <w:bCs/>
                 <w:i/>
                 <w:caps/>
                 <w:noProof/>
@@ -1560,6 +1580,8 @@
               <w:rPr>
                 <w:rStyle w:val="Hipervnculo"/>
                 <w:rFonts w:eastAsia="Calibri" w:cstheme="minorHAnsi"/>
+                <w:b/>
+                <w:bCs/>
                 <w:i/>
                 <w:caps/>
                 <w:noProof/>
@@ -1586,7 +1608,7 @@
                 <w:noProof/>
                 <w:webHidden/>
               </w:rPr>
-              <w:instrText xml:space="preserve"> PAGEREF _Toc20112468 \h </w:instrText>
+              <w:instrText xml:space="preserve"> PAGEREF _Toc20410419 \h </w:instrText>
             </w:r>
             <w:r>
               <w:rPr>
@@ -1622,7 +1644,7 @@
             <w:pStyle w:val="TDC2"/>
             <w:tabs>
               <w:tab w:val="left" w:pos="1100"/>
-              <w:tab w:val="right" w:leader="dot" w:pos="8828"/>
+              <w:tab w:val="right" w:leader="dot" w:pos="9962"/>
             </w:tabs>
             <w:rPr>
               <w:rFonts w:eastAsiaTheme="minorEastAsia"/>
@@ -1630,11 +1652,13 @@
               <w:lang w:val="es-419" w:eastAsia="es-419"/>
             </w:rPr>
           </w:pPr>
-          <w:hyperlink w:anchor="_Toc20112469" w:history="1">
+          <w:hyperlink w:anchor="_Toc20410420" w:history="1">
             <w:r>
               <w:rPr>
                 <w:rStyle w:val="Hipervnculo"/>
                 <w:rFonts w:eastAsia="Calibri" w:cstheme="minorHAnsi"/>
+                <w:b/>
+                <w:bCs/>
                 <w:i/>
                 <w:caps/>
                 <w:noProof/>
@@ -1654,6 +1678,8 @@
               <w:rPr>
                 <w:rStyle w:val="Hipervnculo"/>
                 <w:rFonts w:eastAsia="Calibri" w:cstheme="minorHAnsi"/>
+                <w:b/>
+                <w:bCs/>
                 <w:i/>
                 <w:caps/>
                 <w:noProof/>
@@ -1680,7 +1706,7 @@
                 <w:noProof/>
                 <w:webHidden/>
               </w:rPr>
-              <w:instrText xml:space="preserve"> PAGEREF _Toc20112469 \h </w:instrText>
+              <w:instrText xml:space="preserve"> PAGEREF _Toc20410420 \h </w:instrText>
             </w:r>
             <w:r>
               <w:rPr>
@@ -1716,7 +1742,7 @@
             <w:pStyle w:val="TDC2"/>
             <w:tabs>
               <w:tab w:val="left" w:pos="1100"/>
-              <w:tab w:val="right" w:leader="dot" w:pos="8828"/>
+              <w:tab w:val="right" w:leader="dot" w:pos="9962"/>
             </w:tabs>
             <w:rPr>
               <w:rFonts w:eastAsiaTheme="minorEastAsia"/>
@@ -1724,11 +1750,13 @@
               <w:lang w:val="es-419" w:eastAsia="es-419"/>
             </w:rPr>
           </w:pPr>
-          <w:hyperlink w:anchor="_Toc20112470" w:history="1">
+          <w:hyperlink w:anchor="_Toc20410421" w:history="1">
             <w:r>
               <w:rPr>
                 <w:rStyle w:val="Hipervnculo"/>
                 <w:rFonts w:eastAsia="Calibri" w:cstheme="minorHAnsi"/>
+                <w:b/>
+                <w:bCs/>
                 <w:i/>
                 <w:caps/>
                 <w:noProof/>
@@ -1748,6 +1776,8 @@
               <w:rPr>
                 <w:rStyle w:val="Hipervnculo"/>
                 <w:rFonts w:eastAsia="Calibri" w:cstheme="minorHAnsi"/>
+                <w:b/>
+                <w:bCs/>
                 <w:i/>
                 <w:caps/>
                 <w:noProof/>
@@ -1774,7 +1804,7 @@
                 <w:noProof/>
                 <w:webHidden/>
               </w:rPr>
-              <w:instrText xml:space="preserve"> PAGEREF _Toc20112470 \h </w:instrText>
+              <w:instrText xml:space="preserve"> PAGEREF _Toc20410421 \h </w:instrText>
             </w:r>
             <w:r>
               <w:rPr>
@@ -1794,7 +1824,7 @@
                 <w:noProof/>
                 <w:webHidden/>
               </w:rPr>
-              <w:t>6</w:t>
+              <w:t>5</w:t>
             </w:r>
             <w:r>
               <w:rPr>
@@ -1809,7 +1839,7 @@
           <w:pPr>
             <w:pStyle w:val="TDC2"/>
             <w:tabs>
-              <w:tab w:val="right" w:leader="dot" w:pos="8828"/>
+              <w:tab w:val="right" w:leader="dot" w:pos="9962"/>
             </w:tabs>
             <w:rPr>
               <w:rFonts w:eastAsiaTheme="minorEastAsia"/>
@@ -1817,17 +1847,19 @@
               <w:lang w:val="es-419" w:eastAsia="es-419"/>
             </w:rPr>
           </w:pPr>
-          <w:hyperlink w:anchor="_Toc20112471" w:history="1">
+          <w:hyperlink w:anchor="_Toc20410422" w:history="1">
             <w:r>
               <w:rPr>
                 <w:rStyle w:val="Hipervnculo"/>
                 <w:rFonts w:eastAsia="Calibri" w:cstheme="minorHAnsi"/>
+                <w:b/>
+                <w:bCs/>
                 <w:i/>
                 <w:caps/>
                 <w:noProof/>
                 <w:lang w:val="es-ES"/>
               </w:rPr>
-              <w:t>1.4.4.1 Objetivos General</w:t>
+              <w:t>1.4.4.1     Objetivos General</w:t>
             </w:r>
             <w:r>
               <w:rPr>
@@ -1848,7 +1880,7 @@
                 <w:noProof/>
                 <w:webHidden/>
               </w:rPr>
-              <w:instrText xml:space="preserve"> PAGEREF _Toc20112471 \h </w:instrText>
+              <w:instrText xml:space="preserve"> PAGEREF _Toc20410422 \h </w:instrText>
             </w:r>
             <w:r>
               <w:rPr>
@@ -1868,7 +1900,7 @@
                 <w:noProof/>
                 <w:webHidden/>
               </w:rPr>
-              <w:t>6</w:t>
+              <w:t>5</w:t>
             </w:r>
             <w:r>
               <w:rPr>
@@ -1883,7 +1915,7 @@
           <w:pPr>
             <w:pStyle w:val="TDC2"/>
             <w:tabs>
-              <w:tab w:val="right" w:leader="dot" w:pos="8828"/>
+              <w:tab w:val="right" w:leader="dot" w:pos="9962"/>
             </w:tabs>
             <w:rPr>
               <w:rFonts w:eastAsiaTheme="minorEastAsia"/>
@@ -1891,17 +1923,19 @@
               <w:lang w:val="es-419" w:eastAsia="es-419"/>
             </w:rPr>
           </w:pPr>
-          <w:hyperlink w:anchor="_Toc20112472" w:history="1">
+          <w:hyperlink w:anchor="_Toc20410423" w:history="1">
             <w:r>
               <w:rPr>
                 <w:rStyle w:val="Hipervnculo"/>
                 <w:rFonts w:eastAsia="Calibri" w:cstheme="minorHAnsi"/>
+                <w:b/>
+                <w:bCs/>
                 <w:i/>
                 <w:caps/>
                 <w:noProof/>
                 <w:lang w:val="es-ES"/>
               </w:rPr>
-              <w:t>1.4.4.2 Objetivos Específicos</w:t>
+              <w:t>1.4.4.2     Objetivos Específicos</w:t>
             </w:r>
             <w:r>
               <w:rPr>
@@ -1922,7 +1956,7 @@
                 <w:noProof/>
                 <w:webHidden/>
               </w:rPr>
-              <w:instrText xml:space="preserve"> PAGEREF _Toc20112472 \h </w:instrText>
+              <w:instrText xml:space="preserve"> PAGEREF _Toc20410423 \h </w:instrText>
             </w:r>
             <w:r>
               <w:rPr>
@@ -1942,7 +1976,7 @@
                 <w:noProof/>
                 <w:webHidden/>
               </w:rPr>
-              <w:t>6</w:t>
+              <w:t>5</w:t>
             </w:r>
             <w:r>
               <w:rPr>
@@ -1958,7 +1992,7 @@
             <w:pStyle w:val="TDC2"/>
             <w:tabs>
               <w:tab w:val="left" w:pos="1100"/>
-              <w:tab w:val="right" w:leader="dot" w:pos="8828"/>
+              <w:tab w:val="right" w:leader="dot" w:pos="9962"/>
             </w:tabs>
             <w:rPr>
               <w:rFonts w:eastAsiaTheme="minorEastAsia"/>
@@ -1966,11 +2000,13 @@
               <w:lang w:val="es-419" w:eastAsia="es-419"/>
             </w:rPr>
           </w:pPr>
-          <w:hyperlink w:anchor="_Toc20112473" w:history="1">
+          <w:hyperlink w:anchor="_Toc20410424" w:history="1">
             <w:r>
               <w:rPr>
                 <w:rStyle w:val="Hipervnculo"/>
                 <w:rFonts w:eastAsia="Calibri" w:cstheme="minorHAnsi"/>
+                <w:b/>
+                <w:bCs/>
                 <w:i/>
                 <w:caps/>
                 <w:noProof/>
@@ -1990,6 +2026,8 @@
               <w:rPr>
                 <w:rStyle w:val="Hipervnculo"/>
                 <w:rFonts w:eastAsia="Calibri" w:cstheme="minorHAnsi"/>
+                <w:b/>
+                <w:bCs/>
                 <w:i/>
                 <w:caps/>
                 <w:noProof/>
@@ -2016,7 +2054,7 @@
                 <w:noProof/>
                 <w:webHidden/>
               </w:rPr>
-              <w:instrText xml:space="preserve"> PAGEREF _Toc20112473 \h </w:instrText>
+              <w:instrText xml:space="preserve"> PAGEREF _Toc20410424 \h </w:instrText>
             </w:r>
             <w:r>
               <w:rPr>
@@ -2036,7 +2074,7 @@
                 <w:noProof/>
                 <w:webHidden/>
               </w:rPr>
-              <w:t>7</w:t>
+              <w:t>6</w:t>
             </w:r>
             <w:r>
               <w:rPr>
@@ -2052,7 +2090,7 @@
             <w:pStyle w:val="TDC2"/>
             <w:tabs>
               <w:tab w:val="left" w:pos="1100"/>
-              <w:tab w:val="right" w:leader="dot" w:pos="8828"/>
+              <w:tab w:val="right" w:leader="dot" w:pos="9962"/>
             </w:tabs>
             <w:rPr>
               <w:rFonts w:eastAsiaTheme="minorEastAsia"/>
@@ -2060,11 +2098,13 @@
               <w:lang w:val="es-419" w:eastAsia="es-419"/>
             </w:rPr>
           </w:pPr>
-          <w:hyperlink w:anchor="_Toc20112474" w:history="1">
+          <w:hyperlink w:anchor="_Toc20410425" w:history="1">
             <w:r>
               <w:rPr>
                 <w:rStyle w:val="Hipervnculo"/>
                 <w:rFonts w:eastAsia="Calibri" w:cstheme="minorHAnsi"/>
+                <w:b/>
+                <w:bCs/>
                 <w:i/>
                 <w:caps/>
                 <w:noProof/>
@@ -2084,6 +2124,8 @@
               <w:rPr>
                 <w:rStyle w:val="Hipervnculo"/>
                 <w:rFonts w:eastAsia="Calibri" w:cstheme="minorHAnsi"/>
+                <w:b/>
+                <w:bCs/>
                 <w:i/>
                 <w:caps/>
                 <w:noProof/>
@@ -2110,7 +2152,7 @@
                 <w:noProof/>
                 <w:webHidden/>
               </w:rPr>
-              <w:instrText xml:space="preserve"> PAGEREF _Toc20112474 \h </w:instrText>
+              <w:instrText xml:space="preserve"> PAGEREF _Toc20410425 \h </w:instrText>
             </w:r>
             <w:r>
               <w:rPr>
@@ -2130,7 +2172,7 @@
                 <w:noProof/>
                 <w:webHidden/>
               </w:rPr>
-              <w:t>7</w:t>
+              <w:t>6</w:t>
             </w:r>
             <w:r>
               <w:rPr>
@@ -2145,7 +2187,8 @@
           <w:pPr>
             <w:pStyle w:val="TDC2"/>
             <w:tabs>
-              <w:tab w:val="right" w:leader="dot" w:pos="8828"/>
+              <w:tab w:val="left" w:pos="1100"/>
+              <w:tab w:val="right" w:leader="dot" w:pos="9962"/>
             </w:tabs>
             <w:rPr>
               <w:rFonts w:eastAsiaTheme="minorEastAsia"/>
@@ -2153,25 +2196,50 @@
               <w:lang w:val="es-419" w:eastAsia="es-419"/>
             </w:rPr>
           </w:pPr>
-          <w:hyperlink w:anchor="_Toc20112475" w:history="1">
+          <w:hyperlink w:anchor="_Toc20410426" w:history="1">
             <w:r>
               <w:rPr>
                 <w:rStyle w:val="Hipervnculo"/>
                 <w:rFonts w:eastAsia="Calibri" w:cstheme="minorHAnsi"/>
+                <w:b/>
+                <w:bCs/>
+                <w:i/>
+                <w:caps/>
                 <w:noProof/>
                 <w:lang w:val="es-ES"/>
               </w:rPr>
-              <w:t>La empresa cuanta con dos directivos que son socios accionistas, un gerente General de proyectos, y una asistente administrativa,</w:t>
-            </w:r>
-            <w:r>
-              <w:rPr>
-                <w:noProof/>
-                <w:webHidden/>
+              <w:t>1.4.7</w:t>
+            </w:r>
+            <w:r>
+              <w:rPr>
+                <w:rFonts w:eastAsiaTheme="minorEastAsia"/>
+                <w:noProof/>
+                <w:lang w:val="es-419" w:eastAsia="es-419"/>
               </w:rPr>
               <w:tab/>
             </w:r>
             <w:r>
               <w:rPr>
+                <w:rStyle w:val="Hipervnculo"/>
+                <w:rFonts w:eastAsia="Calibri" w:cstheme="minorHAnsi"/>
+                <w:b/>
+                <w:bCs/>
+                <w:i/>
+                <w:caps/>
+                <w:noProof/>
+                <w:lang w:val="es-ES"/>
+              </w:rPr>
+              <w:t>Expectativas de la Empresa</w:t>
+            </w:r>
+            <w:r>
+              <w:rPr>
+                <w:noProof/>
+                <w:webHidden/>
+              </w:rPr>
+              <w:tab/>
+            </w:r>
+            <w:r>
+              <w:rPr>
                 <w:noProof/>
                 <w:webHidden/>
               </w:rPr>
@@ -2182,7 +2250,7 @@
                 <w:noProof/>
                 <w:webHidden/>
               </w:rPr>
-              <w:instrText xml:space="preserve"> PAGEREF _Toc20112475 \h </w:instrText>
+              <w:instrText xml:space="preserve"> PAGEREF _Toc20410426 \h </w:instrText>
             </w:r>
             <w:r>
               <w:rPr>
@@ -2218,7 +2286,7 @@
             <w:pStyle w:val="TDC2"/>
             <w:tabs>
               <w:tab w:val="left" w:pos="1100"/>
-              <w:tab w:val="right" w:leader="dot" w:pos="8828"/>
+              <w:tab w:val="right" w:leader="dot" w:pos="9962"/>
             </w:tabs>
             <w:rPr>
               <w:rFonts w:eastAsiaTheme="minorEastAsia"/>
@@ -2226,17 +2294,19 @@
               <w:lang w:val="es-419" w:eastAsia="es-419"/>
             </w:rPr>
           </w:pPr>
-          <w:hyperlink w:anchor="_Toc20112476" w:history="1">
+          <w:hyperlink w:anchor="_Toc20410427" w:history="1">
             <w:r>
               <w:rPr>
                 <w:rStyle w:val="Hipervnculo"/>
                 <w:rFonts w:eastAsia="Calibri" w:cstheme="minorHAnsi"/>
+                <w:b/>
+                <w:bCs/>
                 <w:i/>
                 <w:caps/>
                 <w:noProof/>
                 <w:lang w:val="es-ES"/>
               </w:rPr>
-              <w:t>1.4.7</w:t>
+              <w:t>1.4.8</w:t>
             </w:r>
             <w:r>
               <w:rPr>
@@ -2250,12 +2320,14 @@
               <w:rPr>
                 <w:rStyle w:val="Hipervnculo"/>
                 <w:rFonts w:eastAsia="Calibri" w:cstheme="minorHAnsi"/>
+                <w:b/>
+                <w:bCs/>
                 <w:i/>
                 <w:caps/>
                 <w:noProof/>
                 <w:lang w:val="es-ES"/>
               </w:rPr>
-              <w:t>Expectativas de la Empresa</w:t>
+              <w:t>Aspectos Generales</w:t>
             </w:r>
             <w:r>
               <w:rPr>
@@ -2276,7 +2348,7 @@
                 <w:noProof/>
                 <w:webHidden/>
               </w:rPr>
-              <w:instrText xml:space="preserve"> PAGEREF _Toc20112476 \h </w:instrText>
+              <w:instrText xml:space="preserve"> PAGEREF _Toc20410427 \h </w:instrText>
             </w:r>
             <w:r>
               <w:rPr>
@@ -2296,7 +2368,7 @@
                 <w:noProof/>
                 <w:webHidden/>
               </w:rPr>
-              <w:t>8</w:t>
+              <w:t>7</w:t>
             </w:r>
             <w:r>
               <w:rPr>
@@ -2312,7 +2384,7 @@
             <w:pStyle w:val="TDC2"/>
             <w:tabs>
               <w:tab w:val="left" w:pos="1100"/>
-              <w:tab w:val="right" w:leader="dot" w:pos="8828"/>
+              <w:tab w:val="right" w:leader="dot" w:pos="9962"/>
             </w:tabs>
             <w:rPr>
               <w:rFonts w:eastAsiaTheme="minorEastAsia"/>
@@ -2320,17 +2392,19 @@
               <w:lang w:val="es-419" w:eastAsia="es-419"/>
             </w:rPr>
           </w:pPr>
-          <w:hyperlink w:anchor="_Toc20112477" w:history="1">
+          <w:hyperlink w:anchor="_Toc20410428" w:history="1">
             <w:r>
               <w:rPr>
                 <w:rStyle w:val="Hipervnculo"/>
                 <w:rFonts w:eastAsia="Calibri" w:cstheme="minorHAnsi"/>
+                <w:b/>
+                <w:bCs/>
                 <w:i/>
                 <w:caps/>
                 <w:noProof/>
                 <w:lang w:val="es-ES"/>
               </w:rPr>
-              <w:t>1.4.8</w:t>
+              <w:t>1.4.9</w:t>
             </w:r>
             <w:r>
               <w:rPr>
@@ -2344,12 +2418,14 @@
               <w:rPr>
                 <w:rStyle w:val="Hipervnculo"/>
                 <w:rFonts w:eastAsia="Calibri" w:cstheme="minorHAnsi"/>
+                <w:b/>
+                <w:bCs/>
                 <w:i/>
                 <w:caps/>
                 <w:noProof/>
                 <w:lang w:val="es-ES"/>
               </w:rPr>
-              <w:t>Aspectos Generales</w:t>
+              <w:t>Cuadro Resumen de la empresa</w:t>
             </w:r>
             <w:r>
               <w:rPr>
@@ -2370,7 +2446,7 @@
                 <w:noProof/>
                 <w:webHidden/>
               </w:rPr>
-              <w:instrText xml:space="preserve"> PAGEREF _Toc20112477 \h </w:instrText>
+              <w:instrText xml:space="preserve"> PAGEREF _Toc20410428 \h </w:instrText>
             </w:r>
             <w:r>
               <w:rPr>
@@ -2390,7 +2466,7 @@
                 <w:noProof/>
                 <w:webHidden/>
               </w:rPr>
-              <w:t>8</w:t>
+              <w:t>7</w:t>
             </w:r>
             <w:r>
               <w:rPr>
@@ -2405,8 +2481,7 @@
           <w:pPr>
             <w:pStyle w:val="TDC2"/>
             <w:tabs>
-              <w:tab w:val="left" w:pos="1100"/>
-              <w:tab w:val="right" w:leader="dot" w:pos="8828"/>
+              <w:tab w:val="right" w:leader="dot" w:pos="9962"/>
             </w:tabs>
             <w:rPr>
               <w:rFonts w:eastAsiaTheme="minorEastAsia"/>
@@ -2414,36 +2489,31 @@
               <w:lang w:val="es-419" w:eastAsia="es-419"/>
             </w:rPr>
           </w:pPr>
-          <w:hyperlink w:anchor="_Toc20112478" w:history="1">
+          <w:hyperlink w:anchor="_Toc20410429" w:history="1">
             <w:r>
               <w:rPr>
                 <w:rStyle w:val="Hipervnculo"/>
                 <w:rFonts w:eastAsia="Calibri" w:cstheme="minorHAnsi"/>
+                <w:b/>
+                <w:bCs/>
                 <w:i/>
                 <w:caps/>
                 <w:noProof/>
                 <w:lang w:val="es-ES"/>
               </w:rPr>
-              <w:t>1.4.9</w:t>
-            </w:r>
-            <w:r>
-              <w:rPr>
-                <w:rFonts w:eastAsiaTheme="minorEastAsia"/>
-                <w:noProof/>
-                <w:lang w:val="es-419" w:eastAsia="es-419"/>
-              </w:rPr>
-              <w:tab/>
+              <w:t>1.</w:t>
             </w:r>
             <w:r>
               <w:rPr>
                 <w:rStyle w:val="Hipervnculo"/>
                 <w:rFonts w:eastAsia="Calibri" w:cstheme="minorHAnsi"/>
+                <w:b/>
+                <w:bCs/>
                 <w:i/>
                 <w:caps/>
                 <w:noProof/>
-                <w:lang w:val="es-ES"/>
-              </w:rPr>
-              <w:t>Cuadro Resumen de la empresa</w:t>
+              </w:rPr>
+              <w:t>5 Justificación del problema</w:t>
             </w:r>
             <w:r>
               <w:rPr>
@@ -2464,7 +2534,7 @@
                 <w:noProof/>
                 <w:webHidden/>
               </w:rPr>
-              <w:instrText xml:space="preserve"> PAGEREF _Toc20112478 \h </w:instrText>
+              <w:instrText xml:space="preserve"> PAGEREF _Toc20410429 \h </w:instrText>
             </w:r>
             <w:r>
               <w:rPr>
@@ -2484,7 +2554,7 @@
                 <w:noProof/>
                 <w:webHidden/>
               </w:rPr>
-              <w:t>9</w:t>
+              <w:t>8</w:t>
             </w:r>
             <w:r>
               <w:rPr>
@@ -2497,9 +2567,9 @@
         </w:p>
         <w:p>
           <w:pPr>
-            <w:pStyle w:val="TDC3"/>
+            <w:pStyle w:val="TDC2"/>
             <w:tabs>
-              <w:tab w:val="right" w:leader="dot" w:pos="8828"/>
+              <w:tab w:val="right" w:leader="dot" w:pos="9962"/>
             </w:tabs>
             <w:rPr>
               <w:rFonts w:eastAsiaTheme="minorEastAsia"/>
@@ -2507,17 +2577,18 @@
               <w:lang w:val="es-419" w:eastAsia="es-419"/>
             </w:rPr>
           </w:pPr>
-          <w:hyperlink w:anchor="_Toc20112479" w:history="1">
+          <w:hyperlink w:anchor="_Toc20410430" w:history="1">
             <w:r>
               <w:rPr>
                 <w:rStyle w:val="Hipervnculo"/>
-                <w:rFonts w:cstheme="minorHAnsi"/>
+                <w:rFonts w:eastAsia="Calibri" w:cstheme="minorHAnsi"/>
                 <w:b/>
                 <w:bCs/>
-                <w:noProof/>
-                <w:lang w:val="en-US"/>
-              </w:rPr>
-              <w:t>PQS DICAL Project Management &amp; Consultants.</w:t>
+                <w:i/>
+                <w:caps/>
+                <w:noProof/>
+              </w:rPr>
+              <w:t>1.6 Cartas</w:t>
             </w:r>
             <w:r>
               <w:rPr>
@@ -2538,7 +2609,7 @@
                 <w:noProof/>
                 <w:webHidden/>
               </w:rPr>
-              <w:instrText xml:space="preserve"> PAGEREF _Toc20112479 \h </w:instrText>
+              <w:instrText xml:space="preserve"> PAGEREF _Toc20410430 \h </w:instrText>
             </w:r>
             <w:r>
               <w:rPr>
@@ -2558,7 +2629,7 @@
                 <w:noProof/>
                 <w:webHidden/>
               </w:rPr>
-              <w:t>9</w:t>
+              <w:t>8</w:t>
             </w:r>
             <w:r>
               <w:rPr>
@@ -2573,7 +2644,7 @@
           <w:pPr>
             <w:pStyle w:val="TDC2"/>
             <w:tabs>
-              <w:tab w:val="right" w:leader="dot" w:pos="8828"/>
+              <w:tab w:val="right" w:leader="dot" w:pos="9962"/>
             </w:tabs>
             <w:rPr>
               <w:rFonts w:eastAsiaTheme="minorEastAsia"/>
@@ -2581,27 +2652,18 @@
               <w:lang w:val="es-419" w:eastAsia="es-419"/>
             </w:rPr>
           </w:pPr>
-          <w:hyperlink w:anchor="_Toc20112480" w:history="1">
+          <w:hyperlink w:anchor="_Toc20410431" w:history="1">
             <w:r>
               <w:rPr>
                 <w:rStyle w:val="Hipervnculo"/>
                 <w:rFonts w:eastAsia="Calibri" w:cstheme="minorHAnsi"/>
+                <w:b/>
+                <w:bCs/>
                 <w:i/>
                 <w:caps/>
                 <w:noProof/>
-                <w:lang w:val="es-ES"/>
-              </w:rPr>
-              <w:t>1.</w:t>
-            </w:r>
-            <w:r>
-              <w:rPr>
-                <w:rStyle w:val="Hipervnculo"/>
-                <w:rFonts w:eastAsia="Calibri" w:cstheme="minorHAnsi"/>
-                <w:i/>
-                <w:caps/>
-                <w:noProof/>
-              </w:rPr>
-              <w:t>5 Justificación del problema</w:t>
+              </w:rPr>
+              <w:t>1.6.1 Solicitud autorización a la empresa para desarrollar el Sistema en ella</w:t>
             </w:r>
             <w:r>
               <w:rPr>
@@ -2622,7 +2684,7 @@
                 <w:noProof/>
                 <w:webHidden/>
               </w:rPr>
-              <w:instrText xml:space="preserve"> PAGEREF _Toc20112480 \h </w:instrText>
+              <w:instrText xml:space="preserve"> PAGEREF _Toc20410431 \h </w:instrText>
             </w:r>
             <w:r>
               <w:rPr>
@@ -2642,7 +2704,7 @@
                 <w:noProof/>
                 <w:webHidden/>
               </w:rPr>
-              <w:t>9</w:t>
+              <w:t>8</w:t>
             </w:r>
             <w:r>
               <w:rPr>
@@ -2657,7 +2719,7 @@
           <w:pPr>
             <w:pStyle w:val="TDC2"/>
             <w:tabs>
-              <w:tab w:val="right" w:leader="dot" w:pos="8828"/>
+              <w:tab w:val="right" w:leader="dot" w:pos="9962"/>
             </w:tabs>
             <w:rPr>
               <w:rFonts w:eastAsiaTheme="minorEastAsia"/>
@@ -2665,16 +2727,38 @@
               <w:lang w:val="es-419" w:eastAsia="es-419"/>
             </w:rPr>
           </w:pPr>
-          <w:hyperlink w:anchor="_Toc20112481" w:history="1">
-            <w:r>
-              <w:rPr>
-                <w:rStyle w:val="Hipervnculo"/>
-                <w:rFonts w:eastAsia="Calibri" w:cstheme="minorHAnsi"/>
-                <w:i/>
-                <w:caps/>
-                <w:noProof/>
-              </w:rPr>
-              <w:t>1.6 Cartas</w:t>
+          <w:hyperlink w:anchor="_Toc20410432" w:history="1">
+            <w:bookmarkStart w:id="0" w:name="_Toc20410408"/>
+            <w:bookmarkEnd w:id="0"/>
+            <w:r>
+              <w:rPr>
+                <w:noProof/>
+              </w:rPr>
+              <w:object w:dxaOrig="1543" w:dyaOrig="995" w14:anchorId="0DD3E0F7">
+                <v:shapetype id="_x0000_t75" coordsize="21600,21600" o:spt="75" o:preferrelative="t" path="m@4@5l@4@11@9@11@9@5xe" filled="f" stroked="f">
+                  <v:stroke joinstyle="miter"/>
+                  <v:formulas>
+                    <v:f eqn="if lineDrawn pixelLineWidth 0"/>
+                    <v:f eqn="sum @0 1 0"/>
+                    <v:f eqn="sum 0 0 @1"/>
+                    <v:f eqn="prod @2 1 2"/>
+                    <v:f eqn="prod @3 21600 pixelWidth"/>
+                    <v:f eqn="prod @3 21600 pixelHeight"/>
+                    <v:f eqn="sum @0 0 1"/>
+                    <v:f eqn="prod @6 1 2"/>
+                    <v:f eqn="prod @7 21600 pixelWidth"/>
+                    <v:f eqn="sum @8 21600 0"/>
+                    <v:f eqn="prod @7 21600 pixelHeight"/>
+                    <v:f eqn="sum @10 21600 0"/>
+                  </v:formulas>
+                  <v:path o:extrusionok="f" gradientshapeok="t" o:connecttype="rect"/>
+                  <o:lock v:ext="edit" aspectratio="t"/>
+                </v:shapetype>
+                <v:shape id="_x0000_i1139" type="#_x0000_t75" style="width:77.15pt;height:49.75pt" o:ole="">
+                  <v:imagedata r:id="rId9" o:title=""/>
+                </v:shape>
+                <o:OLEObject Type="Embed" ProgID="AcroExch.Document.DC" ShapeID="_x0000_i1139" DrawAspect="Icon" ObjectID="_1631023207" r:id="rId10"/>
+              </w:object>
             </w:r>
             <w:r>
               <w:rPr>
@@ -2695,7 +2779,7 @@
                 <w:noProof/>
                 <w:webHidden/>
               </w:rPr>
-              <w:instrText xml:space="preserve"> PAGEREF _Toc20112481 \h </w:instrText>
+              <w:instrText xml:space="preserve"> PAGEREF _Toc20410432 \h </w:instrText>
             </w:r>
             <w:r>
               <w:rPr>
@@ -2730,7 +2814,7 @@
           <w:pPr>
             <w:pStyle w:val="TDC2"/>
             <w:tabs>
-              <w:tab w:val="right" w:leader="dot" w:pos="8828"/>
+              <w:tab w:val="right" w:leader="dot" w:pos="9962"/>
             </w:tabs>
             <w:rPr>
               <w:rFonts w:eastAsiaTheme="minorEastAsia"/>
@@ -2738,56 +2822,18 @@
               <w:lang w:val="es-419" w:eastAsia="es-419"/>
             </w:rPr>
           </w:pPr>
-          <w:hyperlink w:anchor="_Toc20112482" w:history="1">
+          <w:hyperlink w:anchor="_Toc20410433" w:history="1">
             <w:r>
               <w:rPr>
                 <w:rStyle w:val="Hipervnculo"/>
                 <w:rFonts w:eastAsia="Calibri" w:cstheme="minorHAnsi"/>
+                <w:b/>
+                <w:bCs/>
                 <w:i/>
                 <w:caps/>
                 <w:noProof/>
               </w:rPr>
-              <w:t>1.6.1 So</w:t>
-            </w:r>
-            <w:r>
-              <w:rPr>
-                <w:rStyle w:val="Hipervnculo"/>
-                <w:rFonts w:eastAsia="Calibri" w:cstheme="minorHAnsi"/>
-                <w:i/>
-                <w:caps/>
-                <w:noProof/>
-              </w:rPr>
-              <w:t>l</w:t>
-            </w:r>
-            <w:r>
-              <w:rPr>
-                <w:rStyle w:val="Hipervnculo"/>
-                <w:rFonts w:eastAsia="Calibri" w:cstheme="minorHAnsi"/>
-                <w:i/>
-                <w:caps/>
-                <w:noProof/>
-              </w:rPr>
-              <w:t xml:space="preserve">icitud autorización a la empresa para desarrollar el </w:t>
-            </w:r>
-            <w:r>
-              <w:rPr>
-                <w:rStyle w:val="Hipervnculo"/>
-                <w:rFonts w:eastAsia="Calibri" w:cstheme="minorHAnsi"/>
-                <w:i/>
-                <w:caps/>
-                <w:noProof/>
-              </w:rPr>
-              <w:t>Sistema</w:t>
-            </w:r>
-            <w:r>
-              <w:rPr>
-                <w:rStyle w:val="Hipervnculo"/>
-                <w:rFonts w:eastAsia="Calibri" w:cstheme="minorHAnsi"/>
-                <w:i/>
-                <w:caps/>
-                <w:noProof/>
-              </w:rPr>
-              <w:t xml:space="preserve"> en ella</w:t>
+              <w:t>1.6.2 Aprobación por la empresa (para desarrollar el proyecto)</w:t>
             </w:r>
             <w:r>
               <w:rPr>
@@ -2808,7 +2854,7 @@
                 <w:noProof/>
                 <w:webHidden/>
               </w:rPr>
-              <w:instrText xml:space="preserve"> PAGEREF _Toc20112482 \h </w:instrText>
+              <w:instrText xml:space="preserve"> PAGEREF _Toc20410433 \h </w:instrText>
             </w:r>
             <w:r>
               <w:rPr>
@@ -2841,9 +2887,9 @@
         </w:p>
         <w:p>
           <w:pPr>
-            <w:pStyle w:val="TDC3"/>
+            <w:pStyle w:val="TDC2"/>
             <w:tabs>
-              <w:tab w:val="right" w:leader="dot" w:pos="8828"/>
+              <w:tab w:val="right" w:leader="dot" w:pos="9962"/>
             </w:tabs>
             <w:rPr>
               <w:rFonts w:eastAsiaTheme="minorEastAsia"/>
@@ -2851,17 +2897,20 @@
               <w:lang w:val="es-419" w:eastAsia="es-419"/>
             </w:rPr>
           </w:pPr>
-          <w:hyperlink w:anchor="_Toc20112483" w:history="1">
-            <w:r>
-              <w:rPr>
-                <w:rStyle w:val="Hipervnculo"/>
-                <w:rFonts w:cstheme="minorHAnsi"/>
-                <w:b/>
-                <w:bCs/>
-                <w:noProof/>
-                <w:lang w:val="en-US"/>
-              </w:rPr>
-              <w:t>PQS DICAL Project Management &amp; Consultants.</w:t>
+          <w:hyperlink w:anchor="_Toc20410434" w:history="1">
+            <w:bookmarkStart w:id="1" w:name="_Toc20410410"/>
+            <w:bookmarkEnd w:id="1"/>
+            <w:r>
+              <w:rPr>
+                <w:noProof/>
+                <w:lang w:val="es-ES"/>
+              </w:rPr>
+              <w:object w:dxaOrig="1543" w:dyaOrig="995" w14:anchorId="146A09F2">
+                <v:shape id="_x0000_i1140" type="#_x0000_t75" style="width:77.15pt;height:49.75pt" o:ole="">
+                  <v:imagedata r:id="rId11" o:title=""/>
+                </v:shape>
+                <o:OLEObject Type="Embed" ProgID="AcroExch.Document.DC" ShapeID="_x0000_i1140" DrawAspect="Icon" ObjectID="_1631023208" r:id="rId12"/>
+              </w:object>
             </w:r>
             <w:r>
               <w:rPr>
@@ -2882,7 +2931,7 @@
                 <w:noProof/>
                 <w:webHidden/>
               </w:rPr>
-              <w:instrText xml:space="preserve"> PAGEREF _Toc20112483 \h </w:instrText>
+              <w:instrText xml:space="preserve"> PAGEREF _Toc20410434 \h </w:instrText>
             </w:r>
             <w:r>
               <w:rPr>
@@ -2902,80 +2951,7 @@
                 <w:noProof/>
                 <w:webHidden/>
               </w:rPr>
-              <w:t>10</w:t>
-            </w:r>
-            <w:r>
-              <w:rPr>
-                <w:noProof/>
-                <w:webHidden/>
-              </w:rPr>
-              <w:fldChar w:fldCharType="end"/>
-            </w:r>
-          </w:hyperlink>
-        </w:p>
-        <w:p>
-          <w:pPr>
-            <w:pStyle w:val="TDC2"/>
-            <w:tabs>
-              <w:tab w:val="right" w:leader="dot" w:pos="8828"/>
-            </w:tabs>
-            <w:rPr>
-              <w:rFonts w:eastAsiaTheme="minorEastAsia"/>
-              <w:noProof/>
-              <w:lang w:val="es-419" w:eastAsia="es-419"/>
-            </w:rPr>
-          </w:pPr>
-          <w:hyperlink w:anchor="_Toc20112484" w:history="1">
-            <w:r>
-              <w:rPr>
-                <w:rStyle w:val="Hipervnculo"/>
-                <w:rFonts w:eastAsia="Calibri" w:cstheme="minorHAnsi"/>
-                <w:i/>
-                <w:caps/>
-                <w:noProof/>
-              </w:rPr>
-              <w:t>1.6.2 Aprobación por la empresa (para desarrollar el proyecto)</w:t>
-            </w:r>
-            <w:r>
-              <w:rPr>
-                <w:noProof/>
-                <w:webHidden/>
-              </w:rPr>
-              <w:tab/>
-            </w:r>
-            <w:r>
-              <w:rPr>
-                <w:noProof/>
-                <w:webHidden/>
-              </w:rPr>
-              <w:fldChar w:fldCharType="begin"/>
-            </w:r>
-            <w:r>
-              <w:rPr>
-                <w:noProof/>
-                <w:webHidden/>
-              </w:rPr>
-              <w:instrText xml:space="preserve"> PAGEREF _Toc20112484 \h </w:instrText>
-            </w:r>
-            <w:r>
-              <w:rPr>
-                <w:noProof/>
-                <w:webHidden/>
-              </w:rPr>
-            </w:r>
-            <w:r>
-              <w:rPr>
-                <w:noProof/>
-                <w:webHidden/>
-              </w:rPr>
-              <w:fldChar w:fldCharType="separate"/>
-            </w:r>
-            <w:r>
-              <w:rPr>
-                <w:noProof/>
-                <w:webHidden/>
-              </w:rPr>
-              <w:t>12</w:t>
+              <w:t>11</w:t>
             </w:r>
             <w:r>
               <w:rPr>
@@ -3022,6 +2998,8 @@
           <w:lang w:val="es-ES"/>
         </w:rPr>
       </w:pPr>
+      <w:bookmarkStart w:id="2" w:name="_GoBack"/>
+      <w:bookmarkEnd w:id="2"/>
     </w:p>
     <w:p>
       <w:pPr>
@@ -3087,7 +3065,7 @@
           <w:szCs w:val="22"/>
         </w:rPr>
       </w:pPr>
-      <w:bookmarkStart w:id="0" w:name="_Toc20112461"/>
+      <w:bookmarkStart w:id="3" w:name="_Toc20410412"/>
       <w:r>
         <w:rPr>
           <w:rFonts w:asciiTheme="minorHAnsi" w:hAnsiTheme="minorHAnsi" w:cstheme="minorHAnsi"/>
@@ -3101,7 +3079,7 @@
         </w:rPr>
         <w:t>1.1 Introducción</w:t>
       </w:r>
-      <w:bookmarkEnd w:id="0"/>
+      <w:bookmarkEnd w:id="3"/>
       <w:r>
         <w:rPr>
           <w:rFonts w:asciiTheme="minorHAnsi" w:hAnsiTheme="minorHAnsi" w:cstheme="minorHAnsi"/>
@@ -3626,8 +3604,8 @@
           <w:lang w:eastAsia="x-none"/>
         </w:rPr>
       </w:pPr>
-      <w:bookmarkStart w:id="1" w:name="_Toc522708"/>
-      <w:bookmarkStart w:id="2" w:name="_Toc20112462"/>
+      <w:bookmarkStart w:id="4" w:name="_Toc522708"/>
+      <w:bookmarkStart w:id="5" w:name="_Toc20410413"/>
       <w:r>
         <w:rPr>
           <w:rFonts w:asciiTheme="minorHAnsi" w:hAnsiTheme="minorHAnsi" w:cstheme="minorHAnsi"/>
@@ -3641,8 +3619,8 @@
         </w:rPr>
         <w:t>1.2 Objetivos del Proyecto</w:t>
       </w:r>
-      <w:bookmarkEnd w:id="1"/>
-      <w:bookmarkEnd w:id="2"/>
+      <w:bookmarkEnd w:id="4"/>
+      <w:bookmarkEnd w:id="5"/>
     </w:p>
     <w:p>
       <w:pPr>
@@ -3659,8 +3637,8 @@
           <w:szCs w:val="22"/>
         </w:rPr>
       </w:pPr>
-      <w:bookmarkStart w:id="3" w:name="_Toc522709"/>
-      <w:bookmarkStart w:id="4" w:name="_Toc20112463"/>
+      <w:bookmarkStart w:id="6" w:name="_Toc522709"/>
+      <w:bookmarkStart w:id="7" w:name="_Toc20410414"/>
       <w:r>
         <w:rPr>
           <w:rFonts w:asciiTheme="minorHAnsi" w:hAnsiTheme="minorHAnsi" w:cstheme="minorHAnsi"/>
@@ -3674,8 +3652,8 @@
         </w:rPr>
         <w:t>1.2.1 Objetivo General</w:t>
       </w:r>
-      <w:bookmarkEnd w:id="3"/>
-      <w:bookmarkEnd w:id="4"/>
+      <w:bookmarkEnd w:id="6"/>
+      <w:bookmarkEnd w:id="7"/>
     </w:p>
     <w:p>
       <w:pPr>
@@ -3745,8 +3723,8 @@
           <w:szCs w:val="22"/>
         </w:rPr>
       </w:pPr>
-      <w:bookmarkStart w:id="5" w:name="_Toc522710"/>
-      <w:bookmarkStart w:id="6" w:name="_Toc20112464"/>
+      <w:bookmarkStart w:id="8" w:name="_Toc522710"/>
+      <w:bookmarkStart w:id="9" w:name="_Toc20410415"/>
       <w:r>
         <w:rPr>
           <w:rFonts w:asciiTheme="minorHAnsi" w:hAnsiTheme="minorHAnsi" w:cstheme="minorHAnsi"/>
@@ -3760,8 +3738,8 @@
         </w:rPr>
         <w:t>Objetivos Específicos</w:t>
       </w:r>
-      <w:bookmarkEnd w:id="5"/>
-      <w:bookmarkEnd w:id="6"/>
+      <w:bookmarkEnd w:id="8"/>
+      <w:bookmarkEnd w:id="9"/>
     </w:p>
     <w:p>
       <w:pPr>
@@ -3927,8 +3905,8 @@
           <w:szCs w:val="22"/>
         </w:rPr>
       </w:pPr>
-      <w:bookmarkStart w:id="7" w:name="_Toc522711"/>
-      <w:bookmarkStart w:id="8" w:name="_Toc20112465"/>
+      <w:bookmarkStart w:id="10" w:name="_Toc522711"/>
+      <w:bookmarkStart w:id="11" w:name="_Toc20410416"/>
       <w:r>
         <w:rPr>
           <w:rFonts w:asciiTheme="minorHAnsi" w:hAnsiTheme="minorHAnsi" w:cstheme="minorHAnsi"/>
@@ -3942,8 +3920,8 @@
         </w:rPr>
         <w:t>1.3 Justificación del Proyecto</w:t>
       </w:r>
-      <w:bookmarkEnd w:id="7"/>
-      <w:bookmarkEnd w:id="8"/>
+      <w:bookmarkEnd w:id="10"/>
+      <w:bookmarkEnd w:id="11"/>
       <w:r>
         <w:rPr>
           <w:rFonts w:asciiTheme="minorHAnsi" w:hAnsiTheme="minorHAnsi" w:cstheme="minorHAnsi"/>
@@ -4059,6 +4037,7 @@
           <w:bdr w:val="none" w:sz="0" w:space="0" w:color="auto" w:frame="1"/>
           <w:shd w:val="clear" w:color="auto" w:fill="FFFFFF"/>
         </w:rPr>
+        <w:lastRenderedPageBreak/>
         <w:t>Finalmente, e</w:t>
       </w:r>
       <w:r>
@@ -4387,8 +4366,6 @@
         </w:rPr>
         <w:t>D</w:t>
       </w:r>
-      <w:bookmarkStart w:id="9" w:name="_GoBack"/>
-      <w:bookmarkEnd w:id="9"/>
       <w:r>
         <w:rPr>
           <w:rStyle w:val="a"/>
@@ -4569,8 +4546,8 @@
           <w:lang w:val="es-ES"/>
         </w:rPr>
       </w:pPr>
-      <w:bookmarkStart w:id="10" w:name="_Toc522712"/>
-      <w:bookmarkStart w:id="11" w:name="_Toc20112466"/>
+      <w:bookmarkStart w:id="12" w:name="_Toc522712"/>
+      <w:bookmarkStart w:id="13" w:name="_Toc20410417"/>
       <w:r>
         <w:rPr>
           <w:rFonts w:asciiTheme="minorHAnsi" w:eastAsia="Calibri" w:hAnsiTheme="minorHAnsi" w:cstheme="minorHAnsi"/>
@@ -4585,8 +4562,8 @@
         </w:rPr>
         <w:t>1.4 Descripción de la empresa</w:t>
       </w:r>
-      <w:bookmarkEnd w:id="10"/>
-      <w:bookmarkEnd w:id="11"/>
+      <w:bookmarkEnd w:id="12"/>
+      <w:bookmarkEnd w:id="13"/>
     </w:p>
     <w:p>
       <w:pPr>
@@ -4615,8 +4592,8 @@
           <w:lang w:val="es-ES"/>
         </w:rPr>
       </w:pPr>
-      <w:bookmarkStart w:id="12" w:name="_Toc522713"/>
-      <w:bookmarkStart w:id="13" w:name="_Toc20112467"/>
+      <w:bookmarkStart w:id="14" w:name="_Toc522713"/>
+      <w:bookmarkStart w:id="15" w:name="_Toc20410418"/>
       <w:r>
         <w:rPr>
           <w:rFonts w:asciiTheme="minorHAnsi" w:eastAsia="Calibri" w:hAnsiTheme="minorHAnsi" w:cstheme="minorHAnsi"/>
@@ -4646,8 +4623,8 @@
         <w:tab/>
         <w:t>Reseña Histórica.</w:t>
       </w:r>
-      <w:bookmarkEnd w:id="12"/>
-      <w:bookmarkEnd w:id="13"/>
+      <w:bookmarkEnd w:id="14"/>
+      <w:bookmarkEnd w:id="15"/>
     </w:p>
     <w:p>
       <w:pPr>
@@ -4780,8 +4757,8 @@
           <w:lang w:val="es-ES"/>
         </w:rPr>
       </w:pPr>
-      <w:bookmarkStart w:id="14" w:name="_Toc522714"/>
-      <w:bookmarkStart w:id="15" w:name="_Toc20112468"/>
+      <w:bookmarkStart w:id="16" w:name="_Toc522714"/>
+      <w:bookmarkStart w:id="17" w:name="_Toc20410419"/>
       <w:r>
         <w:rPr>
           <w:rFonts w:asciiTheme="minorHAnsi" w:eastAsia="Calibri" w:hAnsiTheme="minorHAnsi" w:cstheme="minorHAnsi"/>
@@ -4794,6 +4771,7 @@
           <w:szCs w:val="22"/>
           <w:lang w:val="es-ES"/>
         </w:rPr>
+        <w:lastRenderedPageBreak/>
         <w:t>1.4.2</w:t>
       </w:r>
       <w:r>
@@ -4811,8 +4789,8 @@
         <w:tab/>
         <w:t>Misión</w:t>
       </w:r>
-      <w:bookmarkEnd w:id="14"/>
-      <w:bookmarkEnd w:id="15"/>
+      <w:bookmarkEnd w:id="16"/>
+      <w:bookmarkEnd w:id="17"/>
     </w:p>
     <w:p>
       <w:pPr>
@@ -4861,8 +4839,8 @@
           <w:lang w:val="es-ES"/>
         </w:rPr>
       </w:pPr>
-      <w:bookmarkStart w:id="16" w:name="_Toc522715"/>
-      <w:bookmarkStart w:id="17" w:name="_Toc20112469"/>
+      <w:bookmarkStart w:id="18" w:name="_Toc522715"/>
+      <w:bookmarkStart w:id="19" w:name="_Toc20410420"/>
       <w:r>
         <w:rPr>
           <w:rFonts w:asciiTheme="minorHAnsi" w:eastAsia="Calibri" w:hAnsiTheme="minorHAnsi" w:cstheme="minorHAnsi"/>
@@ -4875,7 +4853,6 @@
           <w:szCs w:val="22"/>
           <w:lang w:val="es-ES"/>
         </w:rPr>
-        <w:lastRenderedPageBreak/>
         <w:t>1.4.3</w:t>
       </w:r>
       <w:r>
@@ -4893,8 +4870,8 @@
         <w:tab/>
         <w:t>Visión</w:t>
       </w:r>
-      <w:bookmarkEnd w:id="16"/>
-      <w:bookmarkEnd w:id="17"/>
+      <w:bookmarkEnd w:id="18"/>
+      <w:bookmarkEnd w:id="19"/>
     </w:p>
     <w:p>
       <w:pPr>
@@ -4948,8 +4925,8 @@
           <w:lang w:val="es-ES"/>
         </w:rPr>
       </w:pPr>
-      <w:bookmarkStart w:id="18" w:name="_Toc522716"/>
-      <w:bookmarkStart w:id="19" w:name="_Toc20112470"/>
+      <w:bookmarkStart w:id="20" w:name="_Toc522716"/>
+      <w:bookmarkStart w:id="21" w:name="_Toc20410421"/>
       <w:r>
         <w:rPr>
           <w:rFonts w:asciiTheme="minorHAnsi" w:eastAsia="Calibri" w:hAnsiTheme="minorHAnsi" w:cstheme="minorHAnsi"/>
@@ -4979,9 +4956,9 @@
         <w:tab/>
         <w:t>Objetivos de la empresa</w:t>
       </w:r>
-      <w:bookmarkEnd w:id="19"/>
-    </w:p>
-    <w:bookmarkEnd w:id="18"/>
+      <w:bookmarkEnd w:id="21"/>
+    </w:p>
+    <w:bookmarkEnd w:id="20"/>
     <w:p>
       <w:pPr>
         <w:pStyle w:val="Ttulo2"/>
@@ -5012,8 +4989,8 @@
           <w:lang w:val="es-ES"/>
         </w:rPr>
       </w:pPr>
-      <w:bookmarkStart w:id="20" w:name="_Toc522717"/>
-      <w:bookmarkStart w:id="21" w:name="_Toc20112471"/>
+      <w:bookmarkStart w:id="22" w:name="_Toc522717"/>
+      <w:bookmarkStart w:id="23" w:name="_Toc20410422"/>
       <w:r>
         <w:rPr>
           <w:rFonts w:asciiTheme="minorHAnsi" w:eastAsia="Calibri" w:hAnsiTheme="minorHAnsi" w:cstheme="minorHAnsi"/>
@@ -5026,130 +5003,9 @@
           <w:szCs w:val="22"/>
           <w:lang w:val="es-ES"/>
         </w:rPr>
-        <w:t>1.4.4.1 Objetivos General</w:t>
-      </w:r>
-      <w:bookmarkEnd w:id="20"/>
-      <w:bookmarkEnd w:id="21"/>
-    </w:p>
-    <w:p>
-      <w:pPr>
-        <w:spacing w:line="360" w:lineRule="auto"/>
-        <w:rPr>
-          <w:rFonts w:cstheme="minorHAnsi"/>
-          <w:lang w:val="es-ES" w:eastAsia="x-none"/>
-        </w:rPr>
-      </w:pPr>
-    </w:p>
-    <w:p>
-      <w:pPr>
-        <w:pStyle w:val="Prrafodelista"/>
-        <w:numPr>
-          <w:ilvl w:val="0"/>
-          <w:numId w:val="33"/>
-        </w:numPr>
-        <w:spacing w:after="160" w:line="360" w:lineRule="auto"/>
-        <w:jc w:val="both"/>
-        <w:rPr>
-          <w:rFonts w:cstheme="minorHAnsi"/>
-          <w:lang w:val="es-ES" w:eastAsia="x-none"/>
-        </w:rPr>
-      </w:pPr>
-      <w:r>
-        <w:rPr>
-          <w:rFonts w:cstheme="minorHAnsi"/>
-          <w:lang w:val="es-ES" w:eastAsia="x-none"/>
-        </w:rPr>
-        <w:t>Llevar a cabo con éxito cada proyecto para satisfacción del cliente</w:t>
-      </w:r>
-    </w:p>
-    <w:p>
-      <w:pPr>
-        <w:pStyle w:val="Prrafodelista"/>
-        <w:numPr>
-          <w:ilvl w:val="0"/>
-          <w:numId w:val="33"/>
-        </w:numPr>
-        <w:spacing w:after="160" w:line="360" w:lineRule="auto"/>
-        <w:jc w:val="both"/>
-        <w:rPr>
-          <w:rFonts w:cstheme="minorHAnsi"/>
-          <w:lang w:val="es-ES" w:eastAsia="x-none"/>
-        </w:rPr>
-      </w:pPr>
-      <w:r>
-        <w:rPr>
-          <w:rFonts w:cstheme="minorHAnsi"/>
-          <w:lang w:val="es-ES" w:eastAsia="x-none"/>
-        </w:rPr>
-        <w:t>A</w:t>
-      </w:r>
-      <w:r>
-        <w:rPr>
-          <w:rFonts w:cstheme="minorHAnsi"/>
-          <w:lang w:val="es-ES" w:eastAsia="x-none"/>
-        </w:rPr>
-        <w:t xml:space="preserve">nalizar las demandas y necesidades de </w:t>
-      </w:r>
-      <w:r>
-        <w:rPr>
-          <w:rFonts w:cstheme="minorHAnsi"/>
-          <w:lang w:val="es-ES" w:eastAsia="x-none"/>
-        </w:rPr>
-        <w:t xml:space="preserve">los clientes </w:t>
-      </w:r>
-      <w:r>
-        <w:rPr>
-          <w:rFonts w:cstheme="minorHAnsi"/>
-          <w:lang w:val="es-ES" w:eastAsia="x-none"/>
-        </w:rPr>
-        <w:t xml:space="preserve">respecto a </w:t>
-      </w:r>
-      <w:r>
-        <w:rPr>
-          <w:rFonts w:cstheme="minorHAnsi"/>
-          <w:lang w:val="es-ES" w:eastAsia="x-none"/>
-        </w:rPr>
-        <w:t>sus proyectos</w:t>
-      </w:r>
-      <w:r>
-        <w:rPr>
-          <w:rFonts w:cstheme="minorHAnsi"/>
-          <w:lang w:val="es-ES" w:eastAsia="x-none"/>
-        </w:rPr>
-        <w:t xml:space="preserve">, proponiendo soluciones para </w:t>
-      </w:r>
-      <w:r>
-        <w:rPr>
-          <w:rFonts w:cstheme="minorHAnsi"/>
-          <w:lang w:val="es-ES" w:eastAsia="x-none"/>
-        </w:rPr>
-        <w:t>el correcto manejo de la información, sus recursos y decisiones</w:t>
-      </w:r>
-      <w:r>
-        <w:rPr>
-          <w:rFonts w:cstheme="minorHAnsi"/>
-          <w:lang w:val="es-ES" w:eastAsia="x-none"/>
-        </w:rPr>
-        <w:t>.</w:t>
-      </w:r>
-    </w:p>
-    <w:p>
-      <w:pPr>
-        <w:pStyle w:val="Prrafodelista"/>
-        <w:spacing w:line="360" w:lineRule="auto"/>
-        <w:jc w:val="both"/>
-        <w:rPr>
-          <w:rFonts w:cstheme="minorHAnsi"/>
-          <w:b/>
-          <w:bCs/>
-          <w:lang w:val="es-ES" w:eastAsia="x-none"/>
-        </w:rPr>
-      </w:pPr>
-    </w:p>
-    <w:p>
-      <w:pPr>
-        <w:pStyle w:val="Ttulo2"/>
-        <w:spacing w:line="360" w:lineRule="auto"/>
+        <w:t xml:space="preserve">1.4.4.1 </w:t>
+      </w:r>
+      <w:r>
         <w:rPr>
           <w:rFonts w:asciiTheme="minorHAnsi" w:eastAsia="Calibri" w:hAnsiTheme="minorHAnsi" w:cstheme="minorHAnsi"/>
           <w:b/>
@@ -5161,9 +5017,8 @@
           <w:szCs w:val="22"/>
           <w:lang w:val="es-ES"/>
         </w:rPr>
-      </w:pPr>
-      <w:bookmarkStart w:id="22" w:name="_Toc522718"/>
-      <w:bookmarkStart w:id="23" w:name="_Toc20112472"/>
+        <w:t xml:space="preserve">  </w:t>
+      </w:r>
       <w:r>
         <w:rPr>
           <w:rFonts w:asciiTheme="minorHAnsi" w:eastAsia="Calibri" w:hAnsiTheme="minorHAnsi" w:cstheme="minorHAnsi"/>
@@ -5176,177 +5031,8 @@
           <w:szCs w:val="22"/>
           <w:lang w:val="es-ES"/>
         </w:rPr>
-        <w:t>1.4.4.2 Objetivos Específicos</w:t>
-      </w:r>
-      <w:bookmarkEnd w:id="22"/>
-      <w:bookmarkEnd w:id="23"/>
-    </w:p>
-    <w:p>
-      <w:pPr>
-        <w:spacing w:line="360" w:lineRule="auto"/>
-        <w:rPr>
-          <w:rFonts w:cstheme="minorHAnsi"/>
-          <w:lang w:val="es-ES" w:eastAsia="x-none"/>
-        </w:rPr>
-      </w:pPr>
-    </w:p>
-    <w:p>
-      <w:pPr>
-        <w:pStyle w:val="Prrafodelista"/>
-        <w:numPr>
-          <w:ilvl w:val="0"/>
-          <w:numId w:val="33"/>
-        </w:numPr>
-        <w:spacing w:after="160" w:line="360" w:lineRule="auto"/>
-        <w:jc w:val="both"/>
-        <w:rPr>
-          <w:rFonts w:cstheme="minorHAnsi"/>
-          <w:lang w:val="es-ES" w:eastAsia="x-none"/>
-        </w:rPr>
-      </w:pPr>
-      <w:r>
-        <w:rPr>
-          <w:rFonts w:cstheme="minorHAnsi"/>
-          <w:lang w:val="es-ES" w:eastAsia="x-none"/>
-        </w:rPr>
-        <w:t>Conseguir la lealtad de los clientes, mediante un buen servicio.</w:t>
-      </w:r>
-    </w:p>
-    <w:p>
-      <w:pPr>
-        <w:pStyle w:val="Prrafodelista"/>
-        <w:numPr>
-          <w:ilvl w:val="0"/>
-          <w:numId w:val="33"/>
-        </w:numPr>
-        <w:spacing w:after="160" w:line="360" w:lineRule="auto"/>
-        <w:jc w:val="both"/>
-        <w:rPr>
-          <w:rFonts w:cstheme="minorHAnsi"/>
-          <w:lang w:val="es-ES" w:eastAsia="x-none"/>
-        </w:rPr>
-      </w:pPr>
-      <w:r>
-        <w:rPr>
-          <w:rFonts w:cstheme="minorHAnsi"/>
-          <w:lang w:val="es-ES" w:eastAsia="x-none"/>
-        </w:rPr>
-        <w:t>Establecer estrategias de mercado que permitan el crecimiento y permanencia de la empresa.</w:t>
-      </w:r>
-    </w:p>
-    <w:p>
-      <w:pPr>
-        <w:pStyle w:val="Prrafodelista"/>
-        <w:numPr>
-          <w:ilvl w:val="0"/>
-          <w:numId w:val="33"/>
-        </w:numPr>
-        <w:spacing w:after="160" w:line="360" w:lineRule="auto"/>
-        <w:jc w:val="both"/>
-        <w:rPr>
-          <w:rFonts w:cstheme="minorHAnsi"/>
-          <w:lang w:val="es-ES" w:eastAsia="x-none"/>
-        </w:rPr>
-      </w:pPr>
-      <w:r>
-        <w:rPr>
-          <w:rFonts w:cstheme="minorHAnsi"/>
-          <w:lang w:val="es-ES" w:eastAsia="x-none"/>
-        </w:rPr>
-        <w:t xml:space="preserve">Ofrecer los mejores servicios de </w:t>
-      </w:r>
-      <w:r>
-        <w:rPr>
-          <w:rFonts w:cstheme="minorHAnsi"/>
-          <w:lang w:val="es-ES" w:eastAsia="x-none"/>
-        </w:rPr>
-        <w:t>manejo de proyectos</w:t>
-      </w:r>
-      <w:r>
-        <w:rPr>
-          <w:rFonts w:cstheme="minorHAnsi"/>
-          <w:lang w:val="es-ES" w:eastAsia="x-none"/>
-        </w:rPr>
-        <w:t>.</w:t>
-      </w:r>
-    </w:p>
-    <w:p>
-      <w:pPr>
-        <w:pStyle w:val="Prrafodelista"/>
-        <w:numPr>
-          <w:ilvl w:val="0"/>
-          <w:numId w:val="33"/>
-        </w:numPr>
-        <w:spacing w:after="160" w:line="360" w:lineRule="auto"/>
-        <w:jc w:val="both"/>
-        <w:rPr>
-          <w:rFonts w:cstheme="minorHAnsi"/>
-          <w:lang w:val="es-ES" w:eastAsia="x-none"/>
-        </w:rPr>
-      </w:pPr>
-      <w:r>
-        <w:rPr>
-          <w:rFonts w:cstheme="minorHAnsi"/>
-          <w:lang w:val="es-ES" w:eastAsia="x-none"/>
-        </w:rPr>
-        <w:t>Conocer la rentabilidad de la inversión a través de las herramientas tecnológicas.</w:t>
-      </w:r>
-    </w:p>
-    <w:p>
-      <w:pPr>
-        <w:pStyle w:val="Prrafodelista"/>
-        <w:numPr>
-          <w:ilvl w:val="0"/>
-          <w:numId w:val="33"/>
-        </w:numPr>
-        <w:spacing w:after="160" w:line="360" w:lineRule="auto"/>
-        <w:jc w:val="both"/>
-        <w:rPr>
-          <w:lang w:val="es-ES"/>
-        </w:rPr>
-      </w:pPr>
-      <w:r>
-        <w:rPr>
-          <w:rFonts w:cstheme="minorHAnsi"/>
-          <w:lang w:val="es-ES" w:eastAsia="x-none"/>
-        </w:rPr>
-        <w:t>A</w:t>
-      </w:r>
-      <w:r>
-        <w:rPr>
-          <w:rFonts w:cstheme="minorHAnsi"/>
-          <w:lang w:val="es-ES" w:eastAsia="x-none"/>
-        </w:rPr>
-        <w:t>lcanzar la mejor posición en el mercado, reconocidos por su contante implementación de estrategias nuevas en el mercado.</w:t>
-      </w:r>
-    </w:p>
-    <w:p>
-      <w:pPr>
-        <w:pStyle w:val="Prrafodelista"/>
-        <w:spacing w:after="160" w:line="360" w:lineRule="auto"/>
-        <w:jc w:val="both"/>
-        <w:rPr>
-          <w:b/>
-          <w:bCs/>
-          <w:lang w:val="es-ES"/>
-        </w:rPr>
-      </w:pPr>
-    </w:p>
-    <w:p>
-      <w:pPr>
-        <w:pStyle w:val="Ttulo2"/>
-        <w:spacing w:line="360" w:lineRule="auto"/>
-        <w:rPr>
-          <w:rFonts w:asciiTheme="minorHAnsi" w:eastAsia="Calibri" w:hAnsiTheme="minorHAnsi" w:cstheme="minorHAnsi"/>
-          <w:i/>
-          <w:caps/>
-          <w:sz w:val="22"/>
-          <w:szCs w:val="22"/>
-          <w:lang w:val="es-ES"/>
-        </w:rPr>
-      </w:pPr>
-      <w:bookmarkStart w:id="24" w:name="_Toc522719"/>
-      <w:bookmarkStart w:id="25" w:name="_Toc20112473"/>
+        <w:t xml:space="preserve"> </w:t>
+      </w:r>
       <w:r>
         <w:rPr>
           <w:rFonts w:asciiTheme="minorHAnsi" w:eastAsia="Calibri" w:hAnsiTheme="minorHAnsi" w:cstheme="minorHAnsi"/>
@@ -5359,7 +5045,7 @@
           <w:szCs w:val="22"/>
           <w:lang w:val="es-ES"/>
         </w:rPr>
-        <w:t xml:space="preserve">1.4.5 </w:t>
+        <w:t xml:space="preserve"> </w:t>
       </w:r>
       <w:r>
         <w:rPr>
@@ -5373,15 +5059,16 @@
           <w:szCs w:val="22"/>
           <w:lang w:val="es-ES"/>
         </w:rPr>
-        <w:tab/>
-        <w:t>Actividades de la Empresa</w:t>
-      </w:r>
-      <w:bookmarkEnd w:id="24"/>
-      <w:bookmarkEnd w:id="25"/>
-    </w:p>
-    <w:p>
-      <w:pPr>
-        <w:rPr>
+        <w:t>Objetivos General</w:t>
+      </w:r>
+      <w:bookmarkEnd w:id="22"/>
+      <w:bookmarkEnd w:id="23"/>
+    </w:p>
+    <w:p>
+      <w:pPr>
+        <w:spacing w:line="360" w:lineRule="auto"/>
+        <w:rPr>
+          <w:rFonts w:cstheme="minorHAnsi"/>
           <w:lang w:val="es-ES" w:eastAsia="x-none"/>
         </w:rPr>
       </w:pPr>
@@ -5391,9 +5078,10 @@
         <w:pStyle w:val="Prrafodelista"/>
         <w:numPr>
           <w:ilvl w:val="0"/>
-          <w:numId w:val="36"/>
+          <w:numId w:val="33"/>
         </w:numPr>
-        <w:spacing w:line="360" w:lineRule="auto"/>
+        <w:spacing w:after="160" w:line="360" w:lineRule="auto"/>
+        <w:jc w:val="both"/>
         <w:rPr>
           <w:rFonts w:cstheme="minorHAnsi"/>
           <w:lang w:val="es-ES" w:eastAsia="x-none"/>
@@ -5404,7 +5092,7 @@
           <w:rFonts w:cstheme="minorHAnsi"/>
           <w:lang w:val="es-ES" w:eastAsia="x-none"/>
         </w:rPr>
-        <w:t>Gerenciamiento de Proyectos (Project Management).</w:t>
+        <w:t>Llevar a cabo con éxito cada proyecto para satisfacción del cliente</w:t>
       </w:r>
     </w:p>
     <w:p>
@@ -5412,9 +5100,10 @@
         <w:pStyle w:val="Prrafodelista"/>
         <w:numPr>
           <w:ilvl w:val="0"/>
-          <w:numId w:val="36"/>
+          <w:numId w:val="33"/>
         </w:numPr>
-        <w:spacing w:line="360" w:lineRule="auto"/>
+        <w:spacing w:after="160" w:line="360" w:lineRule="auto"/>
+        <w:jc w:val="both"/>
         <w:rPr>
           <w:rFonts w:cstheme="minorHAnsi"/>
           <w:lang w:val="es-ES" w:eastAsia="x-none"/>
@@ -5425,236 +5114,67 @@
           <w:rFonts w:cstheme="minorHAnsi"/>
           <w:lang w:val="es-ES" w:eastAsia="x-none"/>
         </w:rPr>
-        <w:t>Administración de Contratos de Obra.</w:t>
-      </w:r>
-    </w:p>
-    <w:p>
-      <w:pPr>
-        <w:pStyle w:val="Prrafodelista"/>
-        <w:numPr>
-          <w:ilvl w:val="0"/>
-          <w:numId w:val="36"/>
-        </w:numPr>
-        <w:spacing w:line="360" w:lineRule="auto"/>
+        <w:t>A</w:t>
+      </w:r>
+      <w:r>
         <w:rPr>
           <w:rFonts w:cstheme="minorHAnsi"/>
           <w:lang w:val="es-ES" w:eastAsia="x-none"/>
         </w:rPr>
-      </w:pPr>
+        <w:t xml:space="preserve">nalizar las demandas y necesidades de </w:t>
+      </w:r>
       <w:r>
         <w:rPr>
           <w:rFonts w:cstheme="minorHAnsi"/>
           <w:lang w:val="es-ES" w:eastAsia="x-none"/>
         </w:rPr>
-        <w:t>Asesoría en Controversias y Arbitrajes</w:t>
+        <w:t xml:space="preserve">los clientes </w:t>
+      </w:r>
+      <w:r>
+        <w:rPr>
+          <w:rFonts w:cstheme="minorHAnsi"/>
+          <w:lang w:val="es-ES" w:eastAsia="x-none"/>
+        </w:rPr>
+        <w:t xml:space="preserve">respecto a </w:t>
+      </w:r>
+      <w:r>
+        <w:rPr>
+          <w:rFonts w:cstheme="minorHAnsi"/>
+          <w:lang w:val="es-ES" w:eastAsia="x-none"/>
+        </w:rPr>
+        <w:t>sus proyectos</w:t>
+      </w:r>
+      <w:r>
+        <w:rPr>
+          <w:rFonts w:cstheme="minorHAnsi"/>
+          <w:lang w:val="es-ES" w:eastAsia="x-none"/>
+        </w:rPr>
+        <w:t xml:space="preserve">, proponiendo soluciones para </w:t>
+      </w:r>
+      <w:r>
+        <w:rPr>
+          <w:rFonts w:cstheme="minorHAnsi"/>
+          <w:lang w:val="es-ES" w:eastAsia="x-none"/>
+        </w:rPr>
+        <w:t>el correcto manejo de la información, sus recursos y decisiones</w:t>
+      </w:r>
+      <w:r>
+        <w:rPr>
+          <w:rFonts w:cstheme="minorHAnsi"/>
+          <w:lang w:val="es-ES" w:eastAsia="x-none"/>
+        </w:rPr>
+        <w:t>.</w:t>
       </w:r>
     </w:p>
     <w:p>
       <w:pPr>
         <w:pStyle w:val="Prrafodelista"/>
         <w:spacing w:line="360" w:lineRule="auto"/>
-        <w:rPr>
-          <w:rFonts w:cstheme="minorHAnsi"/>
-          <w:lang w:val="es-ES" w:eastAsia="x-none"/>
-        </w:rPr>
-      </w:pPr>
-    </w:p>
-    <w:p>
-      <w:pPr>
-        <w:pStyle w:val="Prrafodelista"/>
-        <w:numPr>
-          <w:ilvl w:val="0"/>
-          <w:numId w:val="36"/>
-        </w:numPr>
-        <w:spacing w:line="360" w:lineRule="auto"/>
-        <w:rPr>
-          <w:rFonts w:cstheme="minorHAnsi"/>
-          <w:lang w:val="es-ES" w:eastAsia="x-none"/>
-        </w:rPr>
-      </w:pPr>
-      <w:r>
-        <w:rPr>
-          <w:rFonts w:cstheme="minorHAnsi"/>
-          <w:lang w:val="es-ES" w:eastAsia="x-none"/>
-        </w:rPr>
-        <w:t>Peritaje de Reclamos</w:t>
-      </w:r>
-    </w:p>
-    <w:p>
-      <w:pPr>
-        <w:pStyle w:val="Prrafodelista"/>
-        <w:numPr>
-          <w:ilvl w:val="0"/>
-          <w:numId w:val="36"/>
-        </w:numPr>
-        <w:spacing w:line="360" w:lineRule="auto"/>
-        <w:rPr>
-          <w:rFonts w:cstheme="minorHAnsi"/>
-          <w:lang w:val="es-ES" w:eastAsia="x-none"/>
-        </w:rPr>
-      </w:pPr>
-      <w:r>
-        <w:rPr>
-          <w:rFonts w:cstheme="minorHAnsi"/>
-          <w:lang w:val="es-ES" w:eastAsia="x-none"/>
-        </w:rPr>
-        <w:t>Dirección Administrativa de Proyectos.</w:t>
-      </w:r>
-    </w:p>
-    <w:p>
-      <w:pPr>
-        <w:pStyle w:val="Prrafodelista"/>
-        <w:numPr>
-          <w:ilvl w:val="0"/>
-          <w:numId w:val="36"/>
-        </w:numPr>
-        <w:spacing w:line="360" w:lineRule="auto"/>
-        <w:rPr>
-          <w:rFonts w:cstheme="minorHAnsi"/>
-          <w:lang w:val="es-ES" w:eastAsia="x-none"/>
-        </w:rPr>
-      </w:pPr>
-      <w:r>
-        <w:rPr>
-          <w:rFonts w:cstheme="minorHAnsi"/>
-          <w:lang w:val="es-ES" w:eastAsia="x-none"/>
-        </w:rPr>
-        <w:t>Dirección Financiera de Proyectos.</w:t>
-      </w:r>
-    </w:p>
-    <w:p>
-      <w:pPr>
-        <w:pStyle w:val="Prrafodelista"/>
-        <w:numPr>
-          <w:ilvl w:val="0"/>
-          <w:numId w:val="36"/>
-        </w:numPr>
-        <w:spacing w:line="360" w:lineRule="auto"/>
-        <w:rPr>
-          <w:rFonts w:cstheme="minorHAnsi"/>
-          <w:lang w:val="es-ES" w:eastAsia="x-none"/>
-        </w:rPr>
-      </w:pPr>
-      <w:r>
-        <w:rPr>
-          <w:rFonts w:cstheme="minorHAnsi"/>
-          <w:lang w:val="es-ES" w:eastAsia="x-none"/>
-        </w:rPr>
-        <w:t>Proveeduría y Contratación Administrativa.</w:t>
-      </w:r>
-    </w:p>
-    <w:p>
-      <w:pPr>
-        <w:pStyle w:val="Prrafodelista"/>
-        <w:numPr>
-          <w:ilvl w:val="0"/>
-          <w:numId w:val="36"/>
-        </w:numPr>
-        <w:spacing w:line="360" w:lineRule="auto"/>
-        <w:rPr>
-          <w:rFonts w:cstheme="minorHAnsi"/>
-          <w:lang w:val="es-ES" w:eastAsia="x-none"/>
-        </w:rPr>
-      </w:pPr>
-      <w:r>
-        <w:rPr>
-          <w:rFonts w:cstheme="minorHAnsi"/>
-          <w:lang w:val="es-ES" w:eastAsia="x-none"/>
-        </w:rPr>
-        <w:t>Task Force, técnico –administrativo para arranque y cierre de proyectos</w:t>
-      </w:r>
-    </w:p>
-    <w:p>
-      <w:pPr>
-        <w:pStyle w:val="Prrafodelista"/>
-        <w:numPr>
-          <w:ilvl w:val="0"/>
-          <w:numId w:val="36"/>
-        </w:numPr>
-        <w:spacing w:line="360" w:lineRule="auto"/>
-        <w:rPr>
-          <w:rFonts w:cstheme="minorHAnsi"/>
-          <w:lang w:val="es-ES" w:eastAsia="x-none"/>
-        </w:rPr>
-      </w:pPr>
-      <w:r>
-        <w:rPr>
-          <w:rFonts w:cstheme="minorHAnsi"/>
-          <w:lang w:val="es-ES" w:eastAsia="x-none"/>
-        </w:rPr>
-        <w:t>Contraloría Financiera.</w:t>
-      </w:r>
-    </w:p>
-    <w:p>
-      <w:pPr>
-        <w:pStyle w:val="Prrafodelista"/>
-        <w:numPr>
-          <w:ilvl w:val="0"/>
-          <w:numId w:val="36"/>
-        </w:numPr>
-        <w:spacing w:line="360" w:lineRule="auto"/>
-        <w:rPr>
-          <w:rFonts w:cstheme="minorHAnsi"/>
-          <w:lang w:val="es-ES" w:eastAsia="x-none"/>
-        </w:rPr>
-      </w:pPr>
-      <w:r>
-        <w:rPr>
-          <w:rFonts w:cstheme="minorHAnsi"/>
-          <w:lang w:val="es-ES" w:eastAsia="x-none"/>
-        </w:rPr>
-        <w:t>Asesoría en Control de Costos.</w:t>
-      </w:r>
-    </w:p>
-    <w:p>
-      <w:pPr>
-        <w:pStyle w:val="Prrafodelista"/>
-        <w:numPr>
-          <w:ilvl w:val="0"/>
-          <w:numId w:val="36"/>
-        </w:numPr>
-        <w:spacing w:line="360" w:lineRule="auto"/>
         <w:jc w:val="both"/>
         <w:rPr>
           <w:rFonts w:cstheme="minorHAnsi"/>
-          <w:lang w:val="es-ES" w:eastAsia="x-none"/>
-        </w:rPr>
-      </w:pPr>
-      <w:r>
-        <w:rPr>
-          <w:rFonts w:cstheme="minorHAnsi"/>
-          <w:lang w:val="es-ES" w:eastAsia="x-none"/>
-        </w:rPr>
-        <w:t>Outsourcing contable.</w:t>
-      </w:r>
-    </w:p>
-    <w:p>
-      <w:pPr>
-        <w:pStyle w:val="Prrafodelista"/>
-        <w:numPr>
-          <w:ilvl w:val="0"/>
-          <w:numId w:val="36"/>
-        </w:numPr>
-        <w:spacing w:line="360" w:lineRule="auto"/>
-        <w:rPr>
-          <w:rFonts w:cstheme="minorHAnsi"/>
-          <w:lang w:val="es-ES" w:eastAsia="x-none"/>
-        </w:rPr>
-      </w:pPr>
-      <w:r>
-        <w:rPr>
-          <w:rFonts w:cstheme="minorHAnsi"/>
-          <w:lang w:val="es-ES" w:eastAsia="x-none"/>
-        </w:rPr>
-        <w:t>Supervisión de Proyectos de Infraestructura Civiles, de Energía Renovable, Electromecánicos, de Montaje, y de Transporte.</w:t>
-      </w:r>
-    </w:p>
-    <w:p>
-      <w:pPr>
-        <w:spacing w:line="360" w:lineRule="auto"/>
-        <w:jc w:val="both"/>
-        <w:rPr>
-          <w:rFonts w:cstheme="minorHAnsi"/>
+          <w:b/>
+          <w:bCs/>
           <w:lang w:val="es-ES" w:eastAsia="x-none"/>
         </w:rPr>
       </w:pPr>
@@ -5675,8 +5195,8 @@
           <w:lang w:val="es-ES"/>
         </w:rPr>
       </w:pPr>
-      <w:bookmarkStart w:id="26" w:name="_Toc522720"/>
-      <w:bookmarkStart w:id="27" w:name="_Toc20112474"/>
+      <w:bookmarkStart w:id="24" w:name="_Toc522718"/>
+      <w:bookmarkStart w:id="25" w:name="_Toc20410423"/>
       <w:r>
         <w:rPr>
           <w:rFonts w:asciiTheme="minorHAnsi" w:eastAsia="Calibri" w:hAnsiTheme="minorHAnsi" w:cstheme="minorHAnsi"/>
@@ -5689,7 +5209,7 @@
           <w:szCs w:val="22"/>
           <w:lang w:val="es-ES"/>
         </w:rPr>
-        <w:t>1.4.6</w:t>
+        <w:t>1.4.4.2</w:t>
       </w:r>
       <w:r>
         <w:rPr>
@@ -5703,11 +5223,8 @@
           <w:szCs w:val="22"/>
           <w:lang w:val="es-ES"/>
         </w:rPr>
-        <w:tab/>
-        <w:t>Estructura de la Empresa</w:t>
-      </w:r>
-      <w:bookmarkEnd w:id="26"/>
-      <w:bookmarkEnd w:id="27"/>
+        <w:t xml:space="preserve"> </w:t>
+      </w:r>
       <w:r>
         <w:rPr>
           <w:rFonts w:asciiTheme="minorHAnsi" w:eastAsia="Calibri" w:hAnsiTheme="minorHAnsi" w:cstheme="minorHAnsi"/>
@@ -5722,57 +5239,625 @@
         </w:rPr>
         <w:t xml:space="preserve"> </w:t>
       </w:r>
-    </w:p>
-    <w:p>
-      <w:pPr>
-        <w:rPr>
-          <w:lang w:val="es-ES" w:eastAsia="x-none"/>
-        </w:rPr>
-      </w:pPr>
-    </w:p>
-    <w:p>
-      <w:pPr>
-        <w:pStyle w:val="Ttulo2"/>
-        <w:spacing w:line="360" w:lineRule="auto"/>
-        <w:jc w:val="both"/>
+      <w:r>
         <w:rPr>
           <w:rFonts w:asciiTheme="minorHAnsi" w:eastAsia="Calibri" w:hAnsiTheme="minorHAnsi" w:cstheme="minorHAnsi"/>
+          <w:b/>
+          <w:bCs/>
+          <w:i/>
+          <w:caps/>
           <w:color w:val="auto"/>
           <w:sz w:val="22"/>
           <w:szCs w:val="22"/>
           <w:lang w:val="es-ES"/>
         </w:rPr>
-      </w:pPr>
-      <w:bookmarkStart w:id="28" w:name="_Toc522721"/>
-      <w:bookmarkStart w:id="29" w:name="_Toc20112475"/>
+        <w:t xml:space="preserve"> </w:t>
+      </w:r>
       <w:r>
         <w:rPr>
           <w:rFonts w:asciiTheme="minorHAnsi" w:eastAsia="Calibri" w:hAnsiTheme="minorHAnsi" w:cstheme="minorHAnsi"/>
+          <w:b/>
+          <w:bCs/>
+          <w:i/>
+          <w:caps/>
           <w:color w:val="auto"/>
           <w:sz w:val="22"/>
           <w:szCs w:val="22"/>
           <w:lang w:val="es-ES"/>
         </w:rPr>
-        <w:t xml:space="preserve">La empresa </w:t>
-      </w:r>
-      <w:bookmarkEnd w:id="28"/>
+        <w:t xml:space="preserve"> </w:t>
+      </w:r>
       <w:r>
         <w:rPr>
           <w:rFonts w:asciiTheme="minorHAnsi" w:eastAsia="Calibri" w:hAnsiTheme="minorHAnsi" w:cstheme="minorHAnsi"/>
+          <w:b/>
+          <w:bCs/>
+          <w:i/>
+          <w:caps/>
           <w:color w:val="auto"/>
           <w:sz w:val="22"/>
           <w:szCs w:val="22"/>
           <w:lang w:val="es-ES"/>
         </w:rPr>
-        <w:t>cuanta con dos directivos que son socios accionistas, un gerente General de proyectos, y una asistente administrativa</w:t>
-      </w:r>
-      <w:bookmarkEnd w:id="29"/>
-      <w:r>
+        <w:t xml:space="preserve"> Objetivos Específicos</w:t>
+      </w:r>
+      <w:bookmarkEnd w:id="24"/>
+      <w:bookmarkEnd w:id="25"/>
+    </w:p>
+    <w:p>
+      <w:pPr>
+        <w:spacing w:line="360" w:lineRule="auto"/>
+        <w:rPr>
+          <w:rFonts w:cstheme="minorHAnsi"/>
+          <w:lang w:val="es-ES" w:eastAsia="x-none"/>
+        </w:rPr>
+      </w:pPr>
+    </w:p>
+    <w:p>
+      <w:pPr>
+        <w:pStyle w:val="Prrafodelista"/>
+        <w:numPr>
+          <w:ilvl w:val="0"/>
+          <w:numId w:val="33"/>
+        </w:numPr>
+        <w:spacing w:after="160" w:line="360" w:lineRule="auto"/>
+        <w:jc w:val="both"/>
+        <w:rPr>
+          <w:rFonts w:cstheme="minorHAnsi"/>
+          <w:lang w:val="es-ES" w:eastAsia="x-none"/>
+        </w:rPr>
+      </w:pPr>
+      <w:r>
+        <w:rPr>
+          <w:rFonts w:cstheme="minorHAnsi"/>
+          <w:lang w:val="es-ES" w:eastAsia="x-none"/>
+        </w:rPr>
+        <w:t>Conseguir la lealtad de los clientes, mediante un buen servicio.</w:t>
+      </w:r>
+    </w:p>
+    <w:p>
+      <w:pPr>
+        <w:pStyle w:val="Prrafodelista"/>
+        <w:numPr>
+          <w:ilvl w:val="0"/>
+          <w:numId w:val="33"/>
+        </w:numPr>
+        <w:spacing w:after="160" w:line="360" w:lineRule="auto"/>
+        <w:jc w:val="both"/>
+        <w:rPr>
+          <w:rFonts w:cstheme="minorHAnsi"/>
+          <w:lang w:val="es-ES" w:eastAsia="x-none"/>
+        </w:rPr>
+      </w:pPr>
+      <w:r>
+        <w:rPr>
+          <w:rFonts w:cstheme="minorHAnsi"/>
+          <w:lang w:val="es-ES" w:eastAsia="x-none"/>
+        </w:rPr>
+        <w:t>Establecer estrategias de mercado que permitan el crecimiento y permanencia de la empresa.</w:t>
+      </w:r>
+    </w:p>
+    <w:p>
+      <w:pPr>
+        <w:pStyle w:val="Prrafodelista"/>
+        <w:numPr>
+          <w:ilvl w:val="0"/>
+          <w:numId w:val="33"/>
+        </w:numPr>
+        <w:spacing w:after="160" w:line="360" w:lineRule="auto"/>
+        <w:jc w:val="both"/>
+        <w:rPr>
+          <w:rFonts w:cstheme="minorHAnsi"/>
+          <w:lang w:val="es-ES" w:eastAsia="x-none"/>
+        </w:rPr>
+      </w:pPr>
+      <w:r>
+        <w:rPr>
+          <w:rFonts w:cstheme="minorHAnsi"/>
+          <w:lang w:val="es-ES" w:eastAsia="x-none"/>
+        </w:rPr>
+        <w:t xml:space="preserve">Ofrecer los mejores servicios de </w:t>
+      </w:r>
+      <w:r>
+        <w:rPr>
+          <w:rFonts w:cstheme="minorHAnsi"/>
+          <w:lang w:val="es-ES" w:eastAsia="x-none"/>
+        </w:rPr>
+        <w:t>manejo de proyectos</w:t>
+      </w:r>
+      <w:r>
+        <w:rPr>
+          <w:rFonts w:cstheme="minorHAnsi"/>
+          <w:lang w:val="es-ES" w:eastAsia="x-none"/>
+        </w:rPr>
+        <w:t>.</w:t>
+      </w:r>
+    </w:p>
+    <w:p>
+      <w:pPr>
+        <w:pStyle w:val="Prrafodelista"/>
+        <w:numPr>
+          <w:ilvl w:val="0"/>
+          <w:numId w:val="33"/>
+        </w:numPr>
+        <w:spacing w:after="160" w:line="360" w:lineRule="auto"/>
+        <w:jc w:val="both"/>
+        <w:rPr>
+          <w:rFonts w:cstheme="minorHAnsi"/>
+          <w:lang w:val="es-ES" w:eastAsia="x-none"/>
+        </w:rPr>
+      </w:pPr>
+      <w:r>
+        <w:rPr>
+          <w:rFonts w:cstheme="minorHAnsi"/>
+          <w:lang w:val="es-ES" w:eastAsia="x-none"/>
+        </w:rPr>
+        <w:t>Conocer la rentabilidad de la inversión a través de las herramientas tecnológicas.</w:t>
+      </w:r>
+    </w:p>
+    <w:p>
+      <w:pPr>
+        <w:pStyle w:val="Prrafodelista"/>
+        <w:numPr>
+          <w:ilvl w:val="0"/>
+          <w:numId w:val="33"/>
+        </w:numPr>
+        <w:spacing w:after="160" w:line="360" w:lineRule="auto"/>
+        <w:jc w:val="both"/>
+        <w:rPr>
+          <w:lang w:val="es-ES"/>
+        </w:rPr>
+      </w:pPr>
+      <w:r>
+        <w:rPr>
+          <w:rFonts w:cstheme="minorHAnsi"/>
+          <w:lang w:val="es-ES" w:eastAsia="x-none"/>
+        </w:rPr>
+        <w:t>A</w:t>
+      </w:r>
+      <w:r>
+        <w:rPr>
+          <w:rFonts w:cstheme="minorHAnsi"/>
+          <w:lang w:val="es-ES" w:eastAsia="x-none"/>
+        </w:rPr>
+        <w:t>lcanzar la mejor posición en el mercado, reconocidos por su contante implementación de estrategias nuevas en el mercado.</w:t>
+      </w:r>
+    </w:p>
+    <w:p>
+      <w:pPr>
+        <w:pStyle w:val="Prrafodelista"/>
+        <w:spacing w:after="160" w:line="360" w:lineRule="auto"/>
+        <w:jc w:val="both"/>
+        <w:rPr>
+          <w:b/>
+          <w:bCs/>
+          <w:lang w:val="es-ES"/>
+        </w:rPr>
+      </w:pPr>
+    </w:p>
+    <w:p>
+      <w:pPr>
+        <w:pStyle w:val="Prrafodelista"/>
+        <w:spacing w:after="160" w:line="360" w:lineRule="auto"/>
+        <w:jc w:val="both"/>
+        <w:rPr>
+          <w:b/>
+          <w:bCs/>
+          <w:lang w:val="es-ES"/>
+        </w:rPr>
+      </w:pPr>
+    </w:p>
+    <w:p>
+      <w:pPr>
+        <w:pStyle w:val="Ttulo2"/>
+        <w:spacing w:line="360" w:lineRule="auto"/>
         <w:rPr>
           <w:rFonts w:asciiTheme="minorHAnsi" w:eastAsia="Calibri" w:hAnsiTheme="minorHAnsi" w:cstheme="minorHAnsi"/>
+          <w:i/>
+          <w:caps/>
+          <w:sz w:val="22"/>
+          <w:szCs w:val="22"/>
+          <w:lang w:val="es-ES"/>
+        </w:rPr>
+      </w:pPr>
+      <w:bookmarkStart w:id="26" w:name="_Toc522719"/>
+      <w:bookmarkStart w:id="27" w:name="_Toc20410424"/>
+      <w:r>
+        <w:rPr>
+          <w:rFonts w:asciiTheme="minorHAnsi" w:eastAsia="Calibri" w:hAnsiTheme="minorHAnsi" w:cstheme="minorHAnsi"/>
+          <w:b/>
+          <w:bCs/>
+          <w:i/>
+          <w:caps/>
           <w:color w:val="auto"/>
           <w:sz w:val="22"/>
           <w:szCs w:val="22"/>
+          <w:lang w:val="es-ES"/>
+        </w:rPr>
+        <w:lastRenderedPageBreak/>
+        <w:t xml:space="preserve">1.4.5 </w:t>
+      </w:r>
+      <w:r>
+        <w:rPr>
+          <w:rFonts w:asciiTheme="minorHAnsi" w:eastAsia="Calibri" w:hAnsiTheme="minorHAnsi" w:cstheme="minorHAnsi"/>
+          <w:b/>
+          <w:bCs/>
+          <w:i/>
+          <w:caps/>
+          <w:color w:val="auto"/>
+          <w:sz w:val="22"/>
+          <w:szCs w:val="22"/>
+          <w:lang w:val="es-ES"/>
+        </w:rPr>
+        <w:tab/>
+        <w:t>Actividades de la Empresa</w:t>
+      </w:r>
+      <w:bookmarkEnd w:id="26"/>
+      <w:bookmarkEnd w:id="27"/>
+    </w:p>
+    <w:p>
+      <w:pPr>
+        <w:rPr>
+          <w:lang w:val="es-ES" w:eastAsia="x-none"/>
+        </w:rPr>
+      </w:pPr>
+    </w:p>
+    <w:p>
+      <w:pPr>
+        <w:pStyle w:val="Prrafodelista"/>
+        <w:numPr>
+          <w:ilvl w:val="0"/>
+          <w:numId w:val="36"/>
+        </w:numPr>
+        <w:spacing w:line="360" w:lineRule="auto"/>
+        <w:rPr>
+          <w:rFonts w:cstheme="minorHAnsi"/>
+          <w:lang w:val="es-ES" w:eastAsia="x-none"/>
+        </w:rPr>
+      </w:pPr>
+      <w:r>
+        <w:rPr>
+          <w:rFonts w:cstheme="minorHAnsi"/>
+          <w:lang w:val="es-ES" w:eastAsia="x-none"/>
+        </w:rPr>
+        <w:t>Gerenciamiento de Proyectos (Project Management).</w:t>
+      </w:r>
+    </w:p>
+    <w:p>
+      <w:pPr>
+        <w:pStyle w:val="Prrafodelista"/>
+        <w:numPr>
+          <w:ilvl w:val="0"/>
+          <w:numId w:val="36"/>
+        </w:numPr>
+        <w:spacing w:line="360" w:lineRule="auto"/>
+        <w:rPr>
+          <w:rFonts w:cstheme="minorHAnsi"/>
+          <w:lang w:val="es-ES" w:eastAsia="x-none"/>
+        </w:rPr>
+      </w:pPr>
+      <w:r>
+        <w:rPr>
+          <w:rFonts w:cstheme="minorHAnsi"/>
+          <w:lang w:val="es-ES" w:eastAsia="x-none"/>
+        </w:rPr>
+        <w:t>Administración de Contratos de Obra.</w:t>
+      </w:r>
+    </w:p>
+    <w:p>
+      <w:pPr>
+        <w:pStyle w:val="Prrafodelista"/>
+        <w:numPr>
+          <w:ilvl w:val="0"/>
+          <w:numId w:val="36"/>
+        </w:numPr>
+        <w:spacing w:line="360" w:lineRule="auto"/>
+        <w:rPr>
+          <w:rFonts w:cstheme="minorHAnsi"/>
+          <w:lang w:val="es-ES" w:eastAsia="x-none"/>
+        </w:rPr>
+      </w:pPr>
+      <w:r>
+        <w:rPr>
+          <w:rFonts w:cstheme="minorHAnsi"/>
+          <w:lang w:val="es-ES" w:eastAsia="x-none"/>
+        </w:rPr>
+        <w:t>Asesoría en Controversias y Arbitrajes</w:t>
+      </w:r>
+    </w:p>
+    <w:p>
+      <w:pPr>
+        <w:pStyle w:val="Prrafodelista"/>
+        <w:numPr>
+          <w:ilvl w:val="0"/>
+          <w:numId w:val="36"/>
+        </w:numPr>
+        <w:spacing w:line="360" w:lineRule="auto"/>
+        <w:rPr>
+          <w:rFonts w:cstheme="minorHAnsi"/>
+          <w:lang w:val="es-ES" w:eastAsia="x-none"/>
+        </w:rPr>
+      </w:pPr>
+      <w:r>
+        <w:rPr>
+          <w:rFonts w:cstheme="minorHAnsi"/>
+          <w:lang w:val="es-ES" w:eastAsia="x-none"/>
+        </w:rPr>
+        <w:t>Peritaje de Reclamos</w:t>
+      </w:r>
+    </w:p>
+    <w:p>
+      <w:pPr>
+        <w:pStyle w:val="Prrafodelista"/>
+        <w:numPr>
+          <w:ilvl w:val="0"/>
+          <w:numId w:val="36"/>
+        </w:numPr>
+        <w:spacing w:line="360" w:lineRule="auto"/>
+        <w:rPr>
+          <w:rFonts w:cstheme="minorHAnsi"/>
+          <w:lang w:val="es-ES" w:eastAsia="x-none"/>
+        </w:rPr>
+      </w:pPr>
+      <w:r>
+        <w:rPr>
+          <w:rFonts w:cstheme="minorHAnsi"/>
+          <w:lang w:val="es-ES" w:eastAsia="x-none"/>
+        </w:rPr>
+        <w:t>Dirección Administrativa de Proyectos.</w:t>
+      </w:r>
+    </w:p>
+    <w:p>
+      <w:pPr>
+        <w:pStyle w:val="Prrafodelista"/>
+        <w:numPr>
+          <w:ilvl w:val="0"/>
+          <w:numId w:val="36"/>
+        </w:numPr>
+        <w:spacing w:line="360" w:lineRule="auto"/>
+        <w:rPr>
+          <w:rFonts w:cstheme="minorHAnsi"/>
+          <w:lang w:val="es-ES" w:eastAsia="x-none"/>
+        </w:rPr>
+      </w:pPr>
+      <w:r>
+        <w:rPr>
+          <w:rFonts w:cstheme="minorHAnsi"/>
+          <w:lang w:val="es-ES" w:eastAsia="x-none"/>
+        </w:rPr>
+        <w:t>Dirección Financiera de Proyectos.</w:t>
+      </w:r>
+    </w:p>
+    <w:p>
+      <w:pPr>
+        <w:pStyle w:val="Prrafodelista"/>
+        <w:numPr>
+          <w:ilvl w:val="0"/>
+          <w:numId w:val="36"/>
+        </w:numPr>
+        <w:spacing w:line="360" w:lineRule="auto"/>
+        <w:rPr>
+          <w:rFonts w:cstheme="minorHAnsi"/>
+          <w:lang w:val="es-ES" w:eastAsia="x-none"/>
+        </w:rPr>
+      </w:pPr>
+      <w:r>
+        <w:rPr>
+          <w:rFonts w:cstheme="minorHAnsi"/>
+          <w:lang w:val="es-ES" w:eastAsia="x-none"/>
+        </w:rPr>
+        <w:t>Proveeduría y Contratación Administrativa.</w:t>
+      </w:r>
+    </w:p>
+    <w:p>
+      <w:pPr>
+        <w:pStyle w:val="Prrafodelista"/>
+        <w:numPr>
+          <w:ilvl w:val="0"/>
+          <w:numId w:val="36"/>
+        </w:numPr>
+        <w:spacing w:line="360" w:lineRule="auto"/>
+        <w:rPr>
+          <w:rFonts w:cstheme="minorHAnsi"/>
+          <w:lang w:val="es-ES" w:eastAsia="x-none"/>
+        </w:rPr>
+      </w:pPr>
+      <w:r>
+        <w:rPr>
+          <w:rFonts w:cstheme="minorHAnsi"/>
+          <w:lang w:val="es-ES" w:eastAsia="x-none"/>
+        </w:rPr>
+        <w:t>Task Force, técnico –administrativo para arranque y cierre de proyectos</w:t>
+      </w:r>
+    </w:p>
+    <w:p>
+      <w:pPr>
+        <w:pStyle w:val="Prrafodelista"/>
+        <w:numPr>
+          <w:ilvl w:val="0"/>
+          <w:numId w:val="36"/>
+        </w:numPr>
+        <w:spacing w:line="360" w:lineRule="auto"/>
+        <w:rPr>
+          <w:rFonts w:cstheme="minorHAnsi"/>
+          <w:lang w:val="es-ES" w:eastAsia="x-none"/>
+        </w:rPr>
+      </w:pPr>
+      <w:r>
+        <w:rPr>
+          <w:rFonts w:cstheme="minorHAnsi"/>
+          <w:lang w:val="es-ES" w:eastAsia="x-none"/>
+        </w:rPr>
+        <w:t>Contraloría Financiera.</w:t>
+      </w:r>
+    </w:p>
+    <w:p>
+      <w:pPr>
+        <w:pStyle w:val="Prrafodelista"/>
+        <w:numPr>
+          <w:ilvl w:val="0"/>
+          <w:numId w:val="36"/>
+        </w:numPr>
+        <w:spacing w:line="360" w:lineRule="auto"/>
+        <w:rPr>
+          <w:rFonts w:cstheme="minorHAnsi"/>
+          <w:lang w:val="es-ES" w:eastAsia="x-none"/>
+        </w:rPr>
+      </w:pPr>
+      <w:r>
+        <w:rPr>
+          <w:rFonts w:cstheme="minorHAnsi"/>
+          <w:lang w:val="es-ES" w:eastAsia="x-none"/>
+        </w:rPr>
+        <w:t>Asesoría en Control de Costos.</w:t>
+      </w:r>
+    </w:p>
+    <w:p>
+      <w:pPr>
+        <w:pStyle w:val="Prrafodelista"/>
+        <w:numPr>
+          <w:ilvl w:val="0"/>
+          <w:numId w:val="36"/>
+        </w:numPr>
+        <w:spacing w:line="360" w:lineRule="auto"/>
+        <w:jc w:val="both"/>
+        <w:rPr>
+          <w:rFonts w:cstheme="minorHAnsi"/>
+          <w:lang w:val="es-ES" w:eastAsia="x-none"/>
+        </w:rPr>
+      </w:pPr>
+      <w:r>
+        <w:rPr>
+          <w:rFonts w:cstheme="minorHAnsi"/>
+          <w:lang w:val="es-ES" w:eastAsia="x-none"/>
+        </w:rPr>
+        <w:t>Outsourcing contable.</w:t>
+      </w:r>
+    </w:p>
+    <w:p>
+      <w:pPr>
+        <w:pStyle w:val="Prrafodelista"/>
+        <w:numPr>
+          <w:ilvl w:val="0"/>
+          <w:numId w:val="36"/>
+        </w:numPr>
+        <w:spacing w:line="360" w:lineRule="auto"/>
+        <w:rPr>
+          <w:rFonts w:cstheme="minorHAnsi"/>
+          <w:lang w:val="es-ES" w:eastAsia="x-none"/>
+        </w:rPr>
+      </w:pPr>
+      <w:r>
+        <w:rPr>
+          <w:rFonts w:cstheme="minorHAnsi"/>
+          <w:lang w:val="es-ES" w:eastAsia="x-none"/>
+        </w:rPr>
+        <w:t>Supervisión de Proyectos de Infraestructura Civiles, de Energía Renovable, Electromecánicos, de Montaje, y de Transporte.</w:t>
+      </w:r>
+    </w:p>
+    <w:p>
+      <w:pPr>
+        <w:spacing w:line="360" w:lineRule="auto"/>
+        <w:jc w:val="both"/>
+        <w:rPr>
+          <w:rFonts w:cstheme="minorHAnsi"/>
+          <w:lang w:val="es-ES" w:eastAsia="x-none"/>
+        </w:rPr>
+      </w:pPr>
+    </w:p>
+    <w:p>
+      <w:pPr>
+        <w:pStyle w:val="Ttulo2"/>
+        <w:spacing w:line="360" w:lineRule="auto"/>
+        <w:rPr>
+          <w:rFonts w:asciiTheme="minorHAnsi" w:eastAsia="Calibri" w:hAnsiTheme="minorHAnsi" w:cstheme="minorHAnsi"/>
+          <w:b/>
+          <w:bCs/>
+          <w:i/>
+          <w:caps/>
+          <w:color w:val="auto"/>
+          <w:sz w:val="22"/>
+          <w:szCs w:val="22"/>
+          <w:lang w:val="es-ES"/>
+        </w:rPr>
+      </w:pPr>
+      <w:bookmarkStart w:id="28" w:name="_Toc522720"/>
+      <w:bookmarkStart w:id="29" w:name="_Toc20410425"/>
+      <w:r>
+        <w:rPr>
+          <w:rFonts w:asciiTheme="minorHAnsi" w:eastAsia="Calibri" w:hAnsiTheme="minorHAnsi" w:cstheme="minorHAnsi"/>
+          <w:b/>
+          <w:bCs/>
+          <w:i/>
+          <w:caps/>
+          <w:color w:val="auto"/>
+          <w:sz w:val="22"/>
+          <w:szCs w:val="22"/>
+          <w:lang w:val="es-ES"/>
+        </w:rPr>
+        <w:t>1.4.6</w:t>
+      </w:r>
+      <w:r>
+        <w:rPr>
+          <w:rFonts w:asciiTheme="minorHAnsi" w:eastAsia="Calibri" w:hAnsiTheme="minorHAnsi" w:cstheme="minorHAnsi"/>
+          <w:b/>
+          <w:bCs/>
+          <w:i/>
+          <w:caps/>
+          <w:color w:val="auto"/>
+          <w:sz w:val="22"/>
+          <w:szCs w:val="22"/>
+          <w:lang w:val="es-ES"/>
+        </w:rPr>
+        <w:tab/>
+        <w:t>Estructura de la Empresa</w:t>
+      </w:r>
+      <w:bookmarkEnd w:id="28"/>
+      <w:bookmarkEnd w:id="29"/>
+      <w:r>
+        <w:rPr>
+          <w:rFonts w:asciiTheme="minorHAnsi" w:eastAsia="Calibri" w:hAnsiTheme="minorHAnsi" w:cstheme="minorHAnsi"/>
+          <w:b/>
+          <w:bCs/>
+          <w:i/>
+          <w:caps/>
+          <w:color w:val="auto"/>
+          <w:sz w:val="22"/>
+          <w:szCs w:val="22"/>
+          <w:lang w:val="es-ES"/>
+        </w:rPr>
+        <w:t xml:space="preserve"> </w:t>
+      </w:r>
+    </w:p>
+    <w:p>
+      <w:pPr>
+        <w:rPr>
+          <w:lang w:val="es-ES" w:eastAsia="x-none"/>
+        </w:rPr>
+      </w:pPr>
+    </w:p>
+    <w:p>
+      <w:pPr>
+        <w:rPr>
+          <w:lang w:val="es-ES"/>
+        </w:rPr>
+      </w:pPr>
+      <w:bookmarkStart w:id="30" w:name="_Toc522721"/>
+      <w:r>
+        <w:rPr>
+          <w:lang w:val="es-ES"/>
+        </w:rPr>
+        <w:t xml:space="preserve">La empresa </w:t>
+      </w:r>
+      <w:bookmarkEnd w:id="30"/>
+      <w:r>
+        <w:rPr>
+          <w:lang w:val="es-ES"/>
+        </w:rPr>
+        <w:t>cuanta con dos directivos que son socios accionistas, un gerente General de proyectos, y una asistente administrativa</w:t>
+      </w:r>
+      <w:r>
+        <w:rPr>
           <w:lang w:val="es-ES"/>
         </w:rPr>
         <w:t>.</w:t>
@@ -6972,42 +7057,6 @@
     </w:p>
     <w:p>
       <w:pPr>
-        <w:spacing w:line="360" w:lineRule="auto"/>
-        <w:rPr>
-          <w:rFonts w:cstheme="minorHAnsi"/>
-          <w:lang w:val="es-ES" w:eastAsia="x-none"/>
-        </w:rPr>
-      </w:pPr>
-    </w:p>
-    <w:p>
-      <w:pPr>
-        <w:spacing w:line="360" w:lineRule="auto"/>
-        <w:rPr>
-          <w:rFonts w:cstheme="minorHAnsi"/>
-          <w:lang w:val="es-ES" w:eastAsia="x-none"/>
-        </w:rPr>
-      </w:pPr>
-    </w:p>
-    <w:p>
-      <w:pPr>
-        <w:spacing w:line="360" w:lineRule="auto"/>
-        <w:rPr>
-          <w:rFonts w:cstheme="minorHAnsi"/>
-          <w:lang w:val="es-ES" w:eastAsia="x-none"/>
-        </w:rPr>
-      </w:pPr>
-    </w:p>
-    <w:p>
-      <w:pPr>
-        <w:spacing w:line="360" w:lineRule="auto"/>
-        <w:rPr>
-          <w:rFonts w:cstheme="minorHAnsi"/>
-          <w:lang w:val="es-ES" w:eastAsia="x-none"/>
-        </w:rPr>
-      </w:pPr>
-    </w:p>
-    <w:p>
-      <w:pPr>
         <w:pStyle w:val="Ttulo2"/>
         <w:spacing w:line="360" w:lineRule="auto"/>
         <w:rPr>
@@ -7022,8 +7071,8 @@
           <w:lang w:val="es-ES"/>
         </w:rPr>
       </w:pPr>
-      <w:bookmarkStart w:id="30" w:name="_Toc522722"/>
-      <w:bookmarkStart w:id="31" w:name="_Toc20112476"/>
+      <w:bookmarkStart w:id="31" w:name="_Toc522722"/>
+      <w:bookmarkStart w:id="32" w:name="_Toc20410426"/>
       <w:r>
         <w:rPr>
           <w:rFonts w:asciiTheme="minorHAnsi" w:eastAsia="Calibri" w:hAnsiTheme="minorHAnsi" w:cstheme="minorHAnsi"/>
@@ -7036,6 +7085,7 @@
           <w:szCs w:val="22"/>
           <w:lang w:val="es-ES"/>
         </w:rPr>
+        <w:lastRenderedPageBreak/>
         <w:t>1.4.7</w:t>
       </w:r>
       <w:r>
@@ -7053,8 +7103,8 @@
         <w:tab/>
         <w:t>Expectativas de la Empresa</w:t>
       </w:r>
-      <w:bookmarkEnd w:id="30"/>
       <w:bookmarkEnd w:id="31"/>
+      <w:bookmarkEnd w:id="32"/>
     </w:p>
     <w:p>
       <w:pPr>
@@ -7158,8 +7208,8 @@
           <w:lang w:val="es-ES"/>
         </w:rPr>
       </w:pPr>
-      <w:bookmarkStart w:id="32" w:name="_Toc522723"/>
-      <w:bookmarkStart w:id="33" w:name="_Toc20112477"/>
+      <w:bookmarkStart w:id="33" w:name="_Toc522723"/>
+      <w:bookmarkStart w:id="34" w:name="_Toc20410427"/>
       <w:r>
         <w:rPr>
           <w:rFonts w:asciiTheme="minorHAnsi" w:eastAsia="Calibri" w:hAnsiTheme="minorHAnsi" w:cstheme="minorHAnsi"/>
@@ -7189,8 +7239,8 @@
         <w:tab/>
         <w:t>Aspectos Generales</w:t>
       </w:r>
-      <w:bookmarkEnd w:id="32"/>
       <w:bookmarkEnd w:id="33"/>
+      <w:bookmarkEnd w:id="34"/>
     </w:p>
     <w:p>
       <w:pPr>
@@ -7373,8 +7423,8 @@
           <w:lang w:val="es-ES"/>
         </w:rPr>
       </w:pPr>
-      <w:bookmarkStart w:id="34" w:name="_Toc522724"/>
-      <w:bookmarkStart w:id="35" w:name="_Toc20112478"/>
+      <w:bookmarkStart w:id="35" w:name="_Toc522724"/>
+      <w:bookmarkStart w:id="36" w:name="_Toc20410428"/>
       <w:r>
         <w:rPr>
           <w:rFonts w:asciiTheme="minorHAnsi" w:eastAsia="Calibri" w:hAnsiTheme="minorHAnsi" w:cstheme="minorHAnsi"/>
@@ -7404,8 +7454,8 @@
         <w:tab/>
         <w:t>Cuadro Resumen de la empresa</w:t>
       </w:r>
-      <w:bookmarkEnd w:id="34"/>
       <w:bookmarkEnd w:id="35"/>
+      <w:bookmarkEnd w:id="36"/>
     </w:p>
     <w:p>
       <w:pPr>
@@ -7494,57 +7544,38 @@
           </w:tcPr>
           <w:p>
             <w:pPr>
-              <w:pStyle w:val="Ttulo3"/>
-              <w:spacing w:before="0" w:line="630" w:lineRule="atLeast"/>
-              <w:textAlignment w:val="baseline"/>
-              <w:outlineLvl w:val="2"/>
-              <w:rPr>
-                <w:rFonts w:asciiTheme="minorHAnsi" w:hAnsiTheme="minorHAnsi" w:cstheme="minorHAnsi"/>
+              <w:rPr>
                 <w:b/>
                 <w:bCs/>
-                <w:color w:val="auto"/>
-                <w:sz w:val="22"/>
-                <w:szCs w:val="22"/>
                 <w:lang w:val="en-US"/>
               </w:rPr>
             </w:pPr>
-            <w:bookmarkStart w:id="36" w:name="_Hlk19612362"/>
-            <w:bookmarkStart w:id="37" w:name="_Hlk19531894"/>
-            <w:bookmarkStart w:id="38" w:name="_Toc20112479"/>
-            <w:r>
-              <w:rPr>
-                <w:rFonts w:asciiTheme="minorHAnsi" w:hAnsiTheme="minorHAnsi" w:cstheme="minorHAnsi"/>
+            <w:bookmarkStart w:id="37" w:name="_Hlk19612362"/>
+            <w:bookmarkStart w:id="38" w:name="_Hlk19531894"/>
+            <w:r>
+              <w:rPr>
                 <w:b/>
                 <w:bCs/>
-                <w:color w:val="auto"/>
-                <w:sz w:val="22"/>
-                <w:szCs w:val="22"/>
                 <w:lang w:val="en-US"/>
               </w:rPr>
               <w:t>PQS DICAL Project Management &amp; Consultants</w:t>
             </w:r>
-            <w:bookmarkEnd w:id="36"/>
-            <w:r>
-              <w:rPr>
-                <w:rFonts w:asciiTheme="minorHAnsi" w:hAnsiTheme="minorHAnsi" w:cstheme="minorHAnsi"/>
+            <w:bookmarkEnd w:id="37"/>
+            <w:r>
+              <w:rPr>
                 <w:b/>
                 <w:bCs/>
-                <w:color w:val="auto"/>
-                <w:sz w:val="22"/>
-                <w:szCs w:val="22"/>
                 <w:lang w:val="en-US"/>
               </w:rPr>
               <w:t>.</w:t>
             </w:r>
-            <w:bookmarkEnd w:id="38"/>
           </w:p>
-          <w:bookmarkEnd w:id="37"/>
+          <w:bookmarkEnd w:id="38"/>
           <w:p>
             <w:pPr>
-              <w:spacing w:line="360" w:lineRule="auto"/>
-              <w:rPr>
-                <w:rFonts w:cstheme="minorHAnsi"/>
+              <w:rPr>
                 <w:b/>
+                <w:bCs/>
                 <w:lang w:val="en-US"/>
               </w:rPr>
             </w:pPr>
@@ -7713,7 +7744,7 @@
                 <w:b/>
               </w:rPr>
             </w:pPr>
-            <w:hyperlink r:id="rId9" w:history="1">
+            <w:hyperlink r:id="rId13" w:history="1">
               <w:r>
                 <w:rPr>
                   <w:rStyle w:val="Hipervnculo"/>
@@ -7800,7 +7831,6 @@
                 <w:rFonts w:cstheme="minorHAnsi"/>
                 <w:b/>
               </w:rPr>
-              <w:lastRenderedPageBreak/>
               <w:t>Directores</w:t>
             </w:r>
           </w:p>
@@ -7824,23 +7854,7 @@
                 <w:rFonts w:cstheme="minorHAnsi"/>
                 <w:b/>
               </w:rPr>
-              <w:t xml:space="preserve">Mario </w:t>
-            </w:r>
-            <w:proofErr w:type="spellStart"/>
-            <w:r>
-              <w:rPr>
-                <w:rFonts w:cstheme="minorHAnsi"/>
-                <w:b/>
-              </w:rPr>
-              <w:t>Visci</w:t>
-            </w:r>
-            <w:proofErr w:type="spellEnd"/>
-            <w:r>
-              <w:rPr>
-                <w:rFonts w:cstheme="minorHAnsi"/>
-                <w:b/>
-              </w:rPr>
-              <w:t xml:space="preserve"> y </w:t>
+              <w:t xml:space="preserve">Mario Visci y </w:t>
             </w:r>
             <w:bookmarkStart w:id="39" w:name="_Hlk19530987"/>
             <w:r>
@@ -7937,6 +7951,7 @@
                 <w:rFonts w:cstheme="minorHAnsi"/>
                 <w:b/>
               </w:rPr>
+              <w:lastRenderedPageBreak/>
               <w:t>Actividad</w:t>
             </w:r>
           </w:p>
@@ -8046,7 +8061,6 @@
         </w:rPr>
       </w:pPr>
       <w:bookmarkStart w:id="40" w:name="_Toc522725"/>
-      <w:bookmarkStart w:id="41" w:name="_Toc20112480"/>
     </w:p>
     <w:p>
       <w:pPr>
@@ -8072,6 +8086,7 @@
           <w:szCs w:val="22"/>
         </w:rPr>
       </w:pPr>
+      <w:bookmarkStart w:id="41" w:name="_Toc20410429"/>
       <w:r>
         <w:rPr>
           <w:rFonts w:asciiTheme="minorHAnsi" w:eastAsia="Calibri" w:hAnsiTheme="minorHAnsi" w:cstheme="minorHAnsi"/>
@@ -8187,7 +8202,7 @@
         </w:rPr>
       </w:pPr>
       <w:bookmarkStart w:id="42" w:name="_Toc522726"/>
-      <w:bookmarkStart w:id="43" w:name="_Toc20112481"/>
+      <w:bookmarkStart w:id="43" w:name="_Toc20410430"/>
       <w:r>
         <w:rPr>
           <w:rFonts w:asciiTheme="minorHAnsi" w:eastAsia="Calibri" w:hAnsiTheme="minorHAnsi" w:cstheme="minorHAnsi"/>
@@ -8221,7 +8236,7 @@
         </w:rPr>
       </w:pPr>
       <w:bookmarkStart w:id="44" w:name="_Toc522727"/>
-      <w:bookmarkStart w:id="45" w:name="_Toc20112482"/>
+      <w:bookmarkStart w:id="45" w:name="_Toc20410431"/>
       <w:r>
         <w:rPr>
           <w:rFonts w:asciiTheme="minorHAnsi" w:eastAsia="Calibri" w:hAnsiTheme="minorHAnsi" w:cstheme="minorHAnsi"/>
@@ -8313,7 +8328,6 @@
         <w:rPr>
           <w:rFonts w:cstheme="minorHAnsi"/>
         </w:rPr>
-        <w:lastRenderedPageBreak/>
         <w:t xml:space="preserve">San José, </w:t>
       </w:r>
       <w:r>
@@ -8343,34 +8357,17 @@
     </w:p>
     <w:p>
       <w:pPr>
-        <w:pStyle w:val="Ttulo3"/>
-        <w:spacing w:before="0" w:line="630" w:lineRule="atLeast"/>
-        <w:textAlignment w:val="baseline"/>
-        <w:rPr>
-          <w:rFonts w:asciiTheme="minorHAnsi" w:hAnsiTheme="minorHAnsi" w:cstheme="minorHAnsi"/>
-          <w:b/>
-          <w:bCs/>
-          <w:color w:val="auto"/>
-          <w:sz w:val="22"/>
-          <w:szCs w:val="22"/>
+        <w:rPr>
           <w:lang w:val="en-US"/>
         </w:rPr>
       </w:pPr>
-      <w:bookmarkStart w:id="46" w:name="_Toc20112483"/>
-      <w:bookmarkStart w:id="47" w:name="_Hlk20112586"/>
-      <w:r>
-        <w:rPr>
-          <w:rFonts w:asciiTheme="minorHAnsi" w:hAnsiTheme="minorHAnsi" w:cstheme="minorHAnsi"/>
-          <w:b/>
-          <w:bCs/>
-          <w:color w:val="auto"/>
-          <w:sz w:val="22"/>
-          <w:szCs w:val="22"/>
+      <w:bookmarkStart w:id="46" w:name="_Hlk20112586"/>
+      <w:r>
+        <w:rPr>
           <w:lang w:val="en-US"/>
         </w:rPr>
         <w:t>PQS DICAL Project Management &amp; Consultants.</w:t>
       </w:r>
-      <w:bookmarkEnd w:id="46"/>
     </w:p>
     <w:p>
       <w:pPr>
@@ -8709,31 +8706,25 @@
         <w:rPr>
           <w:rFonts w:cstheme="minorHAnsi"/>
         </w:rPr>
-        <w:t xml:space="preserve">Otro punto muy importante que concierne sea de su conocimiento, es, que para la presentación final de este proyecto, uno de los requisitos que el jurado evaluador solicita, es la presencia de un usuario que labore </w:t>
+        <w:t xml:space="preserve">Otro punto muy importante que concierne sea de su conocimiento, es, que para la presentación final de este proyecto, uno de los requisitos que el jurado evaluador solicita, es la presencia de un usuario que labore para la empresa en donde se desarrolla el proyecto y que además esté debidamente capacitado para poder llevar a cabo la ejecución y manipulación del </w:t>
+      </w:r>
+      <w:r>
+        <w:rPr>
+          <w:rFonts w:cstheme="minorHAnsi"/>
+        </w:rPr>
+        <w:t>Sistema</w:t>
+      </w:r>
+      <w:r>
+        <w:rPr>
+          <w:rFonts w:cstheme="minorHAnsi"/>
+        </w:rPr>
+        <w:t xml:space="preserve"> en presencia del jurado evaluador, seguidamente éste usuario será sometido a algunas interrogantes por parte del jurado antes mencionado, con el fin de asegurar que el </w:t>
       </w:r>
       <w:r>
         <w:rPr>
           <w:rFonts w:cstheme="minorHAnsi"/>
         </w:rPr>
         <w:lastRenderedPageBreak/>
-        <w:t xml:space="preserve">para la empresa en donde se desarrolla el proyecto y que además esté debidamente capacitado para poder llevar a cabo la ejecución y manipulación del </w:t>
-      </w:r>
-      <w:r>
-        <w:rPr>
-          <w:rFonts w:cstheme="minorHAnsi"/>
-        </w:rPr>
-        <w:t>Sistema</w:t>
-      </w:r>
-      <w:r>
-        <w:rPr>
-          <w:rFonts w:cstheme="minorHAnsi"/>
-        </w:rPr>
-        <w:t xml:space="preserve"> en presencia del jurado evaluador, seguidamente éste usuario será sometido a algunas interrogantes por parte del jurado antes mencionado, con el fin de asegurar que el </w:t>
-      </w:r>
-      <w:r>
-        <w:rPr>
-          <w:rFonts w:cstheme="minorHAnsi"/>
-        </w:rPr>
         <w:t>Sistema</w:t>
       </w:r>
       <w:r>
@@ -8900,7 +8891,7 @@
         </w:rPr>
         <w:t xml:space="preserve">: 1-1547-0566                                                              </w:t>
       </w:r>
-      <w:bookmarkStart w:id="48" w:name="_Hlk19612408"/>
+      <w:bookmarkStart w:id="47" w:name="_Hlk19612408"/>
       <w:r>
         <w:rPr>
           <w:rFonts w:ascii="Times New Roman" w:hAnsi="Times New Roman" w:cs="Times New Roman"/>
@@ -8910,9 +8901,9 @@
         </w:rPr>
         <w:t>D.N.I: C-02069961</w:t>
       </w:r>
-      <w:bookmarkEnd w:id="48"/>
-    </w:p>
-    <w:bookmarkEnd w:id="47"/>
+      <w:bookmarkEnd w:id="47"/>
+    </w:p>
+    <w:bookmarkEnd w:id="46"/>
     <w:p>
       <w:pPr>
         <w:pStyle w:val="Sinespaciado"/>
@@ -8940,6 +8931,87 @@
         <w:jc w:val="center"/>
         <w:rPr>
           <w:rFonts w:cstheme="minorHAnsi"/>
+        </w:rPr>
+      </w:pPr>
+    </w:p>
+    <w:p>
+      <w:pPr>
+        <w:spacing w:line="360" w:lineRule="auto"/>
+        <w:rPr>
+          <w:rFonts w:cstheme="minorHAnsi"/>
+          <w:lang w:eastAsia="x-none"/>
+        </w:rPr>
+      </w:pPr>
+      <w:r>
+        <w:rPr>
+          <w:rFonts w:cstheme="minorHAnsi"/>
+          <w:lang w:eastAsia="x-none"/>
+        </w:rPr>
+        <w:t>Se adjunta anexo de recibido de la empresa</w:t>
+      </w:r>
+      <w:r>
+        <w:rPr>
+          <w:rFonts w:cstheme="minorHAnsi"/>
+          <w:lang w:eastAsia="x-none"/>
+        </w:rPr>
+        <w:t xml:space="preserve"> en el siguiente enlace</w:t>
+      </w:r>
+      <w:r>
+        <w:rPr>
+          <w:rFonts w:cstheme="minorHAnsi"/>
+          <w:lang w:eastAsia="x-none"/>
+        </w:rPr>
+        <w:t>:</w:t>
+      </w:r>
+    </w:p>
+    <w:bookmarkStart w:id="48" w:name="_Toc20410432"/>
+    <w:bookmarkEnd w:id="48"/>
+    <w:p>
+      <w:pPr>
+        <w:pStyle w:val="Ttulo2"/>
+      </w:pPr>
+      <w:r>
+        <w:object w:dxaOrig="1543" w:dyaOrig="995" w14:anchorId="6B05C6D6">
+          <v:shape id="_x0000_i1040" type="#_x0000_t75" style="width:77.15pt;height:49.75pt" o:ole="">
+            <v:imagedata r:id="rId9" o:title=""/>
+          </v:shape>
+          <o:OLEObject Type="Embed" ProgID="AcroExch.Document.DC" ShapeID="_x0000_i1040" DrawAspect="Icon" ObjectID="_1631023209" r:id="rId14"/>
+        </w:object>
+      </w:r>
+    </w:p>
+    <w:p>
+      <w:pPr>
+        <w:spacing w:line="360" w:lineRule="auto"/>
+        <w:rPr>
+          <w:rFonts w:cstheme="minorHAnsi"/>
+          <w:lang w:eastAsia="x-none"/>
+        </w:rPr>
+      </w:pPr>
+    </w:p>
+    <w:p>
+      <w:pPr>
+        <w:spacing w:line="360" w:lineRule="auto"/>
+        <w:rPr>
+          <w:rFonts w:cstheme="minorHAnsi"/>
+          <w:lang w:eastAsia="x-none"/>
+        </w:rPr>
+      </w:pPr>
+    </w:p>
+    <w:p>
+      <w:pPr>
+        <w:spacing w:line="360" w:lineRule="auto"/>
+        <w:rPr>
+          <w:rFonts w:cstheme="minorHAnsi"/>
+          <w:lang w:eastAsia="x-none"/>
+        </w:rPr>
+      </w:pPr>
+    </w:p>
+    <w:p>
+      <w:pPr>
+        <w:spacing w:line="360" w:lineRule="auto"/>
+        <w:rPr>
+          <w:rFonts w:cstheme="minorHAnsi"/>
+          <w:lang w:eastAsia="x-none"/>
         </w:rPr>
       </w:pPr>
     </w:p>
@@ -8967,7 +9039,7 @@
         </w:rPr>
       </w:pPr>
       <w:bookmarkStart w:id="49" w:name="_Toc522728"/>
-      <w:bookmarkStart w:id="50" w:name="_Toc20112484"/>
+      <w:bookmarkStart w:id="50" w:name="_Toc20410433"/>
       <w:r>
         <w:rPr>
           <w:rFonts w:asciiTheme="minorHAnsi" w:eastAsia="Calibri" w:hAnsiTheme="minorHAnsi" w:cstheme="minorHAnsi"/>
@@ -9004,7 +9076,21 @@
         <w:rPr>
           <w:rFonts w:cstheme="minorHAnsi"/>
         </w:rPr>
-        <w:t>La carta de adjunta en los anexos.</w:t>
+        <w:t xml:space="preserve">Se adjunta Carta en anexo </w:t>
+      </w:r>
+      <w:r>
+        <w:rPr>
+          <w:rFonts w:cstheme="minorHAnsi"/>
+          <w:lang w:eastAsia="x-none"/>
+        </w:rPr>
+        <w:t>en el siguiente enlace</w:t>
+      </w:r>
+      <w:r>
+        <w:rPr>
+          <w:rFonts w:cstheme="minorHAnsi"/>
+          <w:lang w:eastAsia="x-none"/>
+        </w:rPr>
+        <w:t>:</w:t>
       </w:r>
     </w:p>
     <w:p>
@@ -9016,6 +9102,27 @@
         </w:rPr>
       </w:pPr>
     </w:p>
+    <w:bookmarkStart w:id="51" w:name="_Toc20410434"/>
+    <w:bookmarkEnd w:id="51"/>
+    <w:p>
+      <w:pPr>
+        <w:pStyle w:val="Ttulo2"/>
+        <w:rPr>
+          <w:lang w:val="es-ES"/>
+        </w:rPr>
+      </w:pPr>
+      <w:r>
+        <w:rPr>
+          <w:lang w:val="es-ES"/>
+        </w:rPr>
+        <w:object w:dxaOrig="1543" w:dyaOrig="995" w14:anchorId="65D25BA1">
+          <v:shape id="_x0000_i1042" type="#_x0000_t75" style="width:77.15pt;height:49.75pt" o:ole="">
+            <v:imagedata r:id="rId11" o:title=""/>
+          </v:shape>
+          <o:OLEObject Type="Embed" ProgID="AcroExch.Document.DC" ShapeID="_x0000_i1042" DrawAspect="Icon" ObjectID="_1631023210" r:id="rId15"/>
+        </w:object>
+      </w:r>
+    </w:p>
     <w:p>
       <w:pPr>
         <w:rPr>
@@ -9043,10 +9150,82 @@
         </w:rPr>
       </w:pPr>
     </w:p>
+    <w:p>
+      <w:pPr>
+        <w:rPr>
+          <w:b/>
+          <w:bCs/>
+          <w:lang w:val="es-ES"/>
+        </w:rPr>
+      </w:pPr>
+    </w:p>
+    <w:p>
+      <w:pPr>
+        <w:rPr>
+          <w:b/>
+          <w:bCs/>
+          <w:lang w:val="es-ES"/>
+        </w:rPr>
+      </w:pPr>
+    </w:p>
+    <w:p>
+      <w:pPr>
+        <w:rPr>
+          <w:b/>
+          <w:bCs/>
+          <w:lang w:val="es-ES"/>
+        </w:rPr>
+      </w:pPr>
+    </w:p>
+    <w:p>
+      <w:pPr>
+        <w:rPr>
+          <w:b/>
+          <w:bCs/>
+          <w:lang w:val="es-ES"/>
+        </w:rPr>
+      </w:pPr>
+    </w:p>
+    <w:p>
+      <w:pPr>
+        <w:rPr>
+          <w:b/>
+          <w:bCs/>
+          <w:lang w:val="es-ES"/>
+        </w:rPr>
+      </w:pPr>
+    </w:p>
+    <w:p>
+      <w:pPr>
+        <w:rPr>
+          <w:b/>
+          <w:bCs/>
+          <w:lang w:val="es-ES"/>
+        </w:rPr>
+      </w:pPr>
+    </w:p>
+    <w:p>
+      <w:pPr>
+        <w:rPr>
+          <w:b/>
+          <w:bCs/>
+          <w:lang w:val="es-ES"/>
+        </w:rPr>
+      </w:pPr>
+    </w:p>
+    <w:p>
+      <w:pPr>
+        <w:rPr>
+          <w:b/>
+          <w:bCs/>
+          <w:lang w:val="es-ES"/>
+        </w:rPr>
+      </w:pPr>
+    </w:p>
     <w:sectPr>
-      <w:headerReference w:type="default" r:id="rId10"/>
-      <w:footerReference w:type="default" r:id="rId11"/>
-      <w:headerReference w:type="first" r:id="rId12"/>
+      <w:headerReference w:type="default" r:id="rId16"/>
+      <w:footerReference w:type="default" r:id="rId17"/>
+      <w:headerReference w:type="first" r:id="rId18"/>
       <w:pgSz w:w="12240" w:h="15840"/>
       <w:pgMar w:top="1418" w:right="1134" w:bottom="1418" w:left="1134" w:header="709" w:footer="709" w:gutter="0"/>
       <w:pgNumType w:start="0"/>
@@ -9246,16 +9425,7 @@
       <w:jc w:val="right"/>
     </w:pPr>
     <w:r>
-      <w:t>Proyecto Profesional Informátic</w:t>
-    </w:r>
-    <w:r>
-      <w:t>o</w:t>
-    </w:r>
-    <w:r>
-      <w:t xml:space="preserve"> – </w:t>
-    </w:r>
-    <w:r>
-      <w:t>Fabio Sandi/ Carlos Lezcano</w:t>
+      <w:t>Proyecto Profesional Informático – Fabio Sandi/ Carlos Lezcano</w:t>
     </w:r>
   </w:p>
 </w:hdr>
@@ -14554,7 +14724,7 @@
     <w:charset w:val="00"/>
     <w:family w:val="roman"/>
     <w:pitch w:val="variable"/>
-    <w:sig w:usb0="E0002AFF" w:usb1="C0007843" w:usb2="00000009" w:usb3="00000000" w:csb0="000001FF" w:csb1="00000000"/>
+    <w:sig w:usb0="E0002EFF" w:usb1="C000785B" w:usb2="00000009" w:usb3="00000000" w:csb0="000001FF" w:csb1="00000000"/>
   </w:font>
   <w:font w:name="Courier New">
     <w:panose1 w:val="02070309020205020404"/>
@@ -14575,21 +14745,21 @@
     <w:charset w:val="00"/>
     <w:family w:val="swiss"/>
     <w:pitch w:val="variable"/>
-    <w:sig w:usb0="E0002AFF" w:usb1="4000ACFF" w:usb2="00000001" w:usb3="00000000" w:csb0="000001FF" w:csb1="00000000"/>
+    <w:sig w:usb0="E4002EFF" w:usb1="C000247B" w:usb2="00000009" w:usb3="00000000" w:csb0="000001FF" w:csb1="00000000"/>
   </w:font>
   <w:font w:name="Arial">
     <w:panose1 w:val="020B0604020202020204"/>
     <w:charset w:val="00"/>
     <w:family w:val="swiss"/>
     <w:pitch w:val="variable"/>
-    <w:sig w:usb0="E0002AFF" w:usb1="C0007843" w:usb2="00000009" w:usb3="00000000" w:csb0="000001FF" w:csb1="00000000"/>
+    <w:sig w:usb0="E0002EFF" w:usb1="C000785B" w:usb2="00000009" w:usb3="00000000" w:csb0="000001FF" w:csb1="00000000"/>
   </w:font>
   <w:font w:name="Calibri Light">
     <w:panose1 w:val="020F0302020204030204"/>
     <w:charset w:val="00"/>
     <w:family w:val="swiss"/>
     <w:pitch w:val="variable"/>
-    <w:sig w:usb0="A0002AEF" w:usb1="4000207B" w:usb2="00000000" w:usb3="00000000" w:csb0="000001FF" w:csb1="00000000"/>
+    <w:sig w:usb0="E4002EFF" w:usb1="C000247B" w:usb2="00000009" w:usb3="00000000" w:csb0="000001FF" w:csb1="00000000"/>
   </w:font>
 </w:fonts>
 </file>
@@ -14613,6 +14783,7 @@
     <w:rsidRoot w:val="00BA7A50"/>
     <w:rsid w:val="00004330"/>
     <w:rsid w:val="000541BB"/>
+    <w:rsid w:val="00112028"/>
     <w:rsid w:val="0063016E"/>
     <w:rsid w:val="00675706"/>
     <w:rsid w:val="00683122"/>
@@ -15389,7 +15560,7 @@
 </file>
 
 <file path=customXml/itemProps2.xml><?xml version="1.0" encoding="utf-8"?>
-<ds:datastoreItem xmlns:ds="http://schemas.openxmlformats.org/officeDocument/2006/customXml" ds:itemID="{B8484899-5044-4060-AC3B-989FB859A8C7}">
+<ds:datastoreItem xmlns:ds="http://schemas.openxmlformats.org/officeDocument/2006/customXml" ds:itemID="{E2336864-CB53-4B17-AB41-217DAC2763AC}">
   <ds:schemaRefs>
     <ds:schemaRef ds:uri="http://schemas.openxmlformats.org/officeDocument/2006/bibliography"/>
   </ds:schemaRefs>

</xml_diff>

<commit_message>
correcion de entregable 1
correcion del objetivo general y fecha de entrega.
</commit_message>
<xml_diff>
--- a/Documentacion/Entregables Para Henry/Entregable_1.docx
+++ b/Documentacion/Entregables Para Henry/Entregable_1.docx
@@ -1,6 +1,6 @@
 
 <file path=word/document.xml><?xml version="1.0" encoding="utf-8"?>
-<w:document xmlns:wpc="http://schemas.microsoft.com/office/word/2010/wordprocessingCanvas" xmlns:cx="http://schemas.microsoft.com/office/drawing/2014/chartex" xmlns:cx1="http://schemas.microsoft.com/office/drawing/2015/9/8/chartex" xmlns:cx2="http://schemas.microsoft.com/office/drawing/2015/10/21/chartex" xmlns:cx3="http://schemas.microsoft.com/office/drawing/2016/5/9/chartex" xmlns:cx4="http://schemas.microsoft.com/office/drawing/2016/5/10/chartex" xmlns:cx5="http://schemas.microsoft.com/office/drawing/2016/5/11/chartex" xmlns:cx6="http://schemas.microsoft.com/office/drawing/2016/5/12/chartex" xmlns:cx7="http://schemas.microsoft.com/office/drawing/2016/5/13/chartex" xmlns:cx8="http://schemas.microsoft.com/office/drawing/2016/5/14/chartex" xmlns:mc="http://schemas.openxmlformats.org/markup-compatibility/2006" xmlns:aink="http://schemas.microsoft.com/office/drawing/2016/ink" xmlns:am3d="http://schemas.microsoft.com/office/drawing/2017/model3d" xmlns:o="urn:schemas-microsoft-com:office:office" xmlns:r="http://schemas.openxmlformats.org/officeDocument/2006/relationships" xmlns:m="http://schemas.openxmlformats.org/officeDocument/2006/math" xmlns:v="urn:schemas-microsoft-com:vml" xmlns:wp14="http://schemas.microsoft.com/office/word/2010/wordprocessingDrawing" xmlns:wp="http://schemas.openxmlformats.org/drawingml/2006/wordprocessingDrawing" xmlns:w10="urn:schemas-microsoft-com:office:word" xmlns:w="http://schemas.openxmlformats.org/wordprocessingml/2006/main" xmlns:w14="http://schemas.microsoft.com/office/word/2010/wordml" xmlns:w15="http://schemas.microsoft.com/office/word/2012/wordml" xmlns:w16cid="http://schemas.microsoft.com/office/word/2016/wordml/cid" xmlns:w16se="http://schemas.microsoft.com/office/word/2015/wordml/symex" xmlns:wpg="http://schemas.microsoft.com/office/word/2010/wordprocessingGroup" xmlns:wpi="http://schemas.microsoft.com/office/word/2010/wordprocessingInk" xmlns:wne="http://schemas.microsoft.com/office/word/2006/wordml" xmlns:wps="http://schemas.microsoft.com/office/word/2010/wordprocessingShape" mc:Ignorable="w14 w15 w16se w16cid wp14">
+<w:document xmlns:wpc="http://schemas.microsoft.com/office/word/2010/wordprocessingCanvas" xmlns:cx="http://schemas.microsoft.com/office/drawing/2014/chartex" xmlns:cx1="http://schemas.microsoft.com/office/drawing/2015/9/8/chartex" xmlns:mc="http://schemas.openxmlformats.org/markup-compatibility/2006" xmlns:o="urn:schemas-microsoft-com:office:office" xmlns:r="http://schemas.openxmlformats.org/officeDocument/2006/relationships" xmlns:m="http://schemas.openxmlformats.org/officeDocument/2006/math" xmlns:v="urn:schemas-microsoft-com:vml" xmlns:wp14="http://schemas.microsoft.com/office/word/2010/wordprocessingDrawing" xmlns:wp="http://schemas.openxmlformats.org/drawingml/2006/wordprocessingDrawing" xmlns:w10="urn:schemas-microsoft-com:office:word" xmlns:w="http://schemas.openxmlformats.org/wordprocessingml/2006/main" xmlns:w14="http://schemas.microsoft.com/office/word/2010/wordml" xmlns:w15="http://schemas.microsoft.com/office/word/2012/wordml" xmlns:w16se="http://schemas.microsoft.com/office/word/2015/wordml/symex" xmlns:wpg="http://schemas.microsoft.com/office/word/2010/wordprocessingGroup" xmlns:wpi="http://schemas.microsoft.com/office/word/2010/wordprocessingInk" xmlns:wne="http://schemas.microsoft.com/office/word/2006/wordml" xmlns:wps="http://schemas.microsoft.com/office/word/2010/wordprocessingShape" mc:Ignorable="w14 w15 w16se wp14">
   <w:body>
     <w:sdt>
       <w:sdtPr>
@@ -16,7 +16,7 @@
           <w:r>
             <w:rPr>
               <w:noProof/>
-              <w:lang w:val="es-419" w:eastAsia="es-419"/>
+              <w:lang w:val="en-US"/>
             </w:rPr>
             <mc:AlternateContent>
               <mc:Choice Requires="wpg">
@@ -153,7 +153,7 @@
                   </wp:anchor>
                 </w:drawing>
               </mc:Choice>
-              <mc:Fallback>
+              <mc:Fallback xmlns:w16cid="http://schemas.microsoft.com/office/word/2016/wordml/cid" xmlns:am3d="http://schemas.microsoft.com/office/drawing/2017/model3d" xmlns:aink="http://schemas.microsoft.com/office/drawing/2016/ink" xmlns:cx8="http://schemas.microsoft.com/office/drawing/2016/5/14/chartex" xmlns:cx7="http://schemas.microsoft.com/office/drawing/2016/5/13/chartex" xmlns:cx6="http://schemas.microsoft.com/office/drawing/2016/5/12/chartex" xmlns:cx5="http://schemas.microsoft.com/office/drawing/2016/5/11/chartex" xmlns:cx4="http://schemas.microsoft.com/office/drawing/2016/5/10/chartex" xmlns:cx3="http://schemas.microsoft.com/office/drawing/2016/5/9/chartex" xmlns:cx2="http://schemas.microsoft.com/office/drawing/2015/10/21/chartex">
                 <w:pict>
                   <v:group w14:anchorId="2F1C23E8" id="Grupo 114" o:spid="_x0000_s1026" style="position:absolute;margin-left:0;margin-top:0;width:18.75pt;height:717.75pt;z-index:251659264;mso-left-percent:45;mso-position-horizontal-relative:page;mso-position-vertical:center;mso-position-vertical-relative:page;mso-left-percent:45" coordsize="2381,91154" o:gfxdata="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">
                     <v:rect id="Rectángulo 115" o:spid="_x0000_s1027" style="position:absolute;width:2286;height:87820;visibility:visible;mso-wrap-style:square;v-text-anchor:middle" o:gfxdata="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" fillcolor="#2f5496 [2408]" stroked="f" strokeweight="1pt"/>
@@ -171,6 +171,7 @@
           <w:r>
             <w:rPr>
               <w:noProof/>
+              <w:lang w:val="en-US"/>
             </w:rPr>
             <mc:AlternateContent>
               <mc:Choice Requires="wps">
@@ -532,7 +533,42 @@
                                     <w:szCs w:val="36"/>
                                     <w:lang w:eastAsia="es-ES"/>
                                   </w:rPr>
-                                  <w:t>27 DE SEPTIEMBRE DE 2019</w:t>
+                                  <w:t xml:space="preserve">05 DE OCTUBRE </w:t>
+                                </w:r>
+                                <w:r>
+                                  <w:rPr>
+                                    <w:rFonts w:cstheme="minorHAnsi"/>
+                                    <w:b/>
+                                    <w:bCs/>
+                                    <w:sz w:val="36"/>
+                                    <w:szCs w:val="36"/>
+                                    <w:lang w:eastAsia="es-ES"/>
+                                  </w:rPr>
+                                  <w:t>DE</w:t>
+                                </w:r>
+                                <w:r>
+                                  <w:rPr>
+                                    <w:rFonts w:cstheme="minorHAnsi"/>
+                                    <w:b/>
+                                    <w:bCs/>
+                                    <w:sz w:val="36"/>
+                                    <w:szCs w:val="36"/>
+                                    <w:lang w:eastAsia="es-ES"/>
+                                  </w:rPr>
+                                  <w:t>L</w:t>
+                                </w:r>
+                                <w:bookmarkStart w:id="0" w:name="_GoBack"/>
+                                <w:bookmarkEnd w:id="0"/>
+                                <w:r>
+                                  <w:rPr>
+                                    <w:rFonts w:cstheme="minorHAnsi"/>
+                                    <w:b/>
+                                    <w:bCs/>
+                                    <w:sz w:val="36"/>
+                                    <w:szCs w:val="36"/>
+                                    <w:lang w:eastAsia="es-ES"/>
+                                  </w:rPr>
+                                  <w:t xml:space="preserve"> 2019</w:t>
                                 </w:r>
                               </w:p>
                               <w:p>
@@ -884,7 +920,42 @@
                               <w:szCs w:val="36"/>
                               <w:lang w:eastAsia="es-ES"/>
                             </w:rPr>
-                            <w:t>27 DE SEPTIEMBRE DE 2019</w:t>
+                            <w:t xml:space="preserve">05 DE OCTUBRE </w:t>
+                          </w:r>
+                          <w:r>
+                            <w:rPr>
+                              <w:rFonts w:cstheme="minorHAnsi"/>
+                              <w:b/>
+                              <w:bCs/>
+                              <w:sz w:val="36"/>
+                              <w:szCs w:val="36"/>
+                              <w:lang w:eastAsia="es-ES"/>
+                            </w:rPr>
+                            <w:t>DE</w:t>
+                          </w:r>
+                          <w:r>
+                            <w:rPr>
+                              <w:rFonts w:cstheme="minorHAnsi"/>
+                              <w:b/>
+                              <w:bCs/>
+                              <w:sz w:val="36"/>
+                              <w:szCs w:val="36"/>
+                              <w:lang w:eastAsia="es-ES"/>
+                            </w:rPr>
+                            <w:t>L</w:t>
+                          </w:r>
+                          <w:bookmarkStart w:id="1" w:name="_GoBack"/>
+                          <w:bookmarkEnd w:id="1"/>
+                          <w:r>
+                            <w:rPr>
+                              <w:rFonts w:cstheme="minorHAnsi"/>
+                              <w:b/>
+                              <w:bCs/>
+                              <w:sz w:val="36"/>
+                              <w:szCs w:val="36"/>
+                              <w:lang w:eastAsia="es-ES"/>
+                            </w:rPr>
+                            <w:t xml:space="preserve"> 2019</w:t>
                           </w:r>
                         </w:p>
                         <w:p>
@@ -2728,8 +2799,8 @@
             </w:rPr>
           </w:pPr>
           <w:hyperlink w:anchor="_Toc20410432" w:history="1">
-            <w:bookmarkStart w:id="0" w:name="_Toc20410408"/>
-            <w:bookmarkEnd w:id="0"/>
+            <w:bookmarkStart w:id="2" w:name="_Toc20410408"/>
+            <w:bookmarkEnd w:id="2"/>
             <w:r>
               <w:rPr>
                 <w:noProof/>
@@ -2754,10 +2825,10 @@
                   <v:path o:extrusionok="f" gradientshapeok="t" o:connecttype="rect"/>
                   <o:lock v:ext="edit" aspectratio="t"/>
                 </v:shapetype>
-                <v:shape id="_x0000_i1139" type="#_x0000_t75" style="width:77.15pt;height:49.75pt" o:ole="">
+                <v:shape id="_x0000_i1025" type="#_x0000_t75" style="width:77.15pt;height:49.75pt" o:ole="">
                   <v:imagedata r:id="rId9" o:title=""/>
                 </v:shape>
-                <o:OLEObject Type="Embed" ProgID="AcroExch.Document.DC" ShapeID="_x0000_i1139" DrawAspect="Icon" ObjectID="_1631023207" r:id="rId10"/>
+                <o:OLEObject Type="Embed" ProgID="AcroExch.Document.DC" ShapeID="_x0000_i1025" DrawAspect="Icon" ObjectID="_1631365530" r:id="rId10"/>
               </w:object>
             </w:r>
             <w:r>
@@ -2898,18 +2969,18 @@
             </w:rPr>
           </w:pPr>
           <w:hyperlink w:anchor="_Toc20410434" w:history="1">
-            <w:bookmarkStart w:id="1" w:name="_Toc20410410"/>
-            <w:bookmarkEnd w:id="1"/>
+            <w:bookmarkStart w:id="3" w:name="_Toc20410410"/>
+            <w:bookmarkEnd w:id="3"/>
             <w:r>
               <w:rPr>
                 <w:noProof/>
                 <w:lang w:val="es-ES"/>
               </w:rPr>
               <w:object w:dxaOrig="1543" w:dyaOrig="995" w14:anchorId="146A09F2">
-                <v:shape id="_x0000_i1140" type="#_x0000_t75" style="width:77.15pt;height:49.75pt" o:ole="">
+                <v:shape id="_x0000_i1026" type="#_x0000_t75" style="width:77.15pt;height:49.75pt" o:ole="">
                   <v:imagedata r:id="rId11" o:title=""/>
                 </v:shape>
-                <o:OLEObject Type="Embed" ProgID="AcroExch.Document.DC" ShapeID="_x0000_i1140" DrawAspect="Icon" ObjectID="_1631023208" r:id="rId12"/>
+                <o:OLEObject Type="Embed" ProgID="AcroExch.Document.DC" ShapeID="_x0000_i1026" DrawAspect="Icon" ObjectID="_1631365531" r:id="rId12"/>
               </w:object>
             </w:r>
             <w:r>
@@ -2998,8 +3069,6 @@
           <w:lang w:val="es-ES"/>
         </w:rPr>
       </w:pPr>
-      <w:bookmarkStart w:id="2" w:name="_GoBack"/>
-      <w:bookmarkEnd w:id="2"/>
     </w:p>
     <w:p>
       <w:pPr>
@@ -3065,7 +3134,7 @@
           <w:szCs w:val="22"/>
         </w:rPr>
       </w:pPr>
-      <w:bookmarkStart w:id="3" w:name="_Toc20410412"/>
+      <w:bookmarkStart w:id="4" w:name="_Toc20410412"/>
       <w:r>
         <w:rPr>
           <w:rFonts w:asciiTheme="minorHAnsi" w:hAnsiTheme="minorHAnsi" w:cstheme="minorHAnsi"/>
@@ -3079,7 +3148,7 @@
         </w:rPr>
         <w:t>1.1 Introducción</w:t>
       </w:r>
-      <w:bookmarkEnd w:id="3"/>
+      <w:bookmarkEnd w:id="4"/>
       <w:r>
         <w:rPr>
           <w:rFonts w:asciiTheme="minorHAnsi" w:hAnsiTheme="minorHAnsi" w:cstheme="minorHAnsi"/>
@@ -3604,8 +3673,8 @@
           <w:lang w:eastAsia="x-none"/>
         </w:rPr>
       </w:pPr>
-      <w:bookmarkStart w:id="4" w:name="_Toc522708"/>
-      <w:bookmarkStart w:id="5" w:name="_Toc20410413"/>
+      <w:bookmarkStart w:id="5" w:name="_Toc522708"/>
+      <w:bookmarkStart w:id="6" w:name="_Toc20410413"/>
       <w:r>
         <w:rPr>
           <w:rFonts w:asciiTheme="minorHAnsi" w:hAnsiTheme="minorHAnsi" w:cstheme="minorHAnsi"/>
@@ -3619,8 +3688,8 @@
         </w:rPr>
         <w:t>1.2 Objetivos del Proyecto</w:t>
       </w:r>
-      <w:bookmarkEnd w:id="4"/>
       <w:bookmarkEnd w:id="5"/>
+      <w:bookmarkEnd w:id="6"/>
     </w:p>
     <w:p>
       <w:pPr>
@@ -3637,8 +3706,8 @@
           <w:szCs w:val="22"/>
         </w:rPr>
       </w:pPr>
-      <w:bookmarkStart w:id="6" w:name="_Toc522709"/>
-      <w:bookmarkStart w:id="7" w:name="_Toc20410414"/>
+      <w:bookmarkStart w:id="7" w:name="_Toc522709"/>
+      <w:bookmarkStart w:id="8" w:name="_Toc20410414"/>
       <w:r>
         <w:rPr>
           <w:rFonts w:asciiTheme="minorHAnsi" w:hAnsiTheme="minorHAnsi" w:cstheme="minorHAnsi"/>
@@ -3652,8 +3721,8 @@
         </w:rPr>
         <w:t>1.2.1 Objetivo General</w:t>
       </w:r>
-      <w:bookmarkEnd w:id="6"/>
       <w:bookmarkEnd w:id="7"/>
+      <w:bookmarkEnd w:id="8"/>
     </w:p>
     <w:p>
       <w:pPr>
@@ -3676,7 +3745,13 @@
         <w:rPr>
           <w:rFonts w:cstheme="minorHAnsi"/>
         </w:rPr>
-        <w:t xml:space="preserve">Que el estudiante demuestre que es capaz de aplicar en forma exitosa los conocimientos adquiridos en el transcurso de los ocho cuatrimestres y 31 cursos que comprenden el Bachillerato en Ingeniería de </w:t>
+        <w:t xml:space="preserve">Demostrar que el estudiante </w:t>
+      </w:r>
+      <w:r>
+        <w:rPr>
+          <w:rFonts w:cstheme="minorHAnsi"/>
+        </w:rPr>
+        <w:t xml:space="preserve">es capaz de aplicar en forma exitosa los conocimientos adquiridos en el transcurso de los ocho cuatrimestres y 31 cursos que comprenden el Bachillerato en Ingeniería de </w:t>
       </w:r>
       <w:r>
         <w:rPr>
@@ -3723,8 +3798,8 @@
           <w:szCs w:val="22"/>
         </w:rPr>
       </w:pPr>
-      <w:bookmarkStart w:id="8" w:name="_Toc522710"/>
-      <w:bookmarkStart w:id="9" w:name="_Toc20410415"/>
+      <w:bookmarkStart w:id="9" w:name="_Toc522710"/>
+      <w:bookmarkStart w:id="10" w:name="_Toc20410415"/>
       <w:r>
         <w:rPr>
           <w:rFonts w:asciiTheme="minorHAnsi" w:hAnsiTheme="minorHAnsi" w:cstheme="minorHAnsi"/>
@@ -3738,8 +3813,8 @@
         </w:rPr>
         <w:t>Objetivos Específicos</w:t>
       </w:r>
-      <w:bookmarkEnd w:id="8"/>
       <w:bookmarkEnd w:id="9"/>
+      <w:bookmarkEnd w:id="10"/>
     </w:p>
     <w:p>
       <w:pPr>
@@ -3905,8 +3980,8 @@
           <w:szCs w:val="22"/>
         </w:rPr>
       </w:pPr>
-      <w:bookmarkStart w:id="10" w:name="_Toc522711"/>
-      <w:bookmarkStart w:id="11" w:name="_Toc20410416"/>
+      <w:bookmarkStart w:id="11" w:name="_Toc522711"/>
+      <w:bookmarkStart w:id="12" w:name="_Toc20410416"/>
       <w:r>
         <w:rPr>
           <w:rFonts w:asciiTheme="minorHAnsi" w:hAnsiTheme="minorHAnsi" w:cstheme="minorHAnsi"/>
@@ -3920,8 +3995,8 @@
         </w:rPr>
         <w:t>1.3 Justificación del Proyecto</w:t>
       </w:r>
-      <w:bookmarkEnd w:id="10"/>
       <w:bookmarkEnd w:id="11"/>
+      <w:bookmarkEnd w:id="12"/>
       <w:r>
         <w:rPr>
           <w:rFonts w:asciiTheme="minorHAnsi" w:hAnsiTheme="minorHAnsi" w:cstheme="minorHAnsi"/>
@@ -4546,8 +4621,8 @@
           <w:lang w:val="es-ES"/>
         </w:rPr>
       </w:pPr>
-      <w:bookmarkStart w:id="12" w:name="_Toc522712"/>
-      <w:bookmarkStart w:id="13" w:name="_Toc20410417"/>
+      <w:bookmarkStart w:id="13" w:name="_Toc522712"/>
+      <w:bookmarkStart w:id="14" w:name="_Toc20410417"/>
       <w:r>
         <w:rPr>
           <w:rFonts w:asciiTheme="minorHAnsi" w:eastAsia="Calibri" w:hAnsiTheme="minorHAnsi" w:cstheme="minorHAnsi"/>
@@ -4562,8 +4637,8 @@
         </w:rPr>
         <w:t>1.4 Descripción de la empresa</w:t>
       </w:r>
-      <w:bookmarkEnd w:id="12"/>
       <w:bookmarkEnd w:id="13"/>
+      <w:bookmarkEnd w:id="14"/>
     </w:p>
     <w:p>
       <w:pPr>
@@ -4592,8 +4667,8 @@
           <w:lang w:val="es-ES"/>
         </w:rPr>
       </w:pPr>
-      <w:bookmarkStart w:id="14" w:name="_Toc522713"/>
-      <w:bookmarkStart w:id="15" w:name="_Toc20410418"/>
+      <w:bookmarkStart w:id="15" w:name="_Toc522713"/>
+      <w:bookmarkStart w:id="16" w:name="_Toc20410418"/>
       <w:r>
         <w:rPr>
           <w:rFonts w:asciiTheme="minorHAnsi" w:eastAsia="Calibri" w:hAnsiTheme="minorHAnsi" w:cstheme="minorHAnsi"/>
@@ -4623,8 +4698,8 @@
         <w:tab/>
         <w:t>Reseña Histórica.</w:t>
       </w:r>
-      <w:bookmarkEnd w:id="14"/>
       <w:bookmarkEnd w:id="15"/>
+      <w:bookmarkEnd w:id="16"/>
     </w:p>
     <w:p>
       <w:pPr>
@@ -4757,8 +4832,8 @@
           <w:lang w:val="es-ES"/>
         </w:rPr>
       </w:pPr>
-      <w:bookmarkStart w:id="16" w:name="_Toc522714"/>
-      <w:bookmarkStart w:id="17" w:name="_Toc20410419"/>
+      <w:bookmarkStart w:id="17" w:name="_Toc522714"/>
+      <w:bookmarkStart w:id="18" w:name="_Toc20410419"/>
       <w:r>
         <w:rPr>
           <w:rFonts w:asciiTheme="minorHAnsi" w:eastAsia="Calibri" w:hAnsiTheme="minorHAnsi" w:cstheme="minorHAnsi"/>
@@ -4789,8 +4864,8 @@
         <w:tab/>
         <w:t>Misión</w:t>
       </w:r>
-      <w:bookmarkEnd w:id="16"/>
       <w:bookmarkEnd w:id="17"/>
+      <w:bookmarkEnd w:id="18"/>
     </w:p>
     <w:p>
       <w:pPr>
@@ -4839,8 +4914,8 @@
           <w:lang w:val="es-ES"/>
         </w:rPr>
       </w:pPr>
-      <w:bookmarkStart w:id="18" w:name="_Toc522715"/>
-      <w:bookmarkStart w:id="19" w:name="_Toc20410420"/>
+      <w:bookmarkStart w:id="19" w:name="_Toc522715"/>
+      <w:bookmarkStart w:id="20" w:name="_Toc20410420"/>
       <w:r>
         <w:rPr>
           <w:rFonts w:asciiTheme="minorHAnsi" w:eastAsia="Calibri" w:hAnsiTheme="minorHAnsi" w:cstheme="minorHAnsi"/>
@@ -4870,8 +4945,8 @@
         <w:tab/>
         <w:t>Visión</w:t>
       </w:r>
-      <w:bookmarkEnd w:id="18"/>
       <w:bookmarkEnd w:id="19"/>
+      <w:bookmarkEnd w:id="20"/>
     </w:p>
     <w:p>
       <w:pPr>
@@ -4925,8 +5000,8 @@
           <w:lang w:val="es-ES"/>
         </w:rPr>
       </w:pPr>
-      <w:bookmarkStart w:id="20" w:name="_Toc522716"/>
       <w:bookmarkStart w:id="21" w:name="_Toc20410421"/>
+      <w:bookmarkStart w:id="22" w:name="_Toc522716"/>
       <w:r>
         <w:rPr>
           <w:rFonts w:asciiTheme="minorHAnsi" w:eastAsia="Calibri" w:hAnsiTheme="minorHAnsi" w:cstheme="minorHAnsi"/>
@@ -4958,7 +5033,7 @@
       </w:r>
       <w:bookmarkEnd w:id="21"/>
     </w:p>
-    <w:bookmarkEnd w:id="20"/>
+    <w:bookmarkEnd w:id="22"/>
     <w:p>
       <w:pPr>
         <w:pStyle w:val="Ttulo2"/>
@@ -4989,8 +5064,8 @@
           <w:lang w:val="es-ES"/>
         </w:rPr>
       </w:pPr>
-      <w:bookmarkStart w:id="22" w:name="_Toc522717"/>
-      <w:bookmarkStart w:id="23" w:name="_Toc20410422"/>
+      <w:bookmarkStart w:id="23" w:name="_Toc522717"/>
+      <w:bookmarkStart w:id="24" w:name="_Toc20410422"/>
       <w:r>
         <w:rPr>
           <w:rFonts w:asciiTheme="minorHAnsi" w:eastAsia="Calibri" w:hAnsiTheme="minorHAnsi" w:cstheme="minorHAnsi"/>
@@ -5061,8 +5136,8 @@
         </w:rPr>
         <w:t>Objetivos General</w:t>
       </w:r>
-      <w:bookmarkEnd w:id="22"/>
       <w:bookmarkEnd w:id="23"/>
+      <w:bookmarkEnd w:id="24"/>
     </w:p>
     <w:p>
       <w:pPr>
@@ -5195,8 +5270,8 @@
           <w:lang w:val="es-ES"/>
         </w:rPr>
       </w:pPr>
-      <w:bookmarkStart w:id="24" w:name="_Toc522718"/>
-      <w:bookmarkStart w:id="25" w:name="_Toc20410423"/>
+      <w:bookmarkStart w:id="25" w:name="_Toc522718"/>
+      <w:bookmarkStart w:id="26" w:name="_Toc20410423"/>
       <w:r>
         <w:rPr>
           <w:rFonts w:asciiTheme="minorHAnsi" w:eastAsia="Calibri" w:hAnsiTheme="minorHAnsi" w:cstheme="minorHAnsi"/>
@@ -5281,8 +5356,8 @@
         </w:rPr>
         <w:t xml:space="preserve"> Objetivos Específicos</w:t>
       </w:r>
-      <w:bookmarkEnd w:id="24"/>
       <w:bookmarkEnd w:id="25"/>
+      <w:bookmarkEnd w:id="26"/>
     </w:p>
     <w:p>
       <w:pPr>
@@ -5460,8 +5535,8 @@
           <w:lang w:val="es-ES"/>
         </w:rPr>
       </w:pPr>
-      <w:bookmarkStart w:id="26" w:name="_Toc522719"/>
-      <w:bookmarkStart w:id="27" w:name="_Toc20410424"/>
+      <w:bookmarkStart w:id="27" w:name="_Toc522719"/>
+      <w:bookmarkStart w:id="28" w:name="_Toc20410424"/>
       <w:r>
         <w:rPr>
           <w:rFonts w:asciiTheme="minorHAnsi" w:eastAsia="Calibri" w:hAnsiTheme="minorHAnsi" w:cstheme="minorHAnsi"/>
@@ -5492,8 +5567,8 @@
         <w:tab/>
         <w:t>Actividades de la Empresa</w:t>
       </w:r>
-      <w:bookmarkEnd w:id="26"/>
       <w:bookmarkEnd w:id="27"/>
+      <w:bookmarkEnd w:id="28"/>
     </w:p>
     <w:p>
       <w:pPr>
@@ -5781,8 +5856,8 @@
           <w:lang w:val="es-ES"/>
         </w:rPr>
       </w:pPr>
-      <w:bookmarkStart w:id="28" w:name="_Toc522720"/>
-      <w:bookmarkStart w:id="29" w:name="_Toc20410425"/>
+      <w:bookmarkStart w:id="29" w:name="_Toc522720"/>
+      <w:bookmarkStart w:id="30" w:name="_Toc20410425"/>
       <w:r>
         <w:rPr>
           <w:rFonts w:asciiTheme="minorHAnsi" w:eastAsia="Calibri" w:hAnsiTheme="minorHAnsi" w:cstheme="minorHAnsi"/>
@@ -5812,8 +5887,8 @@
         <w:tab/>
         <w:t>Estructura de la Empresa</w:t>
       </w:r>
-      <w:bookmarkEnd w:id="28"/>
       <w:bookmarkEnd w:id="29"/>
+      <w:bookmarkEnd w:id="30"/>
       <w:r>
         <w:rPr>
           <w:rFonts w:asciiTheme="minorHAnsi" w:eastAsia="Calibri" w:hAnsiTheme="minorHAnsi" w:cstheme="minorHAnsi"/>
@@ -5842,14 +5917,14 @@
           <w:lang w:val="es-ES"/>
         </w:rPr>
       </w:pPr>
-      <w:bookmarkStart w:id="30" w:name="_Toc522721"/>
+      <w:bookmarkStart w:id="31" w:name="_Toc522721"/>
       <w:r>
         <w:rPr>
           <w:lang w:val="es-ES"/>
         </w:rPr>
         <w:t xml:space="preserve">La empresa </w:t>
       </w:r>
-      <w:bookmarkEnd w:id="30"/>
+      <w:bookmarkEnd w:id="31"/>
       <w:r>
         <w:rPr>
           <w:lang w:val="es-ES"/>
@@ -5875,7 +5950,7 @@
         <w:rPr>
           <w:rFonts w:cstheme="minorHAnsi"/>
           <w:noProof/>
-          <w:lang w:val="es-ES" w:eastAsia="x-none"/>
+          <w:lang w:val="en-US"/>
         </w:rPr>
         <mc:AlternateContent>
           <mc:Choice Requires="wps">
@@ -5956,7 +6031,7 @@
               </wp:anchor>
             </w:drawing>
           </mc:Choice>
-          <mc:Fallback>
+          <mc:Fallback xmlns:w16cid="http://schemas.microsoft.com/office/word/2016/wordml/cid" xmlns:am3d="http://schemas.microsoft.com/office/drawing/2017/model3d" xmlns:aink="http://schemas.microsoft.com/office/drawing/2016/ink" xmlns:cx8="http://schemas.microsoft.com/office/drawing/2016/5/14/chartex" xmlns:cx7="http://schemas.microsoft.com/office/drawing/2016/5/13/chartex" xmlns:cx6="http://schemas.microsoft.com/office/drawing/2016/5/12/chartex" xmlns:cx5="http://schemas.microsoft.com/office/drawing/2016/5/11/chartex" xmlns:cx4="http://schemas.microsoft.com/office/drawing/2016/5/10/chartex" xmlns:cx3="http://schemas.microsoft.com/office/drawing/2016/5/9/chartex" xmlns:cx2="http://schemas.microsoft.com/office/drawing/2015/10/21/chartex">
             <w:pict>
               <v:roundrect w14:anchorId="1279EA6C" id="Rectángulo: esquinas redondeadas 21" o:spid="_x0000_s1027" style="position:absolute;margin-left:294.45pt;margin-top:12.7pt;width:120.75pt;height:39.75pt;z-index:251669504;visibility:visible;mso-wrap-style:square;mso-wrap-distance-left:9pt;mso-wrap-distance-top:0;mso-wrap-distance-right:9pt;mso-wrap-distance-bottom:0;mso-position-horizontal:absolute;mso-position-horizontal-relative:text;mso-position-vertical:absolute;mso-position-vertical-relative:text;v-text-anchor:middle" arcsize="10923f" o:gfxdata="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" fillcolor="#5b9bd5 [3204]" strokecolor="#1f4d78 [1604]" strokeweight="1pt">
                 <v:stroke joinstyle="miter"/>
@@ -5991,7 +6066,7 @@
         <w:rPr>
           <w:rFonts w:cstheme="minorHAnsi"/>
           <w:noProof/>
-          <w:lang w:val="es-ES" w:eastAsia="x-none"/>
+          <w:lang w:val="en-US"/>
         </w:rPr>
         <mc:AlternateContent>
           <mc:Choice Requires="wps">
@@ -6072,7 +6147,7 @@
               </wp:anchor>
             </w:drawing>
           </mc:Choice>
-          <mc:Fallback>
+          <mc:Fallback xmlns:w16cid="http://schemas.microsoft.com/office/word/2016/wordml/cid" xmlns:am3d="http://schemas.microsoft.com/office/drawing/2017/model3d" xmlns:aink="http://schemas.microsoft.com/office/drawing/2016/ink" xmlns:cx8="http://schemas.microsoft.com/office/drawing/2016/5/14/chartex" xmlns:cx7="http://schemas.microsoft.com/office/drawing/2016/5/13/chartex" xmlns:cx6="http://schemas.microsoft.com/office/drawing/2016/5/12/chartex" xmlns:cx5="http://schemas.microsoft.com/office/drawing/2016/5/11/chartex" xmlns:cx4="http://schemas.microsoft.com/office/drawing/2016/5/10/chartex" xmlns:cx3="http://schemas.microsoft.com/office/drawing/2016/5/9/chartex" xmlns:cx2="http://schemas.microsoft.com/office/drawing/2015/10/21/chartex">
             <w:pict>
               <v:roundrect w14:anchorId="61D1E43C" id="Rectángulo: esquinas redondeadas 15" o:spid="_x0000_s1028" style="position:absolute;margin-left:135.45pt;margin-top:11.95pt;width:120.75pt;height:39.75pt;z-index:251667456;visibility:visible;mso-wrap-style:square;mso-wrap-distance-left:9pt;mso-wrap-distance-top:0;mso-wrap-distance-right:9pt;mso-wrap-distance-bottom:0;mso-position-horizontal:absolute;mso-position-horizontal-relative:text;mso-position-vertical:absolute;mso-position-vertical-relative:text;v-text-anchor:middle" arcsize="10923f" o:gfxdata="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" fillcolor="#5b9bd5 [3204]" strokecolor="#1f4d78 [1604]" strokeweight="1pt">
                 <v:stroke joinstyle="miter"/>
@@ -6133,7 +6208,7 @@
         <w:rPr>
           <w:rFonts w:cstheme="minorHAnsi"/>
           <w:noProof/>
-          <w:lang w:val="es-ES" w:eastAsia="x-none"/>
+          <w:lang w:val="en-US"/>
         </w:rPr>
         <mc:AlternateContent>
           <mc:Choice Requires="wps">
@@ -6191,7 +6266,7 @@
               </wp:anchor>
             </w:drawing>
           </mc:Choice>
-          <mc:Fallback>
+          <mc:Fallback xmlns:w16cid="http://schemas.microsoft.com/office/word/2016/wordml/cid" xmlns:am3d="http://schemas.microsoft.com/office/drawing/2017/model3d" xmlns:aink="http://schemas.microsoft.com/office/drawing/2016/ink" xmlns:cx8="http://schemas.microsoft.com/office/drawing/2016/5/14/chartex" xmlns:cx7="http://schemas.microsoft.com/office/drawing/2016/5/13/chartex" xmlns:cx6="http://schemas.microsoft.com/office/drawing/2016/5/12/chartex" xmlns:cx5="http://schemas.microsoft.com/office/drawing/2016/5/11/chartex" xmlns:cx4="http://schemas.microsoft.com/office/drawing/2016/5/10/chartex" xmlns:cx3="http://schemas.microsoft.com/office/drawing/2016/5/9/chartex" xmlns:cx2="http://schemas.microsoft.com/office/drawing/2015/10/21/chartex">
             <w:pict>
               <v:line w14:anchorId="44A91E79" id="Conector recto 23" o:spid="_x0000_s1026" style="position:absolute;z-index:251671552;visibility:visible;mso-wrap-style:square;mso-width-percent:0;mso-height-percent:0;mso-wrap-distance-left:9pt;mso-wrap-distance-top:0;mso-wrap-distance-right:9pt;mso-wrap-distance-bottom:0;mso-position-horizontal:absolute;mso-position-horizontal-relative:text;mso-position-vertical:absolute;mso-position-vertical-relative:text;mso-width-percent:0;mso-height-percent:0;mso-width-relative:margin;mso-height-relative:margin" from="270.3pt,4.55pt" to="270.3pt,73.55pt" o:gfxdata="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" strokecolor="#5b9bd5 [3204]" strokeweight=".5pt">
                 <v:stroke joinstyle="miter"/>
@@ -6204,7 +6279,7 @@
         <w:rPr>
           <w:rFonts w:cstheme="minorHAnsi"/>
           <w:noProof/>
-          <w:lang w:val="es-ES" w:eastAsia="x-none"/>
+          <w:lang w:val="en-US"/>
         </w:rPr>
         <mc:AlternateContent>
           <mc:Choice Requires="wps">
@@ -6262,7 +6337,7 @@
               </wp:anchor>
             </w:drawing>
           </mc:Choice>
-          <mc:Fallback>
+          <mc:Fallback xmlns:w16cid="http://schemas.microsoft.com/office/word/2016/wordml/cid" xmlns:am3d="http://schemas.microsoft.com/office/drawing/2017/model3d" xmlns:aink="http://schemas.microsoft.com/office/drawing/2016/ink" xmlns:cx8="http://schemas.microsoft.com/office/drawing/2016/5/14/chartex" xmlns:cx7="http://schemas.microsoft.com/office/drawing/2016/5/13/chartex" xmlns:cx6="http://schemas.microsoft.com/office/drawing/2016/5/12/chartex" xmlns:cx5="http://schemas.microsoft.com/office/drawing/2016/5/11/chartex" xmlns:cx4="http://schemas.microsoft.com/office/drawing/2016/5/10/chartex" xmlns:cx3="http://schemas.microsoft.com/office/drawing/2016/5/9/chartex" xmlns:cx2="http://schemas.microsoft.com/office/drawing/2015/10/21/chartex">
             <w:pict>
               <v:line w14:anchorId="036D8688" id="Conector recto 22" o:spid="_x0000_s1026" style="position:absolute;z-index:251670528;visibility:visible;mso-wrap-style:square;mso-width-percent:0;mso-height-percent:0;mso-wrap-distance-left:9pt;mso-wrap-distance-top:0;mso-wrap-distance-right:9pt;mso-wrap-distance-bottom:0;mso-position-horizontal:absolute;mso-position-horizontal-relative:text;mso-position-vertical:absolute;mso-position-vertical-relative:text;mso-width-percent:0;mso-height-percent:0;mso-width-relative:margin;mso-height-relative:margin" from="254.7pt,3.3pt" to="292.95pt,4.05pt" o:gfxdata="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" strokecolor="#5b9bd5 [3204]" strokeweight=".5pt">
                 <v:stroke joinstyle="miter"/>
@@ -6298,6 +6373,7 @@
         <w:rPr>
           <w:rFonts w:cstheme="minorHAnsi"/>
           <w:noProof/>
+          <w:lang w:val="en-US"/>
         </w:rPr>
         <mc:AlternateContent>
           <mc:Choice Requires="wps">
@@ -6363,7 +6439,7 @@
               </wp:anchor>
             </w:drawing>
           </mc:Choice>
-          <mc:Fallback>
+          <mc:Fallback xmlns:w16cid="http://schemas.microsoft.com/office/word/2016/wordml/cid" xmlns:am3d="http://schemas.microsoft.com/office/drawing/2017/model3d" xmlns:aink="http://schemas.microsoft.com/office/drawing/2016/ink" xmlns:cx8="http://schemas.microsoft.com/office/drawing/2016/5/14/chartex" xmlns:cx7="http://schemas.microsoft.com/office/drawing/2016/5/13/chartex" xmlns:cx6="http://schemas.microsoft.com/office/drawing/2016/5/12/chartex" xmlns:cx5="http://schemas.microsoft.com/office/drawing/2016/5/11/chartex" xmlns:cx4="http://schemas.microsoft.com/office/drawing/2016/5/10/chartex" xmlns:cx3="http://schemas.microsoft.com/office/drawing/2016/5/9/chartex" xmlns:cx2="http://schemas.microsoft.com/office/drawing/2015/10/21/chartex">
             <w:pict>
               <v:rect w14:anchorId="23178504" id="Rectángulo 4" o:spid="_x0000_s1026" style="position:absolute;margin-left:197.55pt;margin-top:20.7pt;width:151.5pt;height:183pt;z-index:251685888;visibility:visible;mso-wrap-style:square;mso-wrap-distance-left:9pt;mso-wrap-distance-top:0;mso-wrap-distance-right:9pt;mso-wrap-distance-bottom:0;mso-position-horizontal:absolute;mso-position-horizontal-relative:text;mso-position-vertical:absolute;mso-position-vertical-relative:text;v-text-anchor:middle" o:gfxdata="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" filled="f" strokecolor="red" strokeweight="2pt">
                 <v:stroke dashstyle="dash"/>
@@ -6385,7 +6461,7 @@
         <w:rPr>
           <w:rFonts w:cstheme="minorHAnsi"/>
           <w:noProof/>
-          <w:lang w:val="es-ES" w:eastAsia="x-none"/>
+          <w:lang w:val="en-US"/>
         </w:rPr>
         <mc:AlternateContent>
           <mc:Choice Requires="wps">
@@ -6477,7 +6553,7 @@
               </wp:anchor>
             </w:drawing>
           </mc:Choice>
-          <mc:Fallback>
+          <mc:Fallback xmlns:w16cid="http://schemas.microsoft.com/office/word/2016/wordml/cid" xmlns:am3d="http://schemas.microsoft.com/office/drawing/2017/model3d" xmlns:aink="http://schemas.microsoft.com/office/drawing/2016/ink" xmlns:cx8="http://schemas.microsoft.com/office/drawing/2016/5/14/chartex" xmlns:cx7="http://schemas.microsoft.com/office/drawing/2016/5/13/chartex" xmlns:cx6="http://schemas.microsoft.com/office/drawing/2016/5/12/chartex" xmlns:cx5="http://schemas.microsoft.com/office/drawing/2016/5/11/chartex" xmlns:cx4="http://schemas.microsoft.com/office/drawing/2016/5/10/chartex" xmlns:cx3="http://schemas.microsoft.com/office/drawing/2016/5/9/chartex" xmlns:cx2="http://schemas.microsoft.com/office/drawing/2015/10/21/chartex">
             <w:pict>
               <v:roundrect w14:anchorId="14FA9AAC" id="Rectángulo: esquinas redondeadas 1" o:spid="_x0000_s1029" style="position:absolute;margin-left:28.5pt;margin-top:11.2pt;width:120.75pt;height:52.5pt;z-index:251680768;visibility:visible;mso-wrap-style:square;mso-height-percent:0;mso-wrap-distance-left:9pt;mso-wrap-distance-top:0;mso-wrap-distance-right:9pt;mso-wrap-distance-bottom:0;mso-position-horizontal:absolute;mso-position-horizontal-relative:text;mso-position-vertical:absolute;mso-position-vertical-relative:text;mso-height-percent:0;mso-height-relative:margin;v-text-anchor:middle" arcsize="10923f" o:gfxdata="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" fillcolor="#5b9bd5 [3204]" strokecolor="#1f4d78 [1604]" strokeweight="1pt">
                 <v:stroke joinstyle="miter"/>
@@ -6520,7 +6596,7 @@
         <w:rPr>
           <w:rFonts w:cstheme="minorHAnsi"/>
           <w:noProof/>
-          <w:lang w:val="es-ES" w:eastAsia="x-none"/>
+          <w:lang w:val="en-US"/>
         </w:rPr>
         <mc:AlternateContent>
           <mc:Choice Requires="wps">
@@ -6604,7 +6680,7 @@
               </wp:anchor>
             </w:drawing>
           </mc:Choice>
-          <mc:Fallback>
+          <mc:Fallback xmlns:w16cid="http://schemas.microsoft.com/office/word/2016/wordml/cid" xmlns:am3d="http://schemas.microsoft.com/office/drawing/2017/model3d" xmlns:aink="http://schemas.microsoft.com/office/drawing/2016/ink" xmlns:cx8="http://schemas.microsoft.com/office/drawing/2016/5/14/chartex" xmlns:cx7="http://schemas.microsoft.com/office/drawing/2016/5/13/chartex" xmlns:cx6="http://schemas.microsoft.com/office/drawing/2016/5/12/chartex" xmlns:cx5="http://schemas.microsoft.com/office/drawing/2016/5/11/chartex" xmlns:cx4="http://schemas.microsoft.com/office/drawing/2016/5/10/chartex" xmlns:cx3="http://schemas.microsoft.com/office/drawing/2016/5/9/chartex" xmlns:cx2="http://schemas.microsoft.com/office/drawing/2015/10/21/chartex">
             <w:pict>
               <v:roundrect w14:anchorId="68B94170" id="Rectángulo: esquinas redondeadas 24" o:spid="_x0000_s1030" style="position:absolute;margin-left:207.45pt;margin-top:10.75pt;width:120.75pt;height:52.5pt;z-index:251673600;visibility:visible;mso-wrap-style:square;mso-height-percent:0;mso-wrap-distance-left:9pt;mso-wrap-distance-top:0;mso-wrap-distance-right:9pt;mso-wrap-distance-bottom:0;mso-position-horizontal:absolute;mso-position-horizontal-relative:text;mso-position-vertical:absolute;mso-position-vertical-relative:text;mso-height-percent:0;mso-height-relative:margin;v-text-anchor:middle" arcsize="10923f" o:gfxdata="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" fillcolor="#5b9bd5 [3204]" strokecolor="#1f4d78 [1604]" strokeweight="1pt">
                 <v:stroke joinstyle="miter"/>
@@ -6648,7 +6724,7 @@
         <w:rPr>
           <w:rFonts w:cstheme="minorHAnsi"/>
           <w:noProof/>
-          <w:lang w:val="es-ES" w:eastAsia="x-none"/>
+          <w:lang w:val="en-US"/>
         </w:rPr>
         <mc:AlternateContent>
           <mc:Choice Requires="wps">
@@ -6706,7 +6782,7 @@
               </wp:anchor>
             </w:drawing>
           </mc:Choice>
-          <mc:Fallback>
+          <mc:Fallback xmlns:w16cid="http://schemas.microsoft.com/office/word/2016/wordml/cid" xmlns:am3d="http://schemas.microsoft.com/office/drawing/2017/model3d" xmlns:aink="http://schemas.microsoft.com/office/drawing/2016/ink" xmlns:cx8="http://schemas.microsoft.com/office/drawing/2016/5/14/chartex" xmlns:cx7="http://schemas.microsoft.com/office/drawing/2016/5/13/chartex" xmlns:cx6="http://schemas.microsoft.com/office/drawing/2016/5/12/chartex" xmlns:cx5="http://schemas.microsoft.com/office/drawing/2016/5/11/chartex" xmlns:cx4="http://schemas.microsoft.com/office/drawing/2016/5/10/chartex" xmlns:cx3="http://schemas.microsoft.com/office/drawing/2016/5/9/chartex" xmlns:cx2="http://schemas.microsoft.com/office/drawing/2015/10/21/chartex">
             <w:pict>
               <v:line w14:anchorId="6CBFA607" id="Conector recto 3" o:spid="_x0000_s1026" style="position:absolute;z-index:251684864;visibility:visible;mso-wrap-style:square;mso-width-percent:0;mso-height-percent:0;mso-wrap-distance-left:9pt;mso-wrap-distance-top:0;mso-wrap-distance-right:9pt;mso-wrap-distance-bottom:0;mso-position-horizontal:absolute;mso-position-horizontal-relative:text;mso-position-vertical:absolute;mso-position-vertical-relative:text;mso-width-percent:0;mso-height-percent:0;mso-width-relative:margin;mso-height-relative:margin" from="271.8pt,13.15pt" to="271.8pt,82.15pt" o:gfxdata="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" strokecolor="#5b9bd5 [3204]" strokeweight=".5pt">
                 <v:stroke joinstyle="miter"/>
@@ -6719,6 +6795,7 @@
         <w:rPr>
           <w:rFonts w:cstheme="minorHAnsi"/>
           <w:noProof/>
+          <w:lang w:val="en-US"/>
         </w:rPr>
         <mc:AlternateContent>
           <mc:Choice Requires="wps">
@@ -6773,7 +6850,7 @@
               </wp:anchor>
             </w:drawing>
           </mc:Choice>
-          <mc:Fallback>
+          <mc:Fallback xmlns:w16cid="http://schemas.microsoft.com/office/word/2016/wordml/cid" xmlns:am3d="http://schemas.microsoft.com/office/drawing/2017/model3d" xmlns:aink="http://schemas.microsoft.com/office/drawing/2016/ink" xmlns:cx8="http://schemas.microsoft.com/office/drawing/2016/5/14/chartex" xmlns:cx7="http://schemas.microsoft.com/office/drawing/2016/5/13/chartex" xmlns:cx6="http://schemas.microsoft.com/office/drawing/2016/5/12/chartex" xmlns:cx5="http://schemas.microsoft.com/office/drawing/2016/5/11/chartex" xmlns:cx4="http://schemas.microsoft.com/office/drawing/2016/5/10/chartex" xmlns:cx3="http://schemas.microsoft.com/office/drawing/2016/5/9/chartex" xmlns:cx2="http://schemas.microsoft.com/office/drawing/2015/10/21/chartex">
             <w:pict>
               <v:shapetype w14:anchorId="78C502CC" id="_x0000_t32" coordsize="21600,21600" o:spt="32" o:oned="t" path="m,l21600,21600e" filled="f">
                 <v:path arrowok="t" fillok="f" o:connecttype="none"/>
@@ -6799,7 +6876,7 @@
         <w:rPr>
           <w:rFonts w:cstheme="minorHAnsi"/>
           <w:noProof/>
-          <w:lang w:val="es-ES" w:eastAsia="x-none"/>
+          <w:lang w:val="en-US"/>
         </w:rPr>
         <mc:AlternateContent>
           <mc:Choice Requires="wps">
@@ -6883,7 +6960,7 @@
               </wp:anchor>
             </w:drawing>
           </mc:Choice>
-          <mc:Fallback>
+          <mc:Fallback xmlns:w16cid="http://schemas.microsoft.com/office/word/2016/wordml/cid" xmlns:am3d="http://schemas.microsoft.com/office/drawing/2017/model3d" xmlns:aink="http://schemas.microsoft.com/office/drawing/2016/ink" xmlns:cx8="http://schemas.microsoft.com/office/drawing/2016/5/14/chartex" xmlns:cx7="http://schemas.microsoft.com/office/drawing/2016/5/13/chartex" xmlns:cx6="http://schemas.microsoft.com/office/drawing/2016/5/12/chartex" xmlns:cx5="http://schemas.microsoft.com/office/drawing/2016/5/11/chartex" xmlns:cx4="http://schemas.microsoft.com/office/drawing/2016/5/10/chartex" xmlns:cx3="http://schemas.microsoft.com/office/drawing/2016/5/9/chartex" xmlns:cx2="http://schemas.microsoft.com/office/drawing/2015/10/21/chartex">
             <w:pict>
               <v:shape w14:anchorId="2A1F9467" id="_x0000_s1031" type="#_x0000_t202" style="position:absolute;margin-left:435pt;margin-top:18.75pt;width:155.25pt;height:110.6pt;z-index:-251628544;visibility:visible;mso-wrap-style:square;mso-width-percent:0;mso-height-percent:200;mso-wrap-distance-left:9pt;mso-wrap-distance-top:3.6pt;mso-wrap-distance-right:9pt;mso-wrap-distance-bottom:3.6pt;mso-position-horizontal:absolute;mso-position-horizontal-relative:page;mso-position-vertical:absolute;mso-position-vertical-relative:text;mso-width-percent:0;mso-height-percent:200;mso-width-relative:margin;mso-height-relative:margin;v-text-anchor:top" o:gfxdata="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" stroked="f">
                 <v:textbox style="mso-fit-shape-to-text:t">
@@ -6930,7 +7007,7 @@
         <w:rPr>
           <w:rFonts w:cstheme="minorHAnsi"/>
           <w:noProof/>
-          <w:lang w:val="es-ES" w:eastAsia="x-none"/>
+          <w:lang w:val="en-US"/>
         </w:rPr>
         <mc:AlternateContent>
           <mc:Choice Requires="wps">
@@ -7014,7 +7091,7 @@
               </wp:anchor>
             </w:drawing>
           </mc:Choice>
-          <mc:Fallback>
+          <mc:Fallback xmlns:w16cid="http://schemas.microsoft.com/office/word/2016/wordml/cid" xmlns:am3d="http://schemas.microsoft.com/office/drawing/2017/model3d" xmlns:aink="http://schemas.microsoft.com/office/drawing/2016/ink" xmlns:cx8="http://schemas.microsoft.com/office/drawing/2016/5/14/chartex" xmlns:cx7="http://schemas.microsoft.com/office/drawing/2016/5/13/chartex" xmlns:cx6="http://schemas.microsoft.com/office/drawing/2016/5/12/chartex" xmlns:cx5="http://schemas.microsoft.com/office/drawing/2016/5/11/chartex" xmlns:cx4="http://schemas.microsoft.com/office/drawing/2016/5/10/chartex" xmlns:cx3="http://schemas.microsoft.com/office/drawing/2016/5/9/chartex" xmlns:cx2="http://schemas.microsoft.com/office/drawing/2015/10/21/chartex">
             <w:pict>
               <v:roundrect w14:anchorId="2ECCF58C" id="Rectángulo: esquinas redondeadas 26" o:spid="_x0000_s1032" style="position:absolute;margin-left:210.45pt;margin-top:22pt;width:120.75pt;height:51pt;z-index:251676672;visibility:visible;mso-wrap-style:square;mso-height-percent:0;mso-wrap-distance-left:9pt;mso-wrap-distance-top:0;mso-wrap-distance-right:9pt;mso-wrap-distance-bottom:0;mso-position-horizontal:absolute;mso-position-horizontal-relative:text;mso-position-vertical:absolute;mso-position-vertical-relative:text;mso-height-percent:0;mso-height-relative:margin;v-text-anchor:middle" arcsize="10923f" o:gfxdata="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" fillcolor="#5b9bd5 [3204]" strokecolor="#1f4d78 [1604]" strokeweight="1pt">
                 <v:stroke joinstyle="miter"/>
@@ -7071,8 +7148,8 @@
           <w:lang w:val="es-ES"/>
         </w:rPr>
       </w:pPr>
-      <w:bookmarkStart w:id="31" w:name="_Toc522722"/>
-      <w:bookmarkStart w:id="32" w:name="_Toc20410426"/>
+      <w:bookmarkStart w:id="32" w:name="_Toc522722"/>
+      <w:bookmarkStart w:id="33" w:name="_Toc20410426"/>
       <w:r>
         <w:rPr>
           <w:rFonts w:asciiTheme="minorHAnsi" w:eastAsia="Calibri" w:hAnsiTheme="minorHAnsi" w:cstheme="minorHAnsi"/>
@@ -7103,8 +7180,8 @@
         <w:tab/>
         <w:t>Expectativas de la Empresa</w:t>
       </w:r>
-      <w:bookmarkEnd w:id="31"/>
       <w:bookmarkEnd w:id="32"/>
+      <w:bookmarkEnd w:id="33"/>
     </w:p>
     <w:p>
       <w:pPr>
@@ -7208,8 +7285,8 @@
           <w:lang w:val="es-ES"/>
         </w:rPr>
       </w:pPr>
-      <w:bookmarkStart w:id="33" w:name="_Toc522723"/>
-      <w:bookmarkStart w:id="34" w:name="_Toc20410427"/>
+      <w:bookmarkStart w:id="34" w:name="_Toc522723"/>
+      <w:bookmarkStart w:id="35" w:name="_Toc20410427"/>
       <w:r>
         <w:rPr>
           <w:rFonts w:asciiTheme="minorHAnsi" w:eastAsia="Calibri" w:hAnsiTheme="minorHAnsi" w:cstheme="minorHAnsi"/>
@@ -7239,8 +7316,8 @@
         <w:tab/>
         <w:t>Aspectos Generales</w:t>
       </w:r>
-      <w:bookmarkEnd w:id="33"/>
       <w:bookmarkEnd w:id="34"/>
+      <w:bookmarkEnd w:id="35"/>
     </w:p>
     <w:p>
       <w:pPr>
@@ -7423,8 +7500,8 @@
           <w:lang w:val="es-ES"/>
         </w:rPr>
       </w:pPr>
-      <w:bookmarkStart w:id="35" w:name="_Toc522724"/>
-      <w:bookmarkStart w:id="36" w:name="_Toc20410428"/>
+      <w:bookmarkStart w:id="36" w:name="_Toc522724"/>
+      <w:bookmarkStart w:id="37" w:name="_Toc20410428"/>
       <w:r>
         <w:rPr>
           <w:rFonts w:asciiTheme="minorHAnsi" w:eastAsia="Calibri" w:hAnsiTheme="minorHAnsi" w:cstheme="minorHAnsi"/>
@@ -7454,8 +7531,8 @@
         <w:tab/>
         <w:t>Cuadro Resumen de la empresa</w:t>
       </w:r>
-      <w:bookmarkEnd w:id="35"/>
       <w:bookmarkEnd w:id="36"/>
+      <w:bookmarkEnd w:id="37"/>
     </w:p>
     <w:p>
       <w:pPr>
@@ -7550,8 +7627,8 @@
                 <w:lang w:val="en-US"/>
               </w:rPr>
             </w:pPr>
-            <w:bookmarkStart w:id="37" w:name="_Hlk19612362"/>
-            <w:bookmarkStart w:id="38" w:name="_Hlk19531894"/>
+            <w:bookmarkStart w:id="38" w:name="_Hlk19612362"/>
+            <w:bookmarkStart w:id="39" w:name="_Hlk19531894"/>
             <w:r>
               <w:rPr>
                 <w:b/>
@@ -7560,7 +7637,7 @@
               </w:rPr>
               <w:t>PQS DICAL Project Management &amp; Consultants</w:t>
             </w:r>
-            <w:bookmarkEnd w:id="37"/>
+            <w:bookmarkEnd w:id="38"/>
             <w:r>
               <w:rPr>
                 <w:b/>
@@ -7570,7 +7647,7 @@
               <w:t>.</w:t>
             </w:r>
           </w:p>
-          <w:bookmarkEnd w:id="38"/>
+          <w:bookmarkEnd w:id="39"/>
           <w:p>
             <w:pPr>
               <w:rPr>
@@ -7856,7 +7933,7 @@
               </w:rPr>
               <w:t xml:space="preserve">Mario Visci y </w:t>
             </w:r>
-            <w:bookmarkStart w:id="39" w:name="_Hlk19530987"/>
+            <w:bookmarkStart w:id="40" w:name="_Hlk19530987"/>
             <w:r>
               <w:rPr>
                 <w:rFonts w:cstheme="minorHAnsi"/>
@@ -7864,7 +7941,7 @@
               </w:rPr>
               <w:t>Miguel Diaz Caño</w:t>
             </w:r>
-            <w:bookmarkEnd w:id="39"/>
+            <w:bookmarkEnd w:id="40"/>
           </w:p>
         </w:tc>
       </w:tr>
@@ -8060,7 +8137,7 @@
           <w:lang w:val="es-ES"/>
         </w:rPr>
       </w:pPr>
-      <w:bookmarkStart w:id="40" w:name="_Toc522725"/>
+      <w:bookmarkStart w:id="41" w:name="_Toc522725"/>
     </w:p>
     <w:p>
       <w:pPr>
@@ -8086,7 +8163,7 @@
           <w:szCs w:val="22"/>
         </w:rPr>
       </w:pPr>
-      <w:bookmarkStart w:id="41" w:name="_Toc20410429"/>
+      <w:bookmarkStart w:id="42" w:name="_Toc20410429"/>
       <w:r>
         <w:rPr>
           <w:rFonts w:asciiTheme="minorHAnsi" w:eastAsia="Calibri" w:hAnsiTheme="minorHAnsi" w:cstheme="minorHAnsi"/>
@@ -8114,8 +8191,8 @@
         </w:rPr>
         <w:t>5 Justificación del problema</w:t>
       </w:r>
-      <w:bookmarkEnd w:id="40"/>
       <w:bookmarkEnd w:id="41"/>
+      <w:bookmarkEnd w:id="42"/>
     </w:p>
     <w:p>
       <w:pPr>
@@ -8201,8 +8278,8 @@
           <w:szCs w:val="22"/>
         </w:rPr>
       </w:pPr>
-      <w:bookmarkStart w:id="42" w:name="_Toc522726"/>
-      <w:bookmarkStart w:id="43" w:name="_Toc20410430"/>
+      <w:bookmarkStart w:id="43" w:name="_Toc522726"/>
+      <w:bookmarkStart w:id="44" w:name="_Toc20410430"/>
       <w:r>
         <w:rPr>
           <w:rFonts w:asciiTheme="minorHAnsi" w:eastAsia="Calibri" w:hAnsiTheme="minorHAnsi" w:cstheme="minorHAnsi"/>
@@ -8216,8 +8293,8 @@
         </w:rPr>
         <w:t>1.6 Cartas</w:t>
       </w:r>
-      <w:bookmarkEnd w:id="42"/>
       <w:bookmarkEnd w:id="43"/>
+      <w:bookmarkEnd w:id="44"/>
     </w:p>
     <w:p/>
     <w:p>
@@ -8235,8 +8312,8 @@
           <w:szCs w:val="22"/>
         </w:rPr>
       </w:pPr>
-      <w:bookmarkStart w:id="44" w:name="_Toc522727"/>
-      <w:bookmarkStart w:id="45" w:name="_Toc20410431"/>
+      <w:bookmarkStart w:id="45" w:name="_Toc522727"/>
+      <w:bookmarkStart w:id="46" w:name="_Toc20410431"/>
       <w:r>
         <w:rPr>
           <w:rFonts w:asciiTheme="minorHAnsi" w:eastAsia="Calibri" w:hAnsiTheme="minorHAnsi" w:cstheme="minorHAnsi"/>
@@ -8276,8 +8353,8 @@
         </w:rPr>
         <w:t xml:space="preserve"> en ella</w:t>
       </w:r>
-      <w:bookmarkEnd w:id="44"/>
       <w:bookmarkEnd w:id="45"/>
+      <w:bookmarkEnd w:id="46"/>
       <w:r>
         <w:rPr>
           <w:rFonts w:asciiTheme="minorHAnsi" w:eastAsia="Calibri" w:hAnsiTheme="minorHAnsi" w:cstheme="minorHAnsi"/>
@@ -8361,7 +8438,7 @@
           <w:lang w:val="en-US"/>
         </w:rPr>
       </w:pPr>
-      <w:bookmarkStart w:id="46" w:name="_Hlk20112586"/>
+      <w:bookmarkStart w:id="47" w:name="_Hlk20112586"/>
       <w:r>
         <w:rPr>
           <w:lang w:val="en-US"/>
@@ -8411,16 +8488,8 @@
         <w:rPr>
           <w:rFonts w:cstheme="minorHAnsi"/>
         </w:rPr>
-        <w:t xml:space="preserve">Mario </w:t>
-      </w:r>
-      <w:proofErr w:type="spellStart"/>
-      <w:r>
-        <w:rPr>
-          <w:rFonts w:cstheme="minorHAnsi"/>
-        </w:rPr>
-        <w:t>Visi</w:t>
-      </w:r>
-      <w:proofErr w:type="spellEnd"/>
+        <w:t>Mario Visi</w:t>
+      </w:r>
     </w:p>
     <w:p>
       <w:pPr>
@@ -8891,7 +8960,7 @@
         </w:rPr>
         <w:t xml:space="preserve">: 1-1547-0566                                                              </w:t>
       </w:r>
-      <w:bookmarkStart w:id="47" w:name="_Hlk19612408"/>
+      <w:bookmarkStart w:id="48" w:name="_Hlk19612408"/>
       <w:r>
         <w:rPr>
           <w:rFonts w:ascii="Times New Roman" w:hAnsi="Times New Roman" w:cs="Times New Roman"/>
@@ -8901,9 +8970,9 @@
         </w:rPr>
         <w:t>D.N.I: C-02069961</w:t>
       </w:r>
-      <w:bookmarkEnd w:id="47"/>
-    </w:p>
-    <w:bookmarkEnd w:id="46"/>
+      <w:bookmarkEnd w:id="48"/>
+    </w:p>
+    <w:bookmarkEnd w:id="47"/>
     <w:p>
       <w:pPr>
         <w:pStyle w:val="Sinespaciado"/>
@@ -8964,18 +9033,18 @@
         <w:t>:</w:t>
       </w:r>
     </w:p>
-    <w:bookmarkStart w:id="48" w:name="_Toc20410432"/>
-    <w:bookmarkEnd w:id="48"/>
+    <w:bookmarkStart w:id="49" w:name="_Toc20410432"/>
+    <w:bookmarkEnd w:id="49"/>
     <w:p>
       <w:pPr>
         <w:pStyle w:val="Ttulo2"/>
       </w:pPr>
       <w:r>
         <w:object w:dxaOrig="1543" w:dyaOrig="995" w14:anchorId="6B05C6D6">
-          <v:shape id="_x0000_i1040" type="#_x0000_t75" style="width:77.15pt;height:49.75pt" o:ole="">
+          <v:shape id="_x0000_i1027" type="#_x0000_t75" style="width:77.15pt;height:49.75pt" o:ole="">
             <v:imagedata r:id="rId9" o:title=""/>
           </v:shape>
-          <o:OLEObject Type="Embed" ProgID="AcroExch.Document.DC" ShapeID="_x0000_i1040" DrawAspect="Icon" ObjectID="_1631023209" r:id="rId14"/>
+          <o:OLEObject Type="Embed" ProgID="AcroExch.Document.DC" ShapeID="_x0000_i1027" DrawAspect="Icon" ObjectID="_1631365532" r:id="rId14"/>
         </w:object>
       </w:r>
     </w:p>
@@ -9038,8 +9107,8 @@
           <w:szCs w:val="22"/>
         </w:rPr>
       </w:pPr>
-      <w:bookmarkStart w:id="49" w:name="_Toc522728"/>
-      <w:bookmarkStart w:id="50" w:name="_Toc20410433"/>
+      <w:bookmarkStart w:id="50" w:name="_Toc522728"/>
+      <w:bookmarkStart w:id="51" w:name="_Toc20410433"/>
       <w:r>
         <w:rPr>
           <w:rFonts w:asciiTheme="minorHAnsi" w:eastAsia="Calibri" w:hAnsiTheme="minorHAnsi" w:cstheme="minorHAnsi"/>
@@ -9053,8 +9122,8 @@
         </w:rPr>
         <w:t>1.6.2 Aprobación por la empresa (para desarrollar el proyecto)</w:t>
       </w:r>
-      <w:bookmarkEnd w:id="49"/>
       <w:bookmarkEnd w:id="50"/>
+      <w:bookmarkEnd w:id="51"/>
     </w:p>
     <w:p>
       <w:pPr>
@@ -9102,8 +9171,8 @@
         </w:rPr>
       </w:pPr>
     </w:p>
-    <w:bookmarkStart w:id="51" w:name="_Toc20410434"/>
-    <w:bookmarkEnd w:id="51"/>
+    <w:bookmarkStart w:id="52" w:name="_Toc20410434"/>
+    <w:bookmarkEnd w:id="52"/>
     <w:p>
       <w:pPr>
         <w:pStyle w:val="Ttulo2"/>
@@ -9116,10 +9185,10 @@
           <w:lang w:val="es-ES"/>
         </w:rPr>
         <w:object w:dxaOrig="1543" w:dyaOrig="995" w14:anchorId="65D25BA1">
-          <v:shape id="_x0000_i1042" type="#_x0000_t75" style="width:77.15pt;height:49.75pt" o:ole="">
+          <v:shape id="_x0000_i1028" type="#_x0000_t75" style="width:77.15pt;height:49.75pt" o:ole="">
             <v:imagedata r:id="rId11" o:title=""/>
           </v:shape>
-          <o:OLEObject Type="Embed" ProgID="AcroExch.Document.DC" ShapeID="_x0000_i1042" DrawAspect="Icon" ObjectID="_1631023210" r:id="rId15"/>
+          <o:OLEObject Type="Embed" ProgID="AcroExch.Document.DC" ShapeID="_x0000_i1028" DrawAspect="Icon" ObjectID="_1631365533" r:id="rId15"/>
         </w:object>
       </w:r>
     </w:p>
@@ -9238,7 +9307,7 @@
 </file>
 
 <file path=word/endnotes.xml><?xml version="1.0" encoding="utf-8"?>
-<w:endnotes xmlns:wpc="http://schemas.microsoft.com/office/word/2010/wordprocessingCanvas" xmlns:cx="http://schemas.microsoft.com/office/drawing/2014/chartex" xmlns:cx1="http://schemas.microsoft.com/office/drawing/2015/9/8/chartex" xmlns:cx2="http://schemas.microsoft.com/office/drawing/2015/10/21/chartex" xmlns:cx3="http://schemas.microsoft.com/office/drawing/2016/5/9/chartex" xmlns:cx4="http://schemas.microsoft.com/office/drawing/2016/5/10/chartex" xmlns:cx5="http://schemas.microsoft.com/office/drawing/2016/5/11/chartex" xmlns:cx6="http://schemas.microsoft.com/office/drawing/2016/5/12/chartex" xmlns:cx7="http://schemas.microsoft.com/office/drawing/2016/5/13/chartex" xmlns:cx8="http://schemas.microsoft.com/office/drawing/2016/5/14/chartex" xmlns:mc="http://schemas.openxmlformats.org/markup-compatibility/2006" xmlns:aink="http://schemas.microsoft.com/office/drawing/2016/ink" xmlns:am3d="http://schemas.microsoft.com/office/drawing/2017/model3d" xmlns:o="urn:schemas-microsoft-com:office:office" xmlns:r="http://schemas.openxmlformats.org/officeDocument/2006/relationships" xmlns:m="http://schemas.openxmlformats.org/officeDocument/2006/math" xmlns:v="urn:schemas-microsoft-com:vml" xmlns:wp14="http://schemas.microsoft.com/office/word/2010/wordprocessingDrawing" xmlns:wp="http://schemas.openxmlformats.org/drawingml/2006/wordprocessingDrawing" xmlns:w10="urn:schemas-microsoft-com:office:word" xmlns:w="http://schemas.openxmlformats.org/wordprocessingml/2006/main" xmlns:w14="http://schemas.microsoft.com/office/word/2010/wordml" xmlns:w15="http://schemas.microsoft.com/office/word/2012/wordml" xmlns:w16cid="http://schemas.microsoft.com/office/word/2016/wordml/cid" xmlns:w16se="http://schemas.microsoft.com/office/word/2015/wordml/symex" xmlns:wpg="http://schemas.microsoft.com/office/word/2010/wordprocessingGroup" xmlns:wpi="http://schemas.microsoft.com/office/word/2010/wordprocessingInk" xmlns:wne="http://schemas.microsoft.com/office/word/2006/wordml" xmlns:wps="http://schemas.microsoft.com/office/word/2010/wordprocessingShape" mc:Ignorable="w14 w15 w16se w16cid wp14">
+<w:endnotes xmlns:wpc="http://schemas.microsoft.com/office/word/2010/wordprocessingCanvas" xmlns:cx="http://schemas.microsoft.com/office/drawing/2014/chartex" xmlns:cx1="http://schemas.microsoft.com/office/drawing/2015/9/8/chartex" xmlns:mc="http://schemas.openxmlformats.org/markup-compatibility/2006" xmlns:o="urn:schemas-microsoft-com:office:office" xmlns:r="http://schemas.openxmlformats.org/officeDocument/2006/relationships" xmlns:m="http://schemas.openxmlformats.org/officeDocument/2006/math" xmlns:v="urn:schemas-microsoft-com:vml" xmlns:wp14="http://schemas.microsoft.com/office/word/2010/wordprocessingDrawing" xmlns:wp="http://schemas.openxmlformats.org/drawingml/2006/wordprocessingDrawing" xmlns:w10="urn:schemas-microsoft-com:office:word" xmlns:w="http://schemas.openxmlformats.org/wordprocessingml/2006/main" xmlns:w14="http://schemas.microsoft.com/office/word/2010/wordml" xmlns:w15="http://schemas.microsoft.com/office/word/2012/wordml" xmlns:w16se="http://schemas.microsoft.com/office/word/2015/wordml/symex" xmlns:wpg="http://schemas.microsoft.com/office/word/2010/wordprocessingGroup" xmlns:wpi="http://schemas.microsoft.com/office/word/2010/wordprocessingInk" xmlns:wne="http://schemas.microsoft.com/office/word/2006/wordml" xmlns:wps="http://schemas.microsoft.com/office/word/2010/wordprocessingShape" mc:Ignorable="w14 w15 w16se wp14">
   <w:endnote w:type="separator" w:id="-1">
     <w:p>
       <w:pPr>
@@ -9263,7 +9332,7 @@
 </file>
 
 <file path=word/footer1.xml><?xml version="1.0" encoding="utf-8"?>
-<w:ftr xmlns:wpc="http://schemas.microsoft.com/office/word/2010/wordprocessingCanvas" xmlns:cx="http://schemas.microsoft.com/office/drawing/2014/chartex" xmlns:cx1="http://schemas.microsoft.com/office/drawing/2015/9/8/chartex" xmlns:cx2="http://schemas.microsoft.com/office/drawing/2015/10/21/chartex" xmlns:cx3="http://schemas.microsoft.com/office/drawing/2016/5/9/chartex" xmlns:cx4="http://schemas.microsoft.com/office/drawing/2016/5/10/chartex" xmlns:cx5="http://schemas.microsoft.com/office/drawing/2016/5/11/chartex" xmlns:cx6="http://schemas.microsoft.com/office/drawing/2016/5/12/chartex" xmlns:cx7="http://schemas.microsoft.com/office/drawing/2016/5/13/chartex" xmlns:cx8="http://schemas.microsoft.com/office/drawing/2016/5/14/chartex" xmlns:mc="http://schemas.openxmlformats.org/markup-compatibility/2006" xmlns:aink="http://schemas.microsoft.com/office/drawing/2016/ink" xmlns:am3d="http://schemas.microsoft.com/office/drawing/2017/model3d" xmlns:o="urn:schemas-microsoft-com:office:office" xmlns:r="http://schemas.openxmlformats.org/officeDocument/2006/relationships" xmlns:m="http://schemas.openxmlformats.org/officeDocument/2006/math" xmlns:v="urn:schemas-microsoft-com:vml" xmlns:wp14="http://schemas.microsoft.com/office/word/2010/wordprocessingDrawing" xmlns:wp="http://schemas.openxmlformats.org/drawingml/2006/wordprocessingDrawing" xmlns:w10="urn:schemas-microsoft-com:office:word" xmlns:w="http://schemas.openxmlformats.org/wordprocessingml/2006/main" xmlns:w14="http://schemas.microsoft.com/office/word/2010/wordml" xmlns:w15="http://schemas.microsoft.com/office/word/2012/wordml" xmlns:w16cid="http://schemas.microsoft.com/office/word/2016/wordml/cid" xmlns:w16se="http://schemas.microsoft.com/office/word/2015/wordml/symex" xmlns:wpg="http://schemas.microsoft.com/office/word/2010/wordprocessingGroup" xmlns:wpi="http://schemas.microsoft.com/office/word/2010/wordprocessingInk" xmlns:wne="http://schemas.microsoft.com/office/word/2006/wordml" xmlns:wps="http://schemas.microsoft.com/office/word/2010/wordprocessingShape" mc:Ignorable="w14 w15 w16se w16cid wp14">
+<w:ftr xmlns:wpc="http://schemas.microsoft.com/office/word/2010/wordprocessingCanvas" xmlns:cx="http://schemas.microsoft.com/office/drawing/2014/chartex" xmlns:cx1="http://schemas.microsoft.com/office/drawing/2015/9/8/chartex" xmlns:mc="http://schemas.openxmlformats.org/markup-compatibility/2006" xmlns:o="urn:schemas-microsoft-com:office:office" xmlns:r="http://schemas.openxmlformats.org/officeDocument/2006/relationships" xmlns:m="http://schemas.openxmlformats.org/officeDocument/2006/math" xmlns:v="urn:schemas-microsoft-com:vml" xmlns:wp14="http://schemas.microsoft.com/office/word/2010/wordprocessingDrawing" xmlns:wp="http://schemas.openxmlformats.org/drawingml/2006/wordprocessingDrawing" xmlns:w10="urn:schemas-microsoft-com:office:word" xmlns:w="http://schemas.openxmlformats.org/wordprocessingml/2006/main" xmlns:w14="http://schemas.microsoft.com/office/word/2010/wordml" xmlns:w15="http://schemas.microsoft.com/office/word/2012/wordml" xmlns:w16se="http://schemas.microsoft.com/office/word/2015/wordml/symex" xmlns:wpg="http://schemas.microsoft.com/office/word/2010/wordprocessingGroup" xmlns:wpi="http://schemas.microsoft.com/office/word/2010/wordprocessingInk" xmlns:wne="http://schemas.microsoft.com/office/word/2006/wordml" xmlns:wps="http://schemas.microsoft.com/office/word/2010/wordprocessingShape" mc:Ignorable="w14 w15 w16se wp14">
   <w:tbl>
     <w:tblPr>
       <w:tblW w:w="5175" w:type="pct"/>
@@ -9372,7 +9441,7 @@
               <w:color w:val="FFFFFF" w:themeColor="background1"/>
               <w:lang w:val="es-ES"/>
             </w:rPr>
-            <w:t>35</w:t>
+            <w:t>11</w:t>
           </w:r>
           <w:r>
             <w:rPr>
@@ -9393,7 +9462,7 @@
 </file>
 
 <file path=word/footnotes.xml><?xml version="1.0" encoding="utf-8"?>
-<w:footnotes xmlns:wpc="http://schemas.microsoft.com/office/word/2010/wordprocessingCanvas" xmlns:cx="http://schemas.microsoft.com/office/drawing/2014/chartex" xmlns:cx1="http://schemas.microsoft.com/office/drawing/2015/9/8/chartex" xmlns:cx2="http://schemas.microsoft.com/office/drawing/2015/10/21/chartex" xmlns:cx3="http://schemas.microsoft.com/office/drawing/2016/5/9/chartex" xmlns:cx4="http://schemas.microsoft.com/office/drawing/2016/5/10/chartex" xmlns:cx5="http://schemas.microsoft.com/office/drawing/2016/5/11/chartex" xmlns:cx6="http://schemas.microsoft.com/office/drawing/2016/5/12/chartex" xmlns:cx7="http://schemas.microsoft.com/office/drawing/2016/5/13/chartex" xmlns:cx8="http://schemas.microsoft.com/office/drawing/2016/5/14/chartex" xmlns:mc="http://schemas.openxmlformats.org/markup-compatibility/2006" xmlns:aink="http://schemas.microsoft.com/office/drawing/2016/ink" xmlns:am3d="http://schemas.microsoft.com/office/drawing/2017/model3d" xmlns:o="urn:schemas-microsoft-com:office:office" xmlns:r="http://schemas.openxmlformats.org/officeDocument/2006/relationships" xmlns:m="http://schemas.openxmlformats.org/officeDocument/2006/math" xmlns:v="urn:schemas-microsoft-com:vml" xmlns:wp14="http://schemas.microsoft.com/office/word/2010/wordprocessingDrawing" xmlns:wp="http://schemas.openxmlformats.org/drawingml/2006/wordprocessingDrawing" xmlns:w10="urn:schemas-microsoft-com:office:word" xmlns:w="http://schemas.openxmlformats.org/wordprocessingml/2006/main" xmlns:w14="http://schemas.microsoft.com/office/word/2010/wordml" xmlns:w15="http://schemas.microsoft.com/office/word/2012/wordml" xmlns:w16cid="http://schemas.microsoft.com/office/word/2016/wordml/cid" xmlns:w16se="http://schemas.microsoft.com/office/word/2015/wordml/symex" xmlns:wpg="http://schemas.microsoft.com/office/word/2010/wordprocessingGroup" xmlns:wpi="http://schemas.microsoft.com/office/word/2010/wordprocessingInk" xmlns:wne="http://schemas.microsoft.com/office/word/2006/wordml" xmlns:wps="http://schemas.microsoft.com/office/word/2010/wordprocessingShape" mc:Ignorable="w14 w15 w16se w16cid wp14">
+<w:footnotes xmlns:wpc="http://schemas.microsoft.com/office/word/2010/wordprocessingCanvas" xmlns:cx="http://schemas.microsoft.com/office/drawing/2014/chartex" xmlns:cx1="http://schemas.microsoft.com/office/drawing/2015/9/8/chartex" xmlns:mc="http://schemas.openxmlformats.org/markup-compatibility/2006" xmlns:o="urn:schemas-microsoft-com:office:office" xmlns:r="http://schemas.openxmlformats.org/officeDocument/2006/relationships" xmlns:m="http://schemas.openxmlformats.org/officeDocument/2006/math" xmlns:v="urn:schemas-microsoft-com:vml" xmlns:wp14="http://schemas.microsoft.com/office/word/2010/wordprocessingDrawing" xmlns:wp="http://schemas.openxmlformats.org/drawingml/2006/wordprocessingDrawing" xmlns:w10="urn:schemas-microsoft-com:office:word" xmlns:w="http://schemas.openxmlformats.org/wordprocessingml/2006/main" xmlns:w14="http://schemas.microsoft.com/office/word/2010/wordml" xmlns:w15="http://schemas.microsoft.com/office/word/2012/wordml" xmlns:w16se="http://schemas.microsoft.com/office/word/2015/wordml/symex" xmlns:wpg="http://schemas.microsoft.com/office/word/2010/wordprocessingGroup" xmlns:wpi="http://schemas.microsoft.com/office/word/2010/wordprocessingInk" xmlns:wne="http://schemas.microsoft.com/office/word/2006/wordml" xmlns:wps="http://schemas.microsoft.com/office/word/2010/wordprocessingShape" mc:Ignorable="w14 w15 w16se wp14">
   <w:footnote w:type="separator" w:id="-1">
     <w:p>
       <w:pPr>
@@ -9418,7 +9487,7 @@
 </file>
 
 <file path=word/header1.xml><?xml version="1.0" encoding="utf-8"?>
-<w:hdr xmlns:wpc="http://schemas.microsoft.com/office/word/2010/wordprocessingCanvas" xmlns:cx="http://schemas.microsoft.com/office/drawing/2014/chartex" xmlns:cx1="http://schemas.microsoft.com/office/drawing/2015/9/8/chartex" xmlns:cx2="http://schemas.microsoft.com/office/drawing/2015/10/21/chartex" xmlns:cx3="http://schemas.microsoft.com/office/drawing/2016/5/9/chartex" xmlns:cx4="http://schemas.microsoft.com/office/drawing/2016/5/10/chartex" xmlns:cx5="http://schemas.microsoft.com/office/drawing/2016/5/11/chartex" xmlns:cx6="http://schemas.microsoft.com/office/drawing/2016/5/12/chartex" xmlns:cx7="http://schemas.microsoft.com/office/drawing/2016/5/13/chartex" xmlns:cx8="http://schemas.microsoft.com/office/drawing/2016/5/14/chartex" xmlns:mc="http://schemas.openxmlformats.org/markup-compatibility/2006" xmlns:aink="http://schemas.microsoft.com/office/drawing/2016/ink" xmlns:am3d="http://schemas.microsoft.com/office/drawing/2017/model3d" xmlns:o="urn:schemas-microsoft-com:office:office" xmlns:r="http://schemas.openxmlformats.org/officeDocument/2006/relationships" xmlns:m="http://schemas.openxmlformats.org/officeDocument/2006/math" xmlns:v="urn:schemas-microsoft-com:vml" xmlns:wp14="http://schemas.microsoft.com/office/word/2010/wordprocessingDrawing" xmlns:wp="http://schemas.openxmlformats.org/drawingml/2006/wordprocessingDrawing" xmlns:w10="urn:schemas-microsoft-com:office:word" xmlns:w="http://schemas.openxmlformats.org/wordprocessingml/2006/main" xmlns:w14="http://schemas.microsoft.com/office/word/2010/wordml" xmlns:w15="http://schemas.microsoft.com/office/word/2012/wordml" xmlns:w16cid="http://schemas.microsoft.com/office/word/2016/wordml/cid" xmlns:w16se="http://schemas.microsoft.com/office/word/2015/wordml/symex" xmlns:wpg="http://schemas.microsoft.com/office/word/2010/wordprocessingGroup" xmlns:wpi="http://schemas.microsoft.com/office/word/2010/wordprocessingInk" xmlns:wne="http://schemas.microsoft.com/office/word/2006/wordml" xmlns:wps="http://schemas.microsoft.com/office/word/2010/wordprocessingShape" mc:Ignorable="w14 w15 w16se w16cid wp14">
+<w:hdr xmlns:wpc="http://schemas.microsoft.com/office/word/2010/wordprocessingCanvas" xmlns:cx="http://schemas.microsoft.com/office/drawing/2014/chartex" xmlns:cx1="http://schemas.microsoft.com/office/drawing/2015/9/8/chartex" xmlns:mc="http://schemas.openxmlformats.org/markup-compatibility/2006" xmlns:o="urn:schemas-microsoft-com:office:office" xmlns:r="http://schemas.openxmlformats.org/officeDocument/2006/relationships" xmlns:m="http://schemas.openxmlformats.org/officeDocument/2006/math" xmlns:v="urn:schemas-microsoft-com:vml" xmlns:wp14="http://schemas.microsoft.com/office/word/2010/wordprocessingDrawing" xmlns:wp="http://schemas.openxmlformats.org/drawingml/2006/wordprocessingDrawing" xmlns:w10="urn:schemas-microsoft-com:office:word" xmlns:w="http://schemas.openxmlformats.org/wordprocessingml/2006/main" xmlns:w14="http://schemas.microsoft.com/office/word/2010/wordml" xmlns:w15="http://schemas.microsoft.com/office/word/2012/wordml" xmlns:w16se="http://schemas.microsoft.com/office/word/2015/wordml/symex" xmlns:wpg="http://schemas.microsoft.com/office/word/2010/wordprocessingGroup" xmlns:wpi="http://schemas.microsoft.com/office/word/2010/wordprocessingInk" xmlns:wne="http://schemas.microsoft.com/office/word/2006/wordml" xmlns:wps="http://schemas.microsoft.com/office/word/2010/wordprocessingShape" mc:Ignorable="w14 w15 w16se wp14">
   <w:p>
     <w:pPr>
       <w:pStyle w:val="Encabezado"/>
@@ -9432,7 +9501,7 @@
 </file>
 
 <file path=word/header2.xml><?xml version="1.0" encoding="utf-8"?>
-<w:hdr xmlns:wpc="http://schemas.microsoft.com/office/word/2010/wordprocessingCanvas" xmlns:cx="http://schemas.microsoft.com/office/drawing/2014/chartex" xmlns:cx1="http://schemas.microsoft.com/office/drawing/2015/9/8/chartex" xmlns:cx2="http://schemas.microsoft.com/office/drawing/2015/10/21/chartex" xmlns:cx3="http://schemas.microsoft.com/office/drawing/2016/5/9/chartex" xmlns:cx4="http://schemas.microsoft.com/office/drawing/2016/5/10/chartex" xmlns:cx5="http://schemas.microsoft.com/office/drawing/2016/5/11/chartex" xmlns:cx6="http://schemas.microsoft.com/office/drawing/2016/5/12/chartex" xmlns:cx7="http://schemas.microsoft.com/office/drawing/2016/5/13/chartex" xmlns:cx8="http://schemas.microsoft.com/office/drawing/2016/5/14/chartex" xmlns:mc="http://schemas.openxmlformats.org/markup-compatibility/2006" xmlns:aink="http://schemas.microsoft.com/office/drawing/2016/ink" xmlns:am3d="http://schemas.microsoft.com/office/drawing/2017/model3d" xmlns:o="urn:schemas-microsoft-com:office:office" xmlns:r="http://schemas.openxmlformats.org/officeDocument/2006/relationships" xmlns:m="http://schemas.openxmlformats.org/officeDocument/2006/math" xmlns:v="urn:schemas-microsoft-com:vml" xmlns:wp14="http://schemas.microsoft.com/office/word/2010/wordprocessingDrawing" xmlns:wp="http://schemas.openxmlformats.org/drawingml/2006/wordprocessingDrawing" xmlns:w10="urn:schemas-microsoft-com:office:word" xmlns:w="http://schemas.openxmlformats.org/wordprocessingml/2006/main" xmlns:w14="http://schemas.microsoft.com/office/word/2010/wordml" xmlns:w15="http://schemas.microsoft.com/office/word/2012/wordml" xmlns:w16cid="http://schemas.microsoft.com/office/word/2016/wordml/cid" xmlns:w16se="http://schemas.microsoft.com/office/word/2015/wordml/symex" xmlns:wpg="http://schemas.microsoft.com/office/word/2010/wordprocessingGroup" xmlns:wpi="http://schemas.microsoft.com/office/word/2010/wordprocessingInk" xmlns:wne="http://schemas.microsoft.com/office/word/2006/wordml" xmlns:wps="http://schemas.microsoft.com/office/word/2010/wordprocessingShape" mc:Ignorable="w14 w15 w16se w16cid wp14">
+<w:hdr xmlns:wpc="http://schemas.microsoft.com/office/word/2010/wordprocessingCanvas" xmlns:cx="http://schemas.microsoft.com/office/drawing/2014/chartex" xmlns:cx1="http://schemas.microsoft.com/office/drawing/2015/9/8/chartex" xmlns:mc="http://schemas.openxmlformats.org/markup-compatibility/2006" xmlns:o="urn:schemas-microsoft-com:office:office" xmlns:r="http://schemas.openxmlformats.org/officeDocument/2006/relationships" xmlns:m="http://schemas.openxmlformats.org/officeDocument/2006/math" xmlns:v="urn:schemas-microsoft-com:vml" xmlns:wp14="http://schemas.microsoft.com/office/word/2010/wordprocessingDrawing" xmlns:wp="http://schemas.openxmlformats.org/drawingml/2006/wordprocessingDrawing" xmlns:w10="urn:schemas-microsoft-com:office:word" xmlns:w="http://schemas.openxmlformats.org/wordprocessingml/2006/main" xmlns:w14="http://schemas.microsoft.com/office/word/2010/wordml" xmlns:w15="http://schemas.microsoft.com/office/word/2012/wordml" xmlns:w16se="http://schemas.microsoft.com/office/word/2015/wordml/symex" xmlns:wpg="http://schemas.microsoft.com/office/word/2010/wordprocessingGroup" xmlns:wpi="http://schemas.microsoft.com/office/word/2010/wordprocessingInk" xmlns:wne="http://schemas.microsoft.com/office/word/2006/wordml" xmlns:wps="http://schemas.microsoft.com/office/word/2010/wordprocessingShape" mc:Ignorable="w14 w15 w16se wp14">
   <w:p>
     <w:pPr>
       <w:pStyle w:val="Encabezado"/>
@@ -9440,7 +9509,7 @@
     <w:r>
       <w:rPr>
         <w:noProof/>
-        <w:lang w:val="es-419" w:eastAsia="es-419"/>
+        <w:lang w:val="en-US"/>
       </w:rPr>
       <w:drawing>
         <wp:anchor distT="0" distB="0" distL="114300" distR="114300" simplePos="0" relativeHeight="251659264" behindDoc="1" locked="0" layoutInCell="1" allowOverlap="1" wp14:anchorId="24403EA1" wp14:editId="734C0DC3">
@@ -9511,7 +9580,7 @@
 </file>
 
 <file path=word/numbering.xml><?xml version="1.0" encoding="utf-8"?>
-<w:numbering xmlns:wpc="http://schemas.microsoft.com/office/word/2010/wordprocessingCanvas" xmlns:cx="http://schemas.microsoft.com/office/drawing/2014/chartex" xmlns:cx1="http://schemas.microsoft.com/office/drawing/2015/9/8/chartex" xmlns:cx2="http://schemas.microsoft.com/office/drawing/2015/10/21/chartex" xmlns:cx3="http://schemas.microsoft.com/office/drawing/2016/5/9/chartex" xmlns:cx4="http://schemas.microsoft.com/office/drawing/2016/5/10/chartex" xmlns:cx5="http://schemas.microsoft.com/office/drawing/2016/5/11/chartex" xmlns:cx6="http://schemas.microsoft.com/office/drawing/2016/5/12/chartex" xmlns:cx7="http://schemas.microsoft.com/office/drawing/2016/5/13/chartex" xmlns:cx8="http://schemas.microsoft.com/office/drawing/2016/5/14/chartex" xmlns:mc="http://schemas.openxmlformats.org/markup-compatibility/2006" xmlns:aink="http://schemas.microsoft.com/office/drawing/2016/ink" xmlns:am3d="http://schemas.microsoft.com/office/drawing/2017/model3d" xmlns:o="urn:schemas-microsoft-com:office:office" xmlns:r="http://schemas.openxmlformats.org/officeDocument/2006/relationships" xmlns:m="http://schemas.openxmlformats.org/officeDocument/2006/math" xmlns:v="urn:schemas-microsoft-com:vml" xmlns:wp14="http://schemas.microsoft.com/office/word/2010/wordprocessingDrawing" xmlns:wp="http://schemas.openxmlformats.org/drawingml/2006/wordprocessingDrawing" xmlns:w10="urn:schemas-microsoft-com:office:word" xmlns:w="http://schemas.openxmlformats.org/wordprocessingml/2006/main" xmlns:w14="http://schemas.microsoft.com/office/word/2010/wordml" xmlns:w15="http://schemas.microsoft.com/office/word/2012/wordml" xmlns:w16cid="http://schemas.microsoft.com/office/word/2016/wordml/cid" xmlns:w16se="http://schemas.microsoft.com/office/word/2015/wordml/symex" xmlns:wpg="http://schemas.microsoft.com/office/word/2010/wordprocessingGroup" xmlns:wpi="http://schemas.microsoft.com/office/word/2010/wordprocessingInk" xmlns:wne="http://schemas.microsoft.com/office/word/2006/wordml" xmlns:wps="http://schemas.microsoft.com/office/word/2010/wordprocessingShape" mc:Ignorable="w14 w15 w16se w16cid wp14">
+<w:numbering xmlns:wpc="http://schemas.microsoft.com/office/word/2010/wordprocessingCanvas" xmlns:cx="http://schemas.microsoft.com/office/drawing/2014/chartex" xmlns:cx1="http://schemas.microsoft.com/office/drawing/2015/9/8/chartex" xmlns:mc="http://schemas.openxmlformats.org/markup-compatibility/2006" xmlns:o="urn:schemas-microsoft-com:office:office" xmlns:r="http://schemas.openxmlformats.org/officeDocument/2006/relationships" xmlns:m="http://schemas.openxmlformats.org/officeDocument/2006/math" xmlns:v="urn:schemas-microsoft-com:vml" xmlns:wp14="http://schemas.microsoft.com/office/word/2010/wordprocessingDrawing" xmlns:wp="http://schemas.openxmlformats.org/drawingml/2006/wordprocessingDrawing" xmlns:w10="urn:schemas-microsoft-com:office:word" xmlns:w="http://schemas.openxmlformats.org/wordprocessingml/2006/main" xmlns:w14="http://schemas.microsoft.com/office/word/2010/wordml" xmlns:w15="http://schemas.microsoft.com/office/word/2012/wordml" xmlns:w16se="http://schemas.microsoft.com/office/word/2015/wordml/symex" xmlns:wpg="http://schemas.microsoft.com/office/word/2010/wordprocessingGroup" xmlns:wpi="http://schemas.microsoft.com/office/word/2010/wordprocessingInk" xmlns:wne="http://schemas.microsoft.com/office/word/2006/wordml" xmlns:wps="http://schemas.microsoft.com/office/word/2010/wordprocessingShape" mc:Ignorable="w14 w15 w16se wp14">
   <w:abstractNum w:abstractNumId="0" w15:restartNumberingAfterBreak="0">
     <w:nsid w:val="02B871C0"/>
     <w:multiLevelType w:val="hybridMultilevel"/>
@@ -13869,7 +13938,7 @@
 </file>
 
 <file path=word/styles.xml><?xml version="1.0" encoding="utf-8"?>
-<w:styles xmlns:mc="http://schemas.openxmlformats.org/markup-compatibility/2006" xmlns:r="http://schemas.openxmlformats.org/officeDocument/2006/relationships" xmlns:w="http://schemas.openxmlformats.org/wordprocessingml/2006/main" xmlns:w14="http://schemas.microsoft.com/office/word/2010/wordml" xmlns:w15="http://schemas.microsoft.com/office/word/2012/wordml" xmlns:w16cid="http://schemas.microsoft.com/office/word/2016/wordml/cid" xmlns:w16se="http://schemas.microsoft.com/office/word/2015/wordml/symex" mc:Ignorable="w14 w15 w16se w16cid">
+<w:styles xmlns:mc="http://schemas.openxmlformats.org/markup-compatibility/2006" xmlns:r="http://schemas.openxmlformats.org/officeDocument/2006/relationships" xmlns:w="http://schemas.openxmlformats.org/wordprocessingml/2006/main" xmlns:w14="http://schemas.microsoft.com/office/word/2010/wordml" xmlns:w15="http://schemas.microsoft.com/office/word/2012/wordml" xmlns:w16se="http://schemas.microsoft.com/office/word/2015/wordml/symex" mc:Ignorable="w14 w15 w16se">
   <w:docDefaults>
     <w:rPrDefault>
       <w:rPr>
@@ -13885,7 +13954,7 @@
       </w:pPr>
     </w:pPrDefault>
   </w:docDefaults>
-  <w:latentStyles w:defLockedState="0" w:defUIPriority="99" w:defSemiHidden="0" w:defUnhideWhenUsed="0" w:defQFormat="0" w:count="377">
+  <w:latentStyles w:defLockedState="0" w:defUIPriority="99" w:defSemiHidden="0" w:defUnhideWhenUsed="0" w:defQFormat="0" w:count="371">
     <w:lsdException w:name="Normal" w:uiPriority="0" w:qFormat="1"/>
     <w:lsdException w:name="heading 1" w:uiPriority="9" w:qFormat="1"/>
     <w:lsdException w:name="heading 2" w:semiHidden="1" w:uiPriority="9" w:unhideWhenUsed="1" w:qFormat="1"/>
@@ -14257,12 +14326,6 @@
     <w:lsdException w:name="List Table 5 Dark Accent 6" w:uiPriority="50"/>
     <w:lsdException w:name="List Table 6 Colorful Accent 6" w:uiPriority="51"/>
     <w:lsdException w:name="List Table 7 Colorful Accent 6" w:uiPriority="52"/>
-    <w:lsdException w:name="Mention" w:semiHidden="1" w:unhideWhenUsed="1"/>
-    <w:lsdException w:name="Smart Hyperlink" w:semiHidden="1" w:unhideWhenUsed="1"/>
-    <w:lsdException w:name="Hashtag" w:semiHidden="1" w:unhideWhenUsed="1"/>
-    <w:lsdException w:name="Unresolved Mention" w:semiHidden="1" w:unhideWhenUsed="1"/>
-    <w:lsdException w:name="Smart Link" w:semiHidden="1" w:unhideWhenUsed="1"/>
-    <w:lsdException w:name="Smart Link Error" w:semiHidden="1" w:unhideWhenUsed="1"/>
   </w:latentStyles>
   <w:style w:type="paragraph" w:default="1" w:styleId="Normal">
     <w:name w:val="Normal"/>
@@ -14673,7 +14736,7 @@
 </file>
 
 <file path=word/glossary/document.xml><?xml version="1.0" encoding="utf-8"?>
-<w:glossaryDocument xmlns:wpc="http://schemas.microsoft.com/office/word/2010/wordprocessingCanvas" xmlns:cx="http://schemas.microsoft.com/office/drawing/2014/chartex" xmlns:cx1="http://schemas.microsoft.com/office/drawing/2015/9/8/chartex" xmlns:cx2="http://schemas.microsoft.com/office/drawing/2015/10/21/chartex" xmlns:cx3="http://schemas.microsoft.com/office/drawing/2016/5/9/chartex" xmlns:cx4="http://schemas.microsoft.com/office/drawing/2016/5/10/chartex" xmlns:cx5="http://schemas.microsoft.com/office/drawing/2016/5/11/chartex" xmlns:cx6="http://schemas.microsoft.com/office/drawing/2016/5/12/chartex" xmlns:cx7="http://schemas.microsoft.com/office/drawing/2016/5/13/chartex" xmlns:cx8="http://schemas.microsoft.com/office/drawing/2016/5/14/chartex" xmlns:mc="http://schemas.openxmlformats.org/markup-compatibility/2006" xmlns:aink="http://schemas.microsoft.com/office/drawing/2016/ink" xmlns:am3d="http://schemas.microsoft.com/office/drawing/2017/model3d" xmlns:o="urn:schemas-microsoft-com:office:office" xmlns:r="http://schemas.openxmlformats.org/officeDocument/2006/relationships" xmlns:m="http://schemas.openxmlformats.org/officeDocument/2006/math" xmlns:v="urn:schemas-microsoft-com:vml" xmlns:wp14="http://schemas.microsoft.com/office/word/2010/wordprocessingDrawing" xmlns:wp="http://schemas.openxmlformats.org/drawingml/2006/wordprocessingDrawing" xmlns:w10="urn:schemas-microsoft-com:office:word" xmlns:w="http://schemas.openxmlformats.org/wordprocessingml/2006/main" xmlns:w14="http://schemas.microsoft.com/office/word/2010/wordml" xmlns:w15="http://schemas.microsoft.com/office/word/2012/wordml" xmlns:w16cid="http://schemas.microsoft.com/office/word/2016/wordml/cid" xmlns:w16se="http://schemas.microsoft.com/office/word/2015/wordml/symex" xmlns:wpg="http://schemas.microsoft.com/office/word/2010/wordprocessingGroup" xmlns:wpi="http://schemas.microsoft.com/office/word/2010/wordprocessingInk" xmlns:wne="http://schemas.microsoft.com/office/word/2006/wordml" xmlns:wps="http://schemas.microsoft.com/office/word/2010/wordprocessingShape" mc:Ignorable="w14 w15 w16se w16cid wp14">
+<w:glossaryDocument xmlns:wpc="http://schemas.microsoft.com/office/word/2010/wordprocessingCanvas" xmlns:cx="http://schemas.microsoft.com/office/drawing/2014/chartex" xmlns:cx1="http://schemas.microsoft.com/office/drawing/2015/9/8/chartex" xmlns:mc="http://schemas.openxmlformats.org/markup-compatibility/2006" xmlns:o="urn:schemas-microsoft-com:office:office" xmlns:r="http://schemas.openxmlformats.org/officeDocument/2006/relationships" xmlns:m="http://schemas.openxmlformats.org/officeDocument/2006/math" xmlns:v="urn:schemas-microsoft-com:vml" xmlns:wp14="http://schemas.microsoft.com/office/word/2010/wordprocessingDrawing" xmlns:wp="http://schemas.openxmlformats.org/drawingml/2006/wordprocessingDrawing" xmlns:w10="urn:schemas-microsoft-com:office:word" xmlns:w="http://schemas.openxmlformats.org/wordprocessingml/2006/main" xmlns:w14="http://schemas.microsoft.com/office/word/2010/wordml" xmlns:w15="http://schemas.microsoft.com/office/word/2012/wordml" xmlns:w16se="http://schemas.microsoft.com/office/word/2015/wordml/symex" xmlns:wpg="http://schemas.microsoft.com/office/word/2010/wordprocessingGroup" xmlns:wpi="http://schemas.microsoft.com/office/word/2010/wordprocessingInk" xmlns:wne="http://schemas.microsoft.com/office/word/2006/wordml" xmlns:wps="http://schemas.microsoft.com/office/word/2010/wordprocessingShape" mc:Ignorable="w14 w15 w16se wp14">
   <w:docParts>
     <w:docPart>
       <w:docPartPr>
@@ -14711,7 +14774,7 @@
 </file>
 
 <file path=word/glossary/fontTable.xml><?xml version="1.0" encoding="utf-8"?>
-<w:fonts xmlns:mc="http://schemas.openxmlformats.org/markup-compatibility/2006" xmlns:r="http://schemas.openxmlformats.org/officeDocument/2006/relationships" xmlns:w="http://schemas.openxmlformats.org/wordprocessingml/2006/main" xmlns:w14="http://schemas.microsoft.com/office/word/2010/wordml" xmlns:w15="http://schemas.microsoft.com/office/word/2012/wordml" xmlns:w16cid="http://schemas.microsoft.com/office/word/2016/wordml/cid" xmlns:w16se="http://schemas.microsoft.com/office/word/2015/wordml/symex" mc:Ignorable="w14 w15 w16se w16cid">
+<w:fonts xmlns:mc="http://schemas.openxmlformats.org/markup-compatibility/2006" xmlns:r="http://schemas.openxmlformats.org/officeDocument/2006/relationships" xmlns:w="http://schemas.openxmlformats.org/wordprocessingml/2006/main" xmlns:w14="http://schemas.microsoft.com/office/word/2010/wordml" xmlns:w15="http://schemas.microsoft.com/office/word/2012/wordml" xmlns:w16se="http://schemas.microsoft.com/office/word/2015/wordml/symex" mc:Ignorable="w14 w15 w16se">
   <w:font w:name="Wingdings">
     <w:panose1 w:val="05000000000000000000"/>
     <w:charset w:val="02"/>
@@ -14765,7 +14828,7 @@
 </file>
 
 <file path=word/glossary/settings.xml><?xml version="1.0" encoding="utf-8"?>
-<w:settings xmlns:mc="http://schemas.openxmlformats.org/markup-compatibility/2006" xmlns:o="urn:schemas-microsoft-com:office:office" xmlns:r="http://schemas.openxmlformats.org/officeDocument/2006/relationships" xmlns:m="http://schemas.openxmlformats.org/officeDocument/2006/math" xmlns:v="urn:schemas-microsoft-com:vml" xmlns:w10="urn:schemas-microsoft-com:office:word" xmlns:w="http://schemas.openxmlformats.org/wordprocessingml/2006/main" xmlns:w14="http://schemas.microsoft.com/office/word/2010/wordml" xmlns:w15="http://schemas.microsoft.com/office/word/2012/wordml" xmlns:w16cid="http://schemas.microsoft.com/office/word/2016/wordml/cid" xmlns:w16se="http://schemas.microsoft.com/office/word/2015/wordml/symex" xmlns:sl="http://schemas.openxmlformats.org/schemaLibrary/2006/main" mc:Ignorable="w14 w15 w16se w16cid">
+<w:settings xmlns:mc="http://schemas.openxmlformats.org/markup-compatibility/2006" xmlns:o="urn:schemas-microsoft-com:office:office" xmlns:r="http://schemas.openxmlformats.org/officeDocument/2006/relationships" xmlns:m="http://schemas.openxmlformats.org/officeDocument/2006/math" xmlns:v="urn:schemas-microsoft-com:vml" xmlns:w10="urn:schemas-microsoft-com:office:word" xmlns:w="http://schemas.openxmlformats.org/wordprocessingml/2006/main" xmlns:w14="http://schemas.microsoft.com/office/word/2010/wordml" xmlns:w15="http://schemas.microsoft.com/office/word/2012/wordml" xmlns:w16se="http://schemas.microsoft.com/office/word/2015/wordml/symex" xmlns:sl="http://schemas.openxmlformats.org/schemaLibrary/2006/main" mc:Ignorable="w14 w15 w16se">
   <w:view w:val="normal"/>
   <w:defaultTabStop w:val="708"/>
   <w:hyphenationZone w:val="425"/>
@@ -14777,7 +14840,6 @@
     <w:compatSetting w:name="enableOpenTypeFeatures" w:uri="http://schemas.microsoft.com/office/word" w:val="1"/>
     <w:compatSetting w:name="doNotFlipMirrorIndents" w:uri="http://schemas.microsoft.com/office/word" w:val="1"/>
     <w:compatSetting w:name="differentiateMultirowTableHeaders" w:uri="http://schemas.microsoft.com/office/word" w:val="1"/>
-    <w:compatSetting w:name="useWord2013TrackBottomHyphenation" w:uri="http://schemas.microsoft.com/office/word" w:val="1"/>
   </w:compat>
   <w:rsids>
     <w:rsidRoot w:val="00BA7A50"/>
@@ -14787,6 +14849,7 @@
     <w:rsid w:val="0063016E"/>
     <w:rsid w:val="00675706"/>
     <w:rsid w:val="00683122"/>
+    <w:rsid w:val="00942D82"/>
     <w:rsid w:val="00983B17"/>
     <w:rsid w:val="00A738C1"/>
     <w:rsid w:val="00B12687"/>
@@ -14808,14 +14871,14 @@
   </m:mathPr>
   <w:themeFontLang w:val="es-CR"/>
   <w:clrSchemeMapping w:bg1="light1" w:t1="dark1" w:bg2="light2" w:t2="dark2" w:accent1="accent1" w:accent2="accent2" w:accent3="accent3" w:accent4="accent4" w:accent5="accent5" w:accent6="accent6" w:hyperlink="hyperlink" w:followedHyperlink="followedHyperlink"/>
-  <w:decimalSymbol w:val="."/>
+  <w:decimalSymbol w:val=","/>
   <w:listSeparator w:val=";"/>
   <w15:chartTrackingRefBased/>
 </w:settings>
 </file>
 
 <file path=word/glossary/styles.xml><?xml version="1.0" encoding="utf-8"?>
-<w:styles xmlns:mc="http://schemas.openxmlformats.org/markup-compatibility/2006" xmlns:r="http://schemas.openxmlformats.org/officeDocument/2006/relationships" xmlns:w="http://schemas.openxmlformats.org/wordprocessingml/2006/main" xmlns:w14="http://schemas.microsoft.com/office/word/2010/wordml" xmlns:w15="http://schemas.microsoft.com/office/word/2012/wordml" xmlns:w16cid="http://schemas.microsoft.com/office/word/2016/wordml/cid" xmlns:w16se="http://schemas.microsoft.com/office/word/2015/wordml/symex" mc:Ignorable="w14 w15 w16se w16cid">
+<w:styles xmlns:mc="http://schemas.openxmlformats.org/markup-compatibility/2006" xmlns:r="http://schemas.openxmlformats.org/officeDocument/2006/relationships" xmlns:w="http://schemas.openxmlformats.org/wordprocessingml/2006/main" xmlns:w14="http://schemas.microsoft.com/office/word/2010/wordml" xmlns:w15="http://schemas.microsoft.com/office/word/2012/wordml" xmlns:w16se="http://schemas.microsoft.com/office/word/2015/wordml/symex" mc:Ignorable="w14 w15 w16se">
   <w:docDefaults>
     <w:rPrDefault>
       <w:rPr>
@@ -14831,7 +14894,7 @@
       </w:pPr>
     </w:pPrDefault>
   </w:docDefaults>
-  <w:latentStyles w:defLockedState="0" w:defUIPriority="99" w:defSemiHidden="0" w:defUnhideWhenUsed="0" w:defQFormat="0" w:count="377">
+  <w:latentStyles w:defLockedState="0" w:defUIPriority="99" w:defSemiHidden="0" w:defUnhideWhenUsed="0" w:defQFormat="0" w:count="371">
     <w:lsdException w:name="Normal" w:uiPriority="0" w:qFormat="1"/>
     <w:lsdException w:name="heading 1" w:uiPriority="9" w:qFormat="1"/>
     <w:lsdException w:name="heading 2" w:semiHidden="1" w:uiPriority="9" w:unhideWhenUsed="1" w:qFormat="1"/>
@@ -15203,12 +15266,6 @@
     <w:lsdException w:name="List Table 5 Dark Accent 6" w:uiPriority="50"/>
     <w:lsdException w:name="List Table 6 Colorful Accent 6" w:uiPriority="51"/>
     <w:lsdException w:name="List Table 7 Colorful Accent 6" w:uiPriority="52"/>
-    <w:lsdException w:name="Mention" w:semiHidden="1" w:unhideWhenUsed="1"/>
-    <w:lsdException w:name="Smart Hyperlink" w:semiHidden="1" w:unhideWhenUsed="1"/>
-    <w:lsdException w:name="Hashtag" w:semiHidden="1" w:unhideWhenUsed="1"/>
-    <w:lsdException w:name="Unresolved Mention" w:semiHidden="1" w:unhideWhenUsed="1"/>
-    <w:lsdException w:name="Smart Link" w:semiHidden="1" w:unhideWhenUsed="1"/>
-    <w:lsdException w:name="Smart Link Error" w:semiHidden="1" w:unhideWhenUsed="1"/>
   </w:latentStyles>
   <w:style w:type="paragraph" w:default="1" w:styleId="Normal">
     <w:name w:val="Normal"/>
@@ -15269,7 +15326,7 @@
 </file>
 
 <file path=word/glossary/webSettings.xml><?xml version="1.0" encoding="utf-8"?>
-<w:webSettings xmlns:mc="http://schemas.openxmlformats.org/markup-compatibility/2006" xmlns:r="http://schemas.openxmlformats.org/officeDocument/2006/relationships" xmlns:w="http://schemas.openxmlformats.org/wordprocessingml/2006/main" xmlns:w14="http://schemas.microsoft.com/office/word/2010/wordml" xmlns:w15="http://schemas.microsoft.com/office/word/2012/wordml" xmlns:w16cid="http://schemas.microsoft.com/office/word/2016/wordml/cid" xmlns:w16se="http://schemas.microsoft.com/office/word/2015/wordml/symex" mc:Ignorable="w14 w15 w16se w16cid">
+<w:webSettings xmlns:mc="http://schemas.openxmlformats.org/markup-compatibility/2006" xmlns:r="http://schemas.openxmlformats.org/officeDocument/2006/relationships" xmlns:w="http://schemas.openxmlformats.org/wordprocessingml/2006/main" xmlns:w14="http://schemas.microsoft.com/office/word/2010/wordml" xmlns:w15="http://schemas.microsoft.com/office/word/2012/wordml" xmlns:w16se="http://schemas.microsoft.com/office/word/2015/wordml/symex" mc:Ignorable="w14 w15 w16se">
   <w:optimizeForBrowser/>
   <w:allowPNG/>
 </w:webSettings>
@@ -15560,7 +15617,7 @@
 </file>
 
 <file path=customXml/itemProps2.xml><?xml version="1.0" encoding="utf-8"?>
-<ds:datastoreItem xmlns:ds="http://schemas.openxmlformats.org/officeDocument/2006/customXml" ds:itemID="{E2336864-CB53-4B17-AB41-217DAC2763AC}">
+<ds:datastoreItem xmlns:ds="http://schemas.openxmlformats.org/officeDocument/2006/customXml" ds:itemID="{72F59EC1-CB5A-4B2F-839A-C621474C3F73}">
   <ds:schemaRefs>
     <ds:schemaRef ds:uri="http://schemas.openxmlformats.org/officeDocument/2006/bibliography"/>
   </ds:schemaRefs>

</xml_diff>